<commit_message>
Korisnicke upute za prijavu korisnika
</commit_message>
<xml_diff>
--- a/Dokumentacija/OPP_2018_BrainStorm_v2_0.docx
+++ b/Dokumentacija/OPP_2018_BrainStorm_v2_0.docx
@@ -13743,8 +13743,6 @@
           </wp:inline>
         </w:drawing>
       </w:r>
-      <w:bookmarkStart w:id="57" w:name="_GoBack"/>
-      <w:bookmarkEnd w:id="57"/>
     </w:p>
     <w:p/>
     <w:p>
@@ -13833,6 +13831,138 @@
       </w:r>
     </w:p>
     <w:p/>
+    <w:p>
+      <w:pPr>
+        <w:rPr>
+          <w:b/>
+          <w:sz w:val="24"/>
+          <w:szCs w:val="24"/>
+        </w:rPr>
+      </w:pPr>
+      <w:r>
+        <w:rPr>
+          <w:b/>
+          <w:sz w:val="24"/>
+          <w:szCs w:val="24"/>
+        </w:rPr>
+        <w:lastRenderedPageBreak/>
+        <w:t>Stranica za prijavu korisnika</w:t>
+      </w:r>
+      <w:r>
+        <w:rPr>
+          <w:b/>
+          <w:sz w:val="24"/>
+          <w:szCs w:val="24"/>
+        </w:rPr>
+        <w:t xml:space="preserve"> :</w:t>
+      </w:r>
+    </w:p>
+    <w:p/>
+    <w:p>
+      <w:r>
+        <w:t>Stranica za prijavu korisnika služi za verifikaciju korisnika kao već registriranoga člana sustava.</w:t>
+      </w:r>
+    </w:p>
+    <w:p/>
+    <w:p/>
+    <w:p>
+      <w:r>
+        <w:rPr>
+          <w:noProof/>
+        </w:rPr>
+        <w:drawing>
+          <wp:inline distT="0" distB="0" distL="0" distR="0" wp14:anchorId="451A1673" wp14:editId="14DC0439">
+            <wp:extent cx="5760720" cy="3272790"/>
+            <wp:effectExtent l="0" t="0" r="0" b="0"/>
+            <wp:docPr id="29" name="Picture 29"/>
+            <wp:cNvGraphicFramePr>
+              <a:graphicFrameLocks xmlns:a="http://schemas.openxmlformats.org/drawingml/2006/main" noChangeAspect="1"/>
+            </wp:cNvGraphicFramePr>
+            <a:graphic xmlns:a="http://schemas.openxmlformats.org/drawingml/2006/main">
+              <a:graphicData uri="http://schemas.openxmlformats.org/drawingml/2006/picture">
+                <pic:pic xmlns:pic="http://schemas.openxmlformats.org/drawingml/2006/picture">
+                  <pic:nvPicPr>
+                    <pic:cNvPr id="1" name=""/>
+                    <pic:cNvPicPr/>
+                  </pic:nvPicPr>
+                  <pic:blipFill>
+                    <a:blip r:embed="rId35"/>
+                    <a:stretch>
+                      <a:fillRect/>
+                    </a:stretch>
+                  </pic:blipFill>
+                  <pic:spPr>
+                    <a:xfrm>
+                      <a:off x="0" y="0"/>
+                      <a:ext cx="5760720" cy="3272790"/>
+                    </a:xfrm>
+                    <a:prstGeom prst="rect">
+                      <a:avLst/>
+                    </a:prstGeom>
+                  </pic:spPr>
+                </pic:pic>
+              </a:graphicData>
+            </a:graphic>
+          </wp:inline>
+        </w:drawing>
+      </w:r>
+    </w:p>
+    <w:p/>
+    <w:p>
+      <w:r>
+        <w:t>Od korisnika se traži da upiše email i lozinku kojom je već registriran u sustav. Ukoliko pogriješi email ili lozinku ili jednostavno korisnik s tom kombinacijom emaila i lozinke ne postoji u b</w:t>
+      </w:r>
+      <w:bookmarkStart w:id="57" w:name="_GoBack"/>
+      <w:bookmarkEnd w:id="57"/>
+      <w:r>
+        <w:t xml:space="preserve">azi podataka, aplikacija izbacuje upozorenje za nepostojanje takve kombinacije : </w:t>
+      </w:r>
+    </w:p>
+    <w:p>
+      <w:pPr>
+        <w:jc w:val="center"/>
+      </w:pPr>
+      <w:r>
+        <w:rPr>
+          <w:noProof/>
+        </w:rPr>
+        <w:drawing>
+          <wp:inline distT="0" distB="0" distL="0" distR="0" wp14:anchorId="579AB09C" wp14:editId="64762976">
+            <wp:extent cx="2415540" cy="2236079"/>
+            <wp:effectExtent l="0" t="0" r="0" b="0"/>
+            <wp:docPr id="31" name="Picture 31"/>
+            <wp:cNvGraphicFramePr>
+              <a:graphicFrameLocks xmlns:a="http://schemas.openxmlformats.org/drawingml/2006/main" noChangeAspect="1"/>
+            </wp:cNvGraphicFramePr>
+            <a:graphic xmlns:a="http://schemas.openxmlformats.org/drawingml/2006/main">
+              <a:graphicData uri="http://schemas.openxmlformats.org/drawingml/2006/picture">
+                <pic:pic xmlns:pic="http://schemas.openxmlformats.org/drawingml/2006/picture">
+                  <pic:nvPicPr>
+                    <pic:cNvPr id="1" name=""/>
+                    <pic:cNvPicPr/>
+                  </pic:nvPicPr>
+                  <pic:blipFill>
+                    <a:blip r:embed="rId36"/>
+                    <a:stretch>
+                      <a:fillRect/>
+                    </a:stretch>
+                  </pic:blipFill>
+                  <pic:spPr>
+                    <a:xfrm>
+                      <a:off x="0" y="0"/>
+                      <a:ext cx="2432308" cy="2251602"/>
+                    </a:xfrm>
+                    <a:prstGeom prst="rect">
+                      <a:avLst/>
+                    </a:prstGeom>
+                  </pic:spPr>
+                </pic:pic>
+              </a:graphicData>
+            </a:graphic>
+          </wp:inline>
+        </w:drawing>
+      </w:r>
+    </w:p>
     <w:p/>
     <w:p/>
     <w:p/>
@@ -13916,7 +14046,7 @@
         </w:rPr>
         <w:t xml:space="preserve">Oblikovanje programske potpore, FER ZEMRIS, </w:t>
       </w:r>
-      <w:hyperlink r:id="rId35">
+      <w:hyperlink r:id="rId37">
         <w:r>
           <w:rPr>
             <w:rFonts w:ascii="Arial" w:eastAsia="Arial" w:hAnsi="Arial" w:cs="Arial"/>
@@ -13926,7 +14056,7 @@
           <w:t>http://www.fer.hr/predmet/opp</w:t>
         </w:r>
       </w:hyperlink>
-      <w:hyperlink r:id="rId36"/>
+      <w:hyperlink r:id="rId38"/>
     </w:p>
     <w:p>
       <w:pPr>
@@ -13966,7 +14096,7 @@
         </w:rPr>
         <w:t xml:space="preserve">, </w:t>
       </w:r>
-      <w:hyperlink r:id="rId37" w:history="1">
+      <w:hyperlink r:id="rId39" w:history="1">
         <w:r>
           <w:rPr>
             <w:rStyle w:val="Hyperlink"/>
@@ -14014,7 +14144,7 @@
         </w:rPr>
         <w:t xml:space="preserve">, </w:t>
       </w:r>
-      <w:hyperlink r:id="rId38" w:history="1">
+      <w:hyperlink r:id="rId40" w:history="1">
         <w:r>
           <w:rPr>
             <w:rStyle w:val="Hyperlink"/>
@@ -14023,7 +14153,7 @@
           <w:t>https://www.sourcetreeapp.com/</w:t>
         </w:r>
       </w:hyperlink>
-      <w:hyperlink r:id="rId39"/>
+      <w:hyperlink r:id="rId41"/>
     </w:p>
     <w:p/>
     <w:p/>
@@ -16712,6 +16842,7 @@
           <w:noProof/>
           <w:lang w:eastAsia="hr-HR"/>
         </w:rPr>
+        <w:lastRenderedPageBreak/>
         <w:drawing>
           <wp:inline distT="0" distB="0" distL="0" distR="0">
             <wp:extent cx="5760720" cy="1496060"/>
@@ -16728,7 +16859,7 @@
                     <pic:cNvPicPr/>
                   </pic:nvPicPr>
                   <pic:blipFill>
-                    <a:blip r:embed="rId40" cstate="print"/>
+                    <a:blip r:embed="rId42" cstate="print"/>
                     <a:stretch>
                       <a:fillRect/>
                     </a:stretch>
@@ -16825,7 +16956,7 @@
                     <pic:cNvPicPr/>
                   </pic:nvPicPr>
                   <pic:blipFill>
-                    <a:blip r:embed="rId41" cstate="print"/>
+                    <a:blip r:embed="rId43" cstate="print"/>
                     <a:stretch>
                       <a:fillRect/>
                     </a:stretch>
@@ -16921,6 +17052,7 @@
       </w:pPr>
       <w:bookmarkStart w:id="65" w:name="_Toc534977778"/>
       <w:r>
+        <w:lastRenderedPageBreak/>
         <w:t>Dodatak D: Plan rada / Pregled rada i stanje ostvarenja</w:t>
       </w:r>
       <w:bookmarkEnd w:id="65"/>
@@ -16932,8 +17064,8 @@
       </w:r>
     </w:p>
     <w:sectPr>
-      <w:footerReference w:type="default" r:id="rId42"/>
-      <w:footerReference w:type="first" r:id="rId43"/>
+      <w:footerReference w:type="default" r:id="rId44"/>
+      <w:footerReference w:type="first" r:id="rId45"/>
       <w:pgSz w:w="11906" w:h="16838"/>
       <w:pgMar w:top="1417" w:right="1417" w:bottom="1417" w:left="1417" w:header="708" w:footer="708" w:gutter="0"/>
       <w:pgNumType w:start="1"/>
@@ -20010,7 +20142,7 @@
     <w:lsdException w:name="Table Web 2" w:semiHidden="1" w:unhideWhenUsed="1"/>
     <w:lsdException w:name="Table Web 3" w:semiHidden="1" w:unhideWhenUsed="1"/>
     <w:lsdException w:name="Balloon Text" w:semiHidden="1" w:unhideWhenUsed="1"/>
-    <w:lsdException w:name="Table Grid" w:semiHidden="1" w:uiPriority="39" w:unhideWhenUsed="1"/>
+    <w:lsdException w:name="Table Grid" w:uiPriority="39"/>
     <w:lsdException w:name="Table Theme" w:semiHidden="1" w:unhideWhenUsed="1"/>
     <w:lsdException w:name="Placeholder Text" w:semiHidden="1"/>
     <w:lsdException w:name="No Spacing" w:uiPriority="1" w:qFormat="1"/>
@@ -21263,7 +21395,7 @@
 </file>
 
 <file path=customXml/itemProps1.xml><?xml version="1.0" encoding="utf-8"?>
-<ds:datastoreItem xmlns:ds="http://schemas.openxmlformats.org/officeDocument/2006/customXml" ds:itemID="{3C09B112-3FB7-4AE0-AF4A-3984641A1DFF}">
+<ds:datastoreItem xmlns:ds="http://schemas.openxmlformats.org/officeDocument/2006/customXml" ds:itemID="{051EFC68-3D15-49FF-BD4B-256AF7613D92}">
   <ds:schemaRefs>
     <ds:schemaRef ds:uri="http://schemas.openxmlformats.org/officeDocument/2006/bibliography"/>
   </ds:schemaRefs>

</xml_diff>

<commit_message>
stranica za obicnog korisnika
</commit_message>
<xml_diff>
--- a/Dokumentacija/OPP_2018_BrainStorm_v2_0.docx
+++ b/Dokumentacija/OPP_2018_BrainStorm_v2_0.docx
@@ -13910,12 +13910,7 @@
     <w:p/>
     <w:p>
       <w:r>
-        <w:t>Od korisnika se traži da upiše email i lozinku kojom je već registriran u sustav. Ukoliko pogriješi email ili lozinku ili jednostavno korisnik s tom kombinacijom emaila i lozinke ne postoji u b</w:t>
-      </w:r>
-      <w:bookmarkStart w:id="57" w:name="_GoBack"/>
-      <w:bookmarkEnd w:id="57"/>
-      <w:r>
-        <w:t xml:space="preserve">azi podataka, aplikacija izbacuje upozorenje za nepostojanje takve kombinacije : </w:t>
+        <w:t xml:space="preserve">Od korisnika se traži da upiše email i lozinku kojom je već registriran u sustav. Ukoliko pogriješi email ili lozinku ili jednostavno korisnik s tom kombinacijom emaila i lozinke ne postoji u bazi podataka, aplikacija izbacuje upozorenje za nepostojanje takve kombinacije : </w:t>
       </w:r>
     </w:p>
     <w:p>
@@ -13966,7 +13961,150 @@
     <w:p/>
     <w:p/>
     <w:p/>
-    <w:p/>
+    <w:p>
+      <w:r>
+        <w:lastRenderedPageBreak/>
+        <w:t>Ovisno o vrsti korisnika (je li on „običan“ korisnik, serviser ili administrator), usmjeruje ga se na odgovarajuću stranicu za njegovu ulogu.</w:t>
+      </w:r>
+    </w:p>
+    <w:p/>
+    <w:p>
+      <w:pPr>
+        <w:rPr>
+          <w:b/>
+          <w:sz w:val="24"/>
+          <w:szCs w:val="24"/>
+        </w:rPr>
+      </w:pPr>
+      <w:r>
+        <w:rPr>
+          <w:b/>
+          <w:sz w:val="24"/>
+          <w:szCs w:val="24"/>
+        </w:rPr>
+        <w:t xml:space="preserve">Početna stranica za </w:t>
+      </w:r>
+      <w:r>
+        <w:rPr>
+          <w:b/>
+          <w:sz w:val="24"/>
+          <w:szCs w:val="24"/>
+        </w:rPr>
+        <w:t>„običnog“</w:t>
+      </w:r>
+      <w:r>
+        <w:rPr>
+          <w:b/>
+          <w:sz w:val="24"/>
+          <w:szCs w:val="24"/>
+        </w:rPr>
+        <w:t xml:space="preserve"> korisnika : </w:t>
+      </w:r>
+    </w:p>
+    <w:p>
+      <w:pPr>
+        <w:rPr>
+          <w:szCs w:val="24"/>
+        </w:rPr>
+      </w:pPr>
+    </w:p>
+    <w:p>
+      <w:pPr>
+        <w:rPr>
+          <w:szCs w:val="24"/>
+        </w:rPr>
+      </w:pPr>
+      <w:r>
+        <w:rPr>
+          <w:szCs w:val="24"/>
+        </w:rPr>
+        <w:t xml:space="preserve">Ukoliko se korisnik aplikacije uspješno ulogirao te je u bazi podataka obilježen kao „običan“ korisnik, korisniku se prikazuje stranica s popisom svih njegovih zahtjeva za popravak : </w:t>
+      </w:r>
+    </w:p>
+    <w:p>
+      <w:pPr>
+        <w:rPr>
+          <w:szCs w:val="24"/>
+        </w:rPr>
+      </w:pPr>
+    </w:p>
+    <w:p>
+      <w:pPr>
+        <w:rPr>
+          <w:szCs w:val="24"/>
+        </w:rPr>
+      </w:pPr>
+      <w:r>
+        <w:rPr>
+          <w:noProof/>
+        </w:rPr>
+        <w:drawing>
+          <wp:inline distT="0" distB="0" distL="0" distR="0" wp14:anchorId="54DF4E46" wp14:editId="15CAC5FF">
+            <wp:extent cx="5760720" cy="3706495"/>
+            <wp:effectExtent l="0" t="0" r="0" b="0"/>
+            <wp:docPr id="32" name="Picture 32"/>
+            <wp:cNvGraphicFramePr>
+              <a:graphicFrameLocks xmlns:a="http://schemas.openxmlformats.org/drawingml/2006/main" noChangeAspect="1"/>
+            </wp:cNvGraphicFramePr>
+            <a:graphic xmlns:a="http://schemas.openxmlformats.org/drawingml/2006/main">
+              <a:graphicData uri="http://schemas.openxmlformats.org/drawingml/2006/picture">
+                <pic:pic xmlns:pic="http://schemas.openxmlformats.org/drawingml/2006/picture">
+                  <pic:nvPicPr>
+                    <pic:cNvPr id="1" name=""/>
+                    <pic:cNvPicPr/>
+                  </pic:nvPicPr>
+                  <pic:blipFill>
+                    <a:blip r:embed="rId37"/>
+                    <a:stretch>
+                      <a:fillRect/>
+                    </a:stretch>
+                  </pic:blipFill>
+                  <pic:spPr>
+                    <a:xfrm>
+                      <a:off x="0" y="0"/>
+                      <a:ext cx="5760720" cy="3706495"/>
+                    </a:xfrm>
+                    <a:prstGeom prst="rect">
+                      <a:avLst/>
+                    </a:prstGeom>
+                  </pic:spPr>
+                </pic:pic>
+              </a:graphicData>
+            </a:graphic>
+          </wp:inline>
+        </w:drawing>
+      </w:r>
+    </w:p>
+    <w:p/>
+    <w:p/>
+    <w:p>
+      <w:r>
+        <w:t xml:space="preserve">Tri boje predstavljaju tri stanja u kojem se određeni zahtjev može nalaziti. </w:t>
+      </w:r>
+    </w:p>
+    <w:p>
+      <w:r>
+        <w:t>Plava boja predstavlja zahtjeve koji su završeni, odnosno aute koji su uspješno popravljeni.</w:t>
+      </w:r>
+    </w:p>
+    <w:p>
+      <w:r>
+        <w:t>Tamno siva boja predstavlja zahtjeve koji su preuzeti od strane servisera, ali su auti s navedenom registarskom oznakom još u procesu popravka.</w:t>
+      </w:r>
+    </w:p>
+    <w:p/>
+    <w:p/>
+    <w:p/>
+    <w:p>
+      <w:r>
+        <w:lastRenderedPageBreak/>
+        <w:t>Siva boja predstavlja da zahtjev za popravkom još nije preuzet od strane servisera, a ni završen. Pored takvih prijava nalazi se gumb za uređivanje. Budući da prijava još nije potvrđena, a samim time ni završena, uređivanje je omogućeno. Klikom na taj gumb, otvara se nova stranica :</w:t>
+      </w:r>
+    </w:p>
+    <w:p>
+      <w:bookmarkStart w:id="57" w:name="_GoBack"/>
+      <w:bookmarkEnd w:id="57"/>
+    </w:p>
     <w:p/>
     <w:p/>
     <w:p/>
@@ -14046,7 +14184,7 @@
         </w:rPr>
         <w:t xml:space="preserve">Oblikovanje programske potpore, FER ZEMRIS, </w:t>
       </w:r>
-      <w:hyperlink r:id="rId37">
+      <w:hyperlink r:id="rId38">
         <w:r>
           <w:rPr>
             <w:rFonts w:ascii="Arial" w:eastAsia="Arial" w:hAnsi="Arial" w:cs="Arial"/>
@@ -14056,7 +14194,7 @@
           <w:t>http://www.fer.hr/predmet/opp</w:t>
         </w:r>
       </w:hyperlink>
-      <w:hyperlink r:id="rId38"/>
+      <w:hyperlink r:id="rId39"/>
     </w:p>
     <w:p>
       <w:pPr>
@@ -14096,7 +14234,7 @@
         </w:rPr>
         <w:t xml:space="preserve">, </w:t>
       </w:r>
-      <w:hyperlink r:id="rId39" w:history="1">
+      <w:hyperlink r:id="rId40" w:history="1">
         <w:r>
           <w:rPr>
             <w:rStyle w:val="Hyperlink"/>
@@ -14144,7 +14282,7 @@
         </w:rPr>
         <w:t xml:space="preserve">, </w:t>
       </w:r>
-      <w:hyperlink r:id="rId40" w:history="1">
+      <w:hyperlink r:id="rId41" w:history="1">
         <w:r>
           <w:rPr>
             <w:rStyle w:val="Hyperlink"/>
@@ -14153,7 +14291,7 @@
           <w:t>https://www.sourcetreeapp.com/</w:t>
         </w:r>
       </w:hyperlink>
-      <w:hyperlink r:id="rId41"/>
+      <w:hyperlink r:id="rId42"/>
     </w:p>
     <w:p/>
     <w:p/>
@@ -16842,109 +16980,11 @@
           <w:noProof/>
           <w:lang w:eastAsia="hr-HR"/>
         </w:rPr>
-        <w:lastRenderedPageBreak/>
         <w:drawing>
           <wp:inline distT="0" distB="0" distL="0" distR="0">
             <wp:extent cx="5760720" cy="1496060"/>
             <wp:effectExtent l="0" t="0" r="0" b="8890"/>
             <wp:docPr id="16" name="Picture 16"/>
-            <wp:cNvGraphicFramePr>
-              <a:graphicFrameLocks xmlns:a="http://schemas.openxmlformats.org/drawingml/2006/main" noChangeAspect="1"/>
-            </wp:cNvGraphicFramePr>
-            <a:graphic xmlns:a="http://schemas.openxmlformats.org/drawingml/2006/main">
-              <a:graphicData uri="http://schemas.openxmlformats.org/drawingml/2006/picture">
-                <pic:pic xmlns:pic="http://schemas.openxmlformats.org/drawingml/2006/picture">
-                  <pic:nvPicPr>
-                    <pic:cNvPr id="1" name=""/>
-                    <pic:cNvPicPr/>
-                  </pic:nvPicPr>
-                  <pic:blipFill>
-                    <a:blip r:embed="rId42" cstate="print"/>
-                    <a:stretch>
-                      <a:fillRect/>
-                    </a:stretch>
-                  </pic:blipFill>
-                  <pic:spPr>
-                    <a:xfrm>
-                      <a:off x="0" y="0"/>
-                      <a:ext cx="5760720" cy="1496060"/>
-                    </a:xfrm>
-                    <a:prstGeom prst="rect">
-                      <a:avLst/>
-                    </a:prstGeom>
-                  </pic:spPr>
-                </pic:pic>
-              </a:graphicData>
-            </a:graphic>
-          </wp:inline>
-        </w:drawing>
-      </w:r>
-    </w:p>
-    <w:p>
-      <w:pPr>
-        <w:pStyle w:val="Caption"/>
-        <w:jc w:val="center"/>
-      </w:pPr>
-      <w:bookmarkStart w:id="63" w:name="_Toc531593963"/>
-      <w:r>
-        <w:t xml:space="preserve">Slika </w:t>
-      </w:r>
-      <w:r>
-        <w:rPr>
-          <w:noProof/>
-        </w:rPr>
-        <w:fldChar w:fldCharType="begin"/>
-      </w:r>
-      <w:r>
-        <w:rPr>
-          <w:noProof/>
-        </w:rPr>
-        <w:instrText xml:space="preserve"> SEQ Slika \* ARABIC </w:instrText>
-      </w:r>
-      <w:r>
-        <w:rPr>
-          <w:noProof/>
-        </w:rPr>
-        <w:fldChar w:fldCharType="separate"/>
-      </w:r>
-      <w:r>
-        <w:rPr>
-          <w:noProof/>
-        </w:rPr>
-        <w:t>17</w:t>
-      </w:r>
-      <w:r>
-        <w:rPr>
-          <w:noProof/>
-        </w:rPr>
-        <w:fldChar w:fldCharType="end"/>
-      </w:r>
-      <w:r>
-        <w:t xml:space="preserve"> Aktivnost grupe u grani </w:t>
-      </w:r>
-      <w:proofErr w:type="spellStart"/>
-      <w:r>
-        <w:t>master</w:t>
-      </w:r>
-      <w:bookmarkEnd w:id="63"/>
-      <w:proofErr w:type="spellEnd"/>
-    </w:p>
-    <w:p/>
-    <w:p/>
-    <w:p>
-      <w:pPr>
-        <w:keepNext/>
-      </w:pPr>
-      <w:r>
-        <w:rPr>
-          <w:noProof/>
-          <w:lang w:eastAsia="hr-HR"/>
-        </w:rPr>
-        <w:drawing>
-          <wp:inline distT="0" distB="0" distL="0" distR="0">
-            <wp:extent cx="5760720" cy="1526540"/>
-            <wp:effectExtent l="0" t="0" r="0" b="0"/>
-            <wp:docPr id="17" name="Picture 17"/>
             <wp:cNvGraphicFramePr>
               <a:graphicFrameLocks xmlns:a="http://schemas.openxmlformats.org/drawingml/2006/main" noChangeAspect="1"/>
             </wp:cNvGraphicFramePr>
@@ -16964,6 +17004,103 @@
                   <pic:spPr>
                     <a:xfrm>
                       <a:off x="0" y="0"/>
+                      <a:ext cx="5760720" cy="1496060"/>
+                    </a:xfrm>
+                    <a:prstGeom prst="rect">
+                      <a:avLst/>
+                    </a:prstGeom>
+                  </pic:spPr>
+                </pic:pic>
+              </a:graphicData>
+            </a:graphic>
+          </wp:inline>
+        </w:drawing>
+      </w:r>
+    </w:p>
+    <w:p>
+      <w:pPr>
+        <w:pStyle w:val="Caption"/>
+        <w:jc w:val="center"/>
+      </w:pPr>
+      <w:bookmarkStart w:id="63" w:name="_Toc531593963"/>
+      <w:r>
+        <w:t xml:space="preserve">Slika </w:t>
+      </w:r>
+      <w:r>
+        <w:rPr>
+          <w:noProof/>
+        </w:rPr>
+        <w:fldChar w:fldCharType="begin"/>
+      </w:r>
+      <w:r>
+        <w:rPr>
+          <w:noProof/>
+        </w:rPr>
+        <w:instrText xml:space="preserve"> SEQ Slika \* ARABIC </w:instrText>
+      </w:r>
+      <w:r>
+        <w:rPr>
+          <w:noProof/>
+        </w:rPr>
+        <w:fldChar w:fldCharType="separate"/>
+      </w:r>
+      <w:r>
+        <w:rPr>
+          <w:noProof/>
+        </w:rPr>
+        <w:t>17</w:t>
+      </w:r>
+      <w:r>
+        <w:rPr>
+          <w:noProof/>
+        </w:rPr>
+        <w:fldChar w:fldCharType="end"/>
+      </w:r>
+      <w:r>
+        <w:t xml:space="preserve"> Aktivnost grupe u grani </w:t>
+      </w:r>
+      <w:proofErr w:type="spellStart"/>
+      <w:r>
+        <w:t>master</w:t>
+      </w:r>
+      <w:bookmarkEnd w:id="63"/>
+      <w:proofErr w:type="spellEnd"/>
+    </w:p>
+    <w:p/>
+    <w:p/>
+    <w:p>
+      <w:pPr>
+        <w:keepNext/>
+      </w:pPr>
+      <w:r>
+        <w:rPr>
+          <w:noProof/>
+          <w:lang w:eastAsia="hr-HR"/>
+        </w:rPr>
+        <w:drawing>
+          <wp:inline distT="0" distB="0" distL="0" distR="0">
+            <wp:extent cx="5760720" cy="1526540"/>
+            <wp:effectExtent l="0" t="0" r="0" b="0"/>
+            <wp:docPr id="17" name="Picture 17"/>
+            <wp:cNvGraphicFramePr>
+              <a:graphicFrameLocks xmlns:a="http://schemas.openxmlformats.org/drawingml/2006/main" noChangeAspect="1"/>
+            </wp:cNvGraphicFramePr>
+            <a:graphic xmlns:a="http://schemas.openxmlformats.org/drawingml/2006/main">
+              <a:graphicData uri="http://schemas.openxmlformats.org/drawingml/2006/picture">
+                <pic:pic xmlns:pic="http://schemas.openxmlformats.org/drawingml/2006/picture">
+                  <pic:nvPicPr>
+                    <pic:cNvPr id="1" name=""/>
+                    <pic:cNvPicPr/>
+                  </pic:nvPicPr>
+                  <pic:blipFill>
+                    <a:blip r:embed="rId44" cstate="print"/>
+                    <a:stretch>
+                      <a:fillRect/>
+                    </a:stretch>
+                  </pic:blipFill>
+                  <pic:spPr>
+                    <a:xfrm>
+                      <a:off x="0" y="0"/>
                       <a:ext cx="5760720" cy="1526540"/>
                     </a:xfrm>
                     <a:prstGeom prst="rect">
@@ -17064,8 +17201,8 @@
       </w:r>
     </w:p>
     <w:sectPr>
-      <w:footerReference w:type="default" r:id="rId44"/>
-      <w:footerReference w:type="first" r:id="rId45"/>
+      <w:footerReference w:type="default" r:id="rId45"/>
+      <w:footerReference w:type="first" r:id="rId46"/>
       <w:pgSz w:w="11906" w:h="16838"/>
       <w:pgMar w:top="1417" w:right="1417" w:bottom="1417" w:left="1417" w:header="708" w:footer="708" w:gutter="0"/>
       <w:pgNumType w:start="1"/>
@@ -21395,7 +21532,7 @@
 </file>
 
 <file path=customXml/itemProps1.xml><?xml version="1.0" encoding="utf-8"?>
-<ds:datastoreItem xmlns:ds="http://schemas.openxmlformats.org/officeDocument/2006/customXml" ds:itemID="{051EFC68-3D15-49FF-BD4B-256AF7613D92}">
+<ds:datastoreItem xmlns:ds="http://schemas.openxmlformats.org/officeDocument/2006/customXml" ds:itemID="{8D5DDFF4-26DA-44DE-A65A-60A1C387881F}">
   <ds:schemaRefs>
     <ds:schemaRef ds:uri="http://schemas.openxmlformats.org/officeDocument/2006/bibliography"/>
   </ds:schemaRefs>

</xml_diff>

<commit_message>
dodano poglavlje "Ispitivanje programskog rješenja" i prikaz ispitivanja registracije i prijave korisnika
</commit_message>
<xml_diff>
--- a/Dokumentacija/OPP_2018_BrainStorm_v2_0.docx
+++ b/Dokumentacija/OPP_2018_BrainStorm_v2_0.docx
@@ -12488,8 +12488,6 @@
       <w:r>
         <w:t xml:space="preserve"> koji te podatke može pokazati u određenom formatu.</w:t>
       </w:r>
-      <w:bookmarkStart w:id="57" w:name="_GoBack"/>
-      <w:bookmarkEnd w:id="57"/>
     </w:p>
     <w:p/>
     <w:p>
@@ -12884,24 +12882,14 @@
       <w:r>
         <w:t xml:space="preserve">Slika </w:t>
       </w:r>
-      <w:r>
-        <w:fldChar w:fldCharType="begin"/>
-      </w:r>
-      <w:r>
-        <w:instrText xml:space="preserve"> SEQ Slika \* ARABIC </w:instrText>
-      </w:r>
-      <w:r>
-        <w:fldChar w:fldCharType="separate"/>
-      </w:r>
-      <w:r>
-        <w:rPr>
-          <w:noProof/>
-        </w:rPr>
-        <w:t>1</w:t>
-      </w:r>
-      <w:r>
-        <w:fldChar w:fldCharType="end"/>
-      </w:r>
+      <w:fldSimple w:instr=" SEQ Slika \* ARABIC ">
+        <w:r>
+          <w:rPr>
+            <w:noProof/>
+          </w:rPr>
+          <w:t>1</w:t>
+        </w:r>
+      </w:fldSimple>
     </w:p>
     <w:p>
       <w:pPr>
@@ -12961,24 +12949,14 @@
       <w:r>
         <w:t xml:space="preserve">Slika </w:t>
       </w:r>
-      <w:r>
-        <w:fldChar w:fldCharType="begin"/>
-      </w:r>
-      <w:r>
-        <w:instrText xml:space="preserve"> SEQ Slika \* ARABIC </w:instrText>
-      </w:r>
-      <w:r>
-        <w:fldChar w:fldCharType="separate"/>
-      </w:r>
-      <w:r>
-        <w:rPr>
-          <w:noProof/>
-        </w:rPr>
-        <w:t>2</w:t>
-      </w:r>
-      <w:r>
-        <w:fldChar w:fldCharType="end"/>
-      </w:r>
+      <w:fldSimple w:instr=" SEQ Slika \* ARABIC ">
+        <w:r>
+          <w:rPr>
+            <w:noProof/>
+          </w:rPr>
+          <w:t>2</w:t>
+        </w:r>
+      </w:fldSimple>
     </w:p>
     <w:p>
       <w:pPr>
@@ -13039,78 +13017,647 @@
       <w:r>
         <w:t xml:space="preserve">Slika </w:t>
       </w:r>
-      <w:r>
-        <w:fldChar w:fldCharType="begin"/>
-      </w:r>
-      <w:r>
-        <w:instrText xml:space="preserve"> SEQ Slika \* ARABIC </w:instrText>
-      </w:r>
-      <w:r>
-        <w:fldChar w:fldCharType="separate"/>
-      </w:r>
-      <w:r>
-        <w:rPr>
+      <w:fldSimple w:instr=" SEQ Slika \* ARABIC ">
+        <w:r>
+          <w:rPr>
+            <w:noProof/>
+          </w:rPr>
+          <w:t>3</w:t>
+        </w:r>
+      </w:fldSimple>
+    </w:p>
+    <w:p>
+      <w:r>
+        <w:t>Implementacija jednog modela naše aplikacije, prijave. Prilikom pokretanja aplikacije, automatski se stvara tablica prijava u bazi podataka na temelju ovog razreda i u tu tablicu se pohranjuju podatci o svakoj prijavi vozila na servis u sustavu. Na prvoj slici prvi atribut klase označen je anotacijom @</w:t>
+      </w:r>
+      <w:proofErr w:type="spellStart"/>
+      <w:r>
+        <w:t>Id</w:t>
+      </w:r>
+      <w:proofErr w:type="spellEnd"/>
+      <w:r>
+        <w:t xml:space="preserve"> što znači da će taj atribut biti ključ tablice. Na drugoj slici je prvi atribut označen oznakom @</w:t>
+      </w:r>
+      <w:proofErr w:type="spellStart"/>
+      <w:r>
+        <w:t>EmbeddedId</w:t>
+      </w:r>
+      <w:proofErr w:type="spellEnd"/>
+      <w:r>
+        <w:t>, što znači da ova tablica ima više atributa (stupaca u tablici) kao ključ tablice (</w:t>
+      </w:r>
+      <w:proofErr w:type="spellStart"/>
+      <w:r>
+        <w:t>eng</w:t>
+      </w:r>
+      <w:proofErr w:type="spellEnd"/>
+      <w:r>
+        <w:t xml:space="preserve">. </w:t>
+      </w:r>
+      <w:proofErr w:type="spellStart"/>
+      <w:r>
+        <w:t>Composite</w:t>
+      </w:r>
+      <w:proofErr w:type="spellEnd"/>
+      <w:r>
+        <w:t xml:space="preserve"> </w:t>
+      </w:r>
+      <w:proofErr w:type="spellStart"/>
+      <w:r>
+        <w:t>Key</w:t>
+      </w:r>
+      <w:proofErr w:type="spellEnd"/>
+      <w:r>
+        <w:t>). Takav ključ se mora pohraniti u zasebni razred koji je vidljiv na slici 3 i u kojem su navedeni svi atributi koji čine ključ. Anotacija @</w:t>
+      </w:r>
+      <w:proofErr w:type="spellStart"/>
+      <w:r>
+        <w:t>Column</w:t>
+      </w:r>
+      <w:proofErr w:type="spellEnd"/>
+      <w:r>
+        <w:t xml:space="preserve"> govori da će taj atribut biti stupac u tablici u bazi podataka.  </w:t>
+      </w:r>
+    </w:p>
+    <w:p/>
+    <w:p/>
+    <w:p>
+      <w:pPr>
+        <w:pStyle w:val="Naslov2"/>
+      </w:pPr>
+      <w:r>
+        <w:t>Ispitivanje programskog rješenja</w:t>
+      </w:r>
+    </w:p>
+    <w:p/>
+    <w:p>
+      <w:pPr>
+        <w:pStyle w:val="Naslov3"/>
+      </w:pPr>
+      <w:r>
+        <w:t>Registracija korisnika</w:t>
+      </w:r>
+    </w:p>
+    <w:p>
+      <w:pPr>
+        <w:pStyle w:val="Default"/>
+        <w:rPr>
+          <w:b/>
+        </w:rPr>
+      </w:pPr>
+    </w:p>
+    <w:p>
+      <w:pPr>
+        <w:pStyle w:val="Default"/>
+        <w:numPr>
+          <w:ilvl w:val="0"/>
+          <w:numId w:val="45"/>
+        </w:numPr>
+        <w:rPr>
+          <w:rFonts w:asciiTheme="minorHAnsi" w:hAnsiTheme="minorHAnsi" w:cstheme="minorHAnsi"/>
+        </w:rPr>
+      </w:pPr>
+      <w:r>
+        <w:rPr>
+          <w:rFonts w:asciiTheme="minorHAnsi" w:hAnsiTheme="minorHAnsi" w:cstheme="minorHAnsi"/>
+          <w:b/>
+        </w:rPr>
+        <w:t>Opis ispitnog slučaja:</w:t>
+      </w:r>
+    </w:p>
+    <w:p>
+      <w:pPr>
+        <w:pStyle w:val="Default"/>
+        <w:ind w:left="720"/>
+        <w:rPr>
+          <w:rFonts w:asciiTheme="minorHAnsi" w:hAnsiTheme="minorHAnsi" w:cstheme="minorHAnsi"/>
+        </w:rPr>
+      </w:pPr>
+      <w:r>
+        <w:rPr>
+          <w:rFonts w:asciiTheme="minorHAnsi" w:hAnsiTheme="minorHAnsi" w:cstheme="minorHAnsi"/>
+        </w:rPr>
+        <w:t>Neregistrirani korisnik pritiskom na gumb „Registracija“ pokreće registraciju u sustav. Upisuje svoje podatke, prijavljuje informacije o vozilu te potvrđuje podatke pritiskom na gumb „Registriraj se“</w:t>
+      </w:r>
+    </w:p>
+    <w:p>
+      <w:pPr>
+        <w:pStyle w:val="Default"/>
+        <w:numPr>
+          <w:ilvl w:val="0"/>
+          <w:numId w:val="45"/>
+        </w:numPr>
+        <w:rPr>
+          <w:rFonts w:asciiTheme="minorHAnsi" w:hAnsiTheme="minorHAnsi" w:cstheme="minorHAnsi"/>
+        </w:rPr>
+      </w:pPr>
+      <w:r>
+        <w:rPr>
+          <w:rFonts w:asciiTheme="minorHAnsi" w:hAnsiTheme="minorHAnsi" w:cstheme="minorHAnsi"/>
+          <w:b/>
+        </w:rPr>
+        <w:t>Očekivani rezultat:</w:t>
+      </w:r>
+    </w:p>
+    <w:p>
+      <w:pPr>
+        <w:pStyle w:val="Default"/>
+        <w:ind w:left="720"/>
+        <w:rPr>
+          <w:rFonts w:asciiTheme="minorHAnsi" w:hAnsiTheme="minorHAnsi" w:cstheme="minorHAnsi"/>
+        </w:rPr>
+      </w:pPr>
+      <w:r>
+        <w:rPr>
+          <w:rFonts w:asciiTheme="minorHAnsi" w:hAnsiTheme="minorHAnsi" w:cstheme="minorHAnsi"/>
+        </w:rPr>
+        <w:t>U slučaju ispravno unesenih podataka, korisnik se uspješno registrira i postaje registrirani korisnik. U slučaju neispravno unesenih podatka, korisnika se obavještava prikladnom porukom</w:t>
+      </w:r>
+    </w:p>
+    <w:p>
+      <w:pPr>
+        <w:pStyle w:val="Default"/>
+        <w:numPr>
+          <w:ilvl w:val="0"/>
+          <w:numId w:val="45"/>
+        </w:numPr>
+        <w:rPr>
+          <w:rFonts w:asciiTheme="minorHAnsi" w:hAnsiTheme="minorHAnsi" w:cstheme="minorHAnsi"/>
+        </w:rPr>
+      </w:pPr>
+      <w:r>
+        <w:rPr>
+          <w:rFonts w:asciiTheme="minorHAnsi" w:hAnsiTheme="minorHAnsi" w:cstheme="minorHAnsi"/>
+          <w:b/>
+        </w:rPr>
+        <w:t>Dobiveni rezultat:</w:t>
+      </w:r>
+    </w:p>
+    <w:p>
+      <w:pPr>
+        <w:pStyle w:val="Default"/>
+        <w:ind w:left="720"/>
+        <w:rPr>
+          <w:rFonts w:asciiTheme="minorHAnsi" w:hAnsiTheme="minorHAnsi" w:cstheme="minorHAnsi"/>
+        </w:rPr>
+      </w:pPr>
+      <w:r>
+        <w:rPr>
+          <w:rFonts w:asciiTheme="minorHAnsi" w:hAnsiTheme="minorHAnsi" w:cstheme="minorHAnsi"/>
+        </w:rPr>
+        <w:t>U slučaju točno upisanih podataka, korisnik je uspješno registriran u sustav, dok je pri upisivanju krivih podataka kor</w:t>
+      </w:r>
+      <w:r>
+        <w:rPr>
+          <w:rFonts w:asciiTheme="minorHAnsi" w:hAnsiTheme="minorHAnsi" w:cstheme="minorHAnsi"/>
+        </w:rPr>
+        <w:t>isniku ispisana poruka o grešci</w:t>
+      </w:r>
+    </w:p>
+    <w:p>
+      <w:pPr>
+        <w:pStyle w:val="Default"/>
+        <w:ind w:left="720"/>
+        <w:rPr>
+          <w:rFonts w:asciiTheme="minorHAnsi" w:hAnsiTheme="minorHAnsi" w:cstheme="minorHAnsi"/>
+        </w:rPr>
+      </w:pPr>
+      <w:r>
+        <w:rPr>
+          <w:rFonts w:asciiTheme="minorHAnsi" w:hAnsiTheme="minorHAnsi" w:cstheme="minorHAnsi"/>
           <w:noProof/>
         </w:rPr>
-        <w:t>3</w:t>
-      </w:r>
-      <w:r>
-        <w:fldChar w:fldCharType="end"/>
-      </w:r>
-    </w:p>
-    <w:p>
-      <w:r>
-        <w:t>Implementacija jednog modela naše aplikacije, prijave. Prilikom pokretanja aplikacije, automatski se stvara tablica prijava u bazi podataka na temelju ovog razreda i u tu tablicu se pohranjuju podatci o svakoj prijavi vozila na servis u sustavu. Na prvoj slici prvi atribut klase označen je anotacijom @</w:t>
-      </w:r>
-      <w:proofErr w:type="spellStart"/>
-      <w:r>
-        <w:t>Id</w:t>
-      </w:r>
-      <w:proofErr w:type="spellEnd"/>
-      <w:r>
-        <w:t xml:space="preserve"> što znači da će taj atribut biti ključ tablice. Na drugoj slici je prvi atribut označen oznakom @</w:t>
-      </w:r>
-      <w:proofErr w:type="spellStart"/>
-      <w:r>
-        <w:t>EmbeddedId</w:t>
-      </w:r>
-      <w:proofErr w:type="spellEnd"/>
-      <w:r>
-        <w:t>, što znači da ova tablica ima više atributa (stupaca u tablici) kao ključ tablice (</w:t>
-      </w:r>
-      <w:proofErr w:type="spellStart"/>
-      <w:r>
-        <w:t>eng</w:t>
-      </w:r>
-      <w:proofErr w:type="spellEnd"/>
-      <w:r>
-        <w:t xml:space="preserve">. </w:t>
-      </w:r>
-      <w:proofErr w:type="spellStart"/>
-      <w:r>
-        <w:t>Composite</w:t>
-      </w:r>
-      <w:proofErr w:type="spellEnd"/>
+        <w:lastRenderedPageBreak/>
+        <w:drawing>
+          <wp:inline distT="0" distB="0" distL="0" distR="0">
+            <wp:extent cx="5181600" cy="5713925"/>
+            <wp:effectExtent l="0" t="0" r="0" b="0"/>
+            <wp:docPr id="37" name="Slika 37"/>
+            <wp:cNvGraphicFramePr>
+              <a:graphicFrameLocks xmlns:a="http://schemas.openxmlformats.org/drawingml/2006/main" noChangeAspect="1"/>
+            </wp:cNvGraphicFramePr>
+            <a:graphic xmlns:a="http://schemas.openxmlformats.org/drawingml/2006/main">
+              <a:graphicData uri="http://schemas.openxmlformats.org/drawingml/2006/picture">
+                <pic:pic xmlns:pic="http://schemas.openxmlformats.org/drawingml/2006/picture">
+                  <pic:nvPicPr>
+                    <pic:cNvPr id="37" name="registracija_pocetna.jpg"/>
+                    <pic:cNvPicPr/>
+                  </pic:nvPicPr>
+                  <pic:blipFill>
+                    <a:blip r:embed="rId44">
+                      <a:extLst>
+                        <a:ext uri="{28A0092B-C50C-407E-A947-70E740481C1C}">
+                          <a14:useLocalDpi xmlns:a14="http://schemas.microsoft.com/office/drawing/2010/main" val="0"/>
+                        </a:ext>
+                      </a:extLst>
+                    </a:blip>
+                    <a:stretch>
+                      <a:fillRect/>
+                    </a:stretch>
+                  </pic:blipFill>
+                  <pic:spPr>
+                    <a:xfrm>
+                      <a:off x="0" y="0"/>
+                      <a:ext cx="5197484" cy="5731441"/>
+                    </a:xfrm>
+                    <a:prstGeom prst="rect">
+                      <a:avLst/>
+                    </a:prstGeom>
+                  </pic:spPr>
+                </pic:pic>
+              </a:graphicData>
+            </a:graphic>
+          </wp:inline>
+        </w:drawing>
+      </w:r>
+      <w:r>
+        <w:rPr>
+          <w:rFonts w:asciiTheme="minorHAnsi" w:hAnsiTheme="minorHAnsi" w:cstheme="minorHAnsi"/>
+          <w:noProof/>
+        </w:rPr>
+        <w:lastRenderedPageBreak/>
+        <w:drawing>
+          <wp:inline distT="0" distB="0" distL="0" distR="0">
+            <wp:extent cx="4273079" cy="5476875"/>
+            <wp:effectExtent l="0" t="0" r="0" b="0"/>
+            <wp:docPr id="38" name="Slika 38"/>
+            <wp:cNvGraphicFramePr>
+              <a:graphicFrameLocks xmlns:a="http://schemas.openxmlformats.org/drawingml/2006/main" noChangeAspect="1"/>
+            </wp:cNvGraphicFramePr>
+            <a:graphic xmlns:a="http://schemas.openxmlformats.org/drawingml/2006/main">
+              <a:graphicData uri="http://schemas.openxmlformats.org/drawingml/2006/picture">
+                <pic:pic xmlns:pic="http://schemas.openxmlformats.org/drawingml/2006/picture">
+                  <pic:nvPicPr>
+                    <pic:cNvPr id="38" name="registracija_pogresna.jpg"/>
+                    <pic:cNvPicPr/>
+                  </pic:nvPicPr>
+                  <pic:blipFill>
+                    <a:blip r:embed="rId45">
+                      <a:extLst>
+                        <a:ext uri="{28A0092B-C50C-407E-A947-70E740481C1C}">
+                          <a14:useLocalDpi xmlns:a14="http://schemas.microsoft.com/office/drawing/2010/main" val="0"/>
+                        </a:ext>
+                      </a:extLst>
+                    </a:blip>
+                    <a:stretch>
+                      <a:fillRect/>
+                    </a:stretch>
+                  </pic:blipFill>
+                  <pic:spPr>
+                    <a:xfrm>
+                      <a:off x="0" y="0"/>
+                      <a:ext cx="4287149" cy="5494908"/>
+                    </a:xfrm>
+                    <a:prstGeom prst="rect">
+                      <a:avLst/>
+                    </a:prstGeom>
+                  </pic:spPr>
+                </pic:pic>
+              </a:graphicData>
+            </a:graphic>
+          </wp:inline>
+        </w:drawing>
+      </w:r>
+    </w:p>
+    <w:p>
+      <w:pPr>
+        <w:pStyle w:val="Default"/>
+        <w:ind w:left="720"/>
+        <w:rPr>
+          <w:rFonts w:asciiTheme="minorHAnsi" w:hAnsiTheme="minorHAnsi" w:cstheme="minorHAnsi"/>
+        </w:rPr>
+      </w:pPr>
+    </w:p>
+    <w:p>
+      <w:pPr>
+        <w:pStyle w:val="Naslov3"/>
+      </w:pPr>
+      <w:r>
+        <w:t>Prijava na korisnika na sustav</w:t>
+      </w:r>
+    </w:p>
+    <w:p/>
+    <w:p>
+      <w:pPr>
+        <w:pStyle w:val="Odlomakpopisa"/>
+        <w:numPr>
+          <w:ilvl w:val="0"/>
+          <w:numId w:val="45"/>
+        </w:numPr>
+      </w:pPr>
+      <w:r>
+        <w:rPr>
+          <w:b/>
+        </w:rPr>
+        <w:t>Opis ispitnog slučaja:</w:t>
+      </w:r>
+    </w:p>
+    <w:p>
+      <w:pPr>
+        <w:pStyle w:val="Odlomakpopisa"/>
+        <w:rPr>
+          <w:sz w:val="24"/>
+          <w:szCs w:val="24"/>
+        </w:rPr>
+      </w:pPr>
+      <w:r>
+        <w:rPr>
+          <w:sz w:val="24"/>
+          <w:szCs w:val="24"/>
+        </w:rPr>
+        <w:t>Neregistrirani korisnik pritiskom na gumb "Prijava" pokreće prijavu na sustav. Upisuje svoj e-mail i lozinku koji služe kao identifikacijski elementi</w:t>
+      </w:r>
+    </w:p>
+    <w:p>
+      <w:pPr>
+        <w:pStyle w:val="Odlomakpopisa"/>
+        <w:numPr>
+          <w:ilvl w:val="0"/>
+          <w:numId w:val="45"/>
+        </w:numPr>
+      </w:pPr>
+      <w:r>
+        <w:rPr>
+          <w:b/>
+        </w:rPr>
+        <w:t>Očekivani rezultat:</w:t>
+      </w:r>
+    </w:p>
+    <w:p>
+      <w:pPr>
+        <w:pStyle w:val="Odlomakpopisa"/>
+        <w:rPr>
+          <w:sz w:val="24"/>
+          <w:szCs w:val="24"/>
+        </w:rPr>
+      </w:pPr>
+      <w:r>
+        <w:rPr>
+          <w:sz w:val="24"/>
+          <w:szCs w:val="24"/>
+        </w:rPr>
+        <w:t xml:space="preserve">U </w:t>
+      </w:r>
+      <w:r>
+        <w:rPr>
+          <w:sz w:val="24"/>
+          <w:szCs w:val="24"/>
+        </w:rPr>
+        <w:t xml:space="preserve">slučaju ispravno unesenih podataka, korisnik se uspješno prijavljuje na sustav, te dobiva pregled nad </w:t>
+      </w:r>
+      <w:r>
+        <w:rPr>
+          <w:sz w:val="24"/>
+          <w:szCs w:val="24"/>
+        </w:rPr>
+        <w:t>svojim</w:t>
+      </w:r>
+      <w:r>
+        <w:rPr>
+          <w:sz w:val="24"/>
+          <w:szCs w:val="24"/>
+        </w:rPr>
+        <w:t xml:space="preserve"> zatraženim popravcima i dr. U slučaju neispravno unesenih podataka, korisnika se obavještava prikladnom porukom. Također, u slučaju krivo unesene lozinke ili e-maila, korisnika se obavještava o neuspješnoj prijavi</w:t>
+      </w:r>
+    </w:p>
+    <w:p>
+      <w:pPr>
+        <w:pStyle w:val="Odlomakpopisa"/>
+        <w:numPr>
+          <w:ilvl w:val="0"/>
+          <w:numId w:val="45"/>
+        </w:numPr>
+      </w:pPr>
+      <w:r>
+        <w:rPr>
+          <w:b/>
+        </w:rPr>
+        <w:t>Dobiveni rezultat:</w:t>
+      </w:r>
+    </w:p>
+    <w:p>
+      <w:pPr>
+        <w:pStyle w:val="Odlomakpopisa"/>
+        <w:rPr>
+          <w:sz w:val="24"/>
+          <w:szCs w:val="24"/>
+        </w:rPr>
+      </w:pPr>
+      <w:r>
+        <w:rPr>
+          <w:sz w:val="24"/>
+          <w:szCs w:val="24"/>
+        </w:rPr>
+        <w:t>U slučaju točno upisanih podataka, korisnik je uspješno prijavljen na sustav, dok je pri upisivanju krivih podataka korisniku ispisana poruka o greš</w:t>
+      </w:r>
+      <w:r>
+        <w:rPr>
+          <w:sz w:val="24"/>
+          <w:szCs w:val="24"/>
+        </w:rPr>
+        <w:t>ci</w:t>
+      </w:r>
+    </w:p>
+    <w:p>
+      <w:pPr>
+        <w:pStyle w:val="Odlomakpopisa"/>
+      </w:pPr>
+      <w:r>
+        <w:rPr>
+          <w:noProof/>
+        </w:rPr>
+        <w:lastRenderedPageBreak/>
+        <w:drawing>
+          <wp:inline distT="0" distB="0" distL="0" distR="0">
+            <wp:extent cx="3626129" cy="3619500"/>
+            <wp:effectExtent l="0" t="0" r="0" b="0"/>
+            <wp:docPr id="39" name="Slika 39"/>
+            <wp:cNvGraphicFramePr>
+              <a:graphicFrameLocks xmlns:a="http://schemas.openxmlformats.org/drawingml/2006/main" noChangeAspect="1"/>
+            </wp:cNvGraphicFramePr>
+            <a:graphic xmlns:a="http://schemas.openxmlformats.org/drawingml/2006/main">
+              <a:graphicData uri="http://schemas.openxmlformats.org/drawingml/2006/picture">
+                <pic:pic xmlns:pic="http://schemas.openxmlformats.org/drawingml/2006/picture">
+                  <pic:nvPicPr>
+                    <pic:cNvPr id="39" name="prijava_pocetna.jpg"/>
+                    <pic:cNvPicPr/>
+                  </pic:nvPicPr>
+                  <pic:blipFill>
+                    <a:blip r:embed="rId46">
+                      <a:extLst>
+                        <a:ext uri="{28A0092B-C50C-407E-A947-70E740481C1C}">
+                          <a14:useLocalDpi xmlns:a14="http://schemas.microsoft.com/office/drawing/2010/main" val="0"/>
+                        </a:ext>
+                      </a:extLst>
+                    </a:blip>
+                    <a:stretch>
+                      <a:fillRect/>
+                    </a:stretch>
+                  </pic:blipFill>
+                  <pic:spPr>
+                    <a:xfrm>
+                      <a:off x="0" y="0"/>
+                      <a:ext cx="3630488" cy="3623851"/>
+                    </a:xfrm>
+                    <a:prstGeom prst="rect">
+                      <a:avLst/>
+                    </a:prstGeom>
+                  </pic:spPr>
+                </pic:pic>
+              </a:graphicData>
+            </a:graphic>
+          </wp:inline>
+        </w:drawing>
+      </w:r>
+    </w:p>
+    <w:p>
+      <w:pPr>
+        <w:pStyle w:val="Odlomakpopisa"/>
+      </w:pPr>
+    </w:p>
+    <w:p>
+      <w:pPr>
+        <w:pStyle w:val="Odlomakpopisa"/>
+      </w:pPr>
+      <w:r>
+        <w:rPr>
+          <w:noProof/>
+        </w:rPr>
+        <w:drawing>
+          <wp:inline distT="0" distB="0" distL="0" distR="0" wp14:anchorId="4ED764C7" wp14:editId="38420407">
+            <wp:extent cx="3625850" cy="4261726"/>
+            <wp:effectExtent l="0" t="0" r="0" b="0"/>
+            <wp:docPr id="40" name="Slika 40"/>
+            <wp:cNvGraphicFramePr>
+              <a:graphicFrameLocks xmlns:a="http://schemas.openxmlformats.org/drawingml/2006/main" noChangeAspect="1"/>
+            </wp:cNvGraphicFramePr>
+            <a:graphic xmlns:a="http://schemas.openxmlformats.org/drawingml/2006/main">
+              <a:graphicData uri="http://schemas.openxmlformats.org/drawingml/2006/picture">
+                <pic:pic xmlns:pic="http://schemas.openxmlformats.org/drawingml/2006/picture">
+                  <pic:nvPicPr>
+                    <pic:cNvPr id="40" name="prijava_pogresna.jpg"/>
+                    <pic:cNvPicPr/>
+                  </pic:nvPicPr>
+                  <pic:blipFill>
+                    <a:blip r:embed="rId47">
+                      <a:extLst>
+                        <a:ext uri="{28A0092B-C50C-407E-A947-70E740481C1C}">
+                          <a14:useLocalDpi xmlns:a14="http://schemas.microsoft.com/office/drawing/2010/main" val="0"/>
+                        </a:ext>
+                      </a:extLst>
+                    </a:blip>
+                    <a:stretch>
+                      <a:fillRect/>
+                    </a:stretch>
+                  </pic:blipFill>
+                  <pic:spPr>
+                    <a:xfrm>
+                      <a:off x="0" y="0"/>
+                      <a:ext cx="3643347" cy="4282291"/>
+                    </a:xfrm>
+                    <a:prstGeom prst="rect">
+                      <a:avLst/>
+                    </a:prstGeom>
+                  </pic:spPr>
+                </pic:pic>
+              </a:graphicData>
+            </a:graphic>
+          </wp:inline>
+        </w:drawing>
+      </w:r>
+    </w:p>
+    <w:p>
+      <w:pPr>
+        <w:autoSpaceDE w:val="0"/>
+        <w:autoSpaceDN w:val="0"/>
+        <w:adjustRightInd w:val="0"/>
+        <w:spacing w:after="0" w:line="240" w:lineRule="auto"/>
+        <w:rPr>
+          <w:rFonts w:ascii="Times New Roman" w:hAnsi="Times New Roman" w:cs="Times New Roman"/>
+          <w:color w:val="000000"/>
+          <w:sz w:val="24"/>
+          <w:szCs w:val="24"/>
+        </w:rPr>
+      </w:pPr>
+      <w:bookmarkStart w:id="57" w:name="_GoBack"/>
+      <w:bookmarkEnd w:id="57"/>
+    </w:p>
+    <w:p>
+      <w:pPr>
+        <w:pStyle w:val="Naslov1"/>
+      </w:pPr>
+      <w:bookmarkStart w:id="58" w:name="_Toc534977773"/>
+      <w:r>
+        <w:lastRenderedPageBreak/>
+        <w:t>Zaključak i budući rad</w:t>
+      </w:r>
+      <w:bookmarkEnd w:id="58"/>
+    </w:p>
+    <w:p/>
+    <w:p>
+      <w:r>
+        <w:t xml:space="preserve">Cilj projekta je implementirati web aplikaciju putem koje će korisnici svoje automobile prijaviti na popravak u samo par koraka. </w:t>
+      </w:r>
+      <w:r>
+        <w:t>Taj zadatak mora biti implementiran na način da korisnik može jednostavno koristiti aplikaciju što je i uspješno odrađeno.</w:t>
+      </w:r>
+    </w:p>
+    <w:p>
+      <w:r>
+        <w:t>Kao i sve u svijetu, i ova aplikacija se može poboljšati i/ili nadograditi što je zapravo temelj budućeg rada.</w:t>
+      </w:r>
+    </w:p>
+    <w:p>
+      <w:r>
+        <w:t>Sigurnost je jedna od najvažnijih dijelova svake aplikacije. Kako je ovo prvi timski projekt koji je moj tim radio, uvjeren sam da postoje propusti na ovom području koje bi trebalo poboljšati. Također, razvojem tehnologije, raste i opasnost od probijanja sigurnosti, stoga je potrebno, bez obzira na dosad napravljen posao, konstantno nadograđivati sigurnost aplikacije dodatnim mogućnostima koje se pružaju razvojem algoritama zaštite, mogućnosti programskog jezika java i radnog okvira Spring Boot.</w:t>
+      </w:r>
+    </w:p>
+    <w:p>
+      <w:r>
+        <w:t>Sljedeća točka buduće</w:t>
+      </w:r>
+      <w:r>
+        <w:t>g rada</w:t>
+      </w:r>
       <w:r>
         <w:t xml:space="preserve"> </w:t>
       </w:r>
-      <w:proofErr w:type="spellStart"/>
-      <w:r>
-        <w:t>Key</w:t>
-      </w:r>
-      <w:proofErr w:type="spellEnd"/>
-      <w:r>
-        <w:t>). Takav ključ se mora pohraniti u zasebni razred koji je vidljiv na slici 3 i u kojem su navedeni svi atributi koji čine ključ. Anotacija @</w:t>
-      </w:r>
-      <w:proofErr w:type="spellStart"/>
-      <w:r>
-        <w:t>Column</w:t>
-      </w:r>
-      <w:proofErr w:type="spellEnd"/>
-      <w:r>
-        <w:t xml:space="preserve"> govori da će taj atribut biti stupac u tablici u bazi podataka.  </w:t>
-      </w:r>
-    </w:p>
+      <w:r>
+        <w:t>je nadograd</w:t>
+      </w:r>
+      <w:r>
+        <w:t>nj</w:t>
+      </w:r>
+      <w:r>
+        <w:t>a funkcionalnosti/podataka</w:t>
+      </w:r>
+      <w:r>
+        <w:t>. Možda će korisnici htjeti znati izgled svog servisera stoga bi se</w:t>
+      </w:r>
+      <w:r>
+        <w:t xml:space="preserve"> </w:t>
+      </w:r>
+      <w:r>
+        <w:t>u budućnosti mogla implementirati slika u serviserove podatke</w:t>
+      </w:r>
+      <w:r>
+        <w:t>. Razvojem auto industrije, moglo bi se tražiti više podataka o automobilu koji se šalje na popravak, stoga bi se i oni trebali pohraniti i obrađivati. Dodatno, korisnika bi moglo zanimati više podataka od samo tipa i godine proizvodnje zamjenskog vozila što je još jedan zadatak za budući rad. Naravno ima još mnoštvo mogućnosti koje bi s vremenom mogle biti razmatrane, al to je, naravno, zadatak za budući rad.</w:t>
+      </w:r>
+    </w:p>
+    <w:p>
+      <w:r>
+        <w:t>Čistoća koda koji je napisan je isto vrlo važan kako bi osoba ili tim koji preuzima zadatak održavanja i nadogradnje aplikacije. Stoga bi zadatak za budući rad bio počistiti redundantan kod, promijeniti imena varijablama čije ime ne odražava njihovu ulogu, bolje organizirati datoteke u direktorije ovisno o njihovoj ulozi i sl.</w:t>
+      </w:r>
+    </w:p>
+    <w:p>
+      <w:r>
+        <w:t>Brzina izvođenja je još jedna važna stavka aplikacije. Čistoća koda može utjecati na brzinu aplikacije, no za brzinu je važnije koristiti odgovarajuće algoritme i tehnike ovisno o situaciji te dohvaćati samo podatke iz baze podataka koji su doista potrebni. Uvjeren sam da postoji poneki dio koda u kojem se mogao iskoristiti brži algoritam ili upotrijebiti bolja tehnika pisanja. Stoga bi zadatak budućeg rada bio takve propuste popraviti.</w:t>
+      </w:r>
+    </w:p>
+    <w:p/>
+    <w:p/>
+    <w:p/>
+    <w:p/>
     <w:p/>
     <w:p/>
     <w:p/>
@@ -13119,88 +13666,9 @@
       <w:pPr>
         <w:pStyle w:val="Naslov1"/>
       </w:pPr>
-      <w:bookmarkStart w:id="58" w:name="_Toc534977773"/>
-      <w:r>
-        <w:t>Zaključak i budući rad</w:t>
-      </w:r>
-      <w:bookmarkEnd w:id="58"/>
-    </w:p>
-    <w:p/>
-    <w:p>
-      <w:r>
-        <w:t xml:space="preserve">Cilj projekta je implementirati web aplikaciju putem koje će korisnici svoje automobile prijaviti na popravak u samo par koraka. </w:t>
-      </w:r>
-      <w:r>
-        <w:t>Taj zadatak mora biti implementiran na način da korisnik može jednostavno koristiti aplikaciju što je i uspješno odrađeno.</w:t>
-      </w:r>
-    </w:p>
-    <w:p>
-      <w:r>
-        <w:t>Kao i sve u svijetu, i ova aplikacija se može poboljšati i/ili nadograditi što je zapravo temelj budućeg rada.</w:t>
-      </w:r>
-    </w:p>
-    <w:p>
-      <w:r>
-        <w:t>Sigurnost je jedna od najvažnijih dijelova svake aplikacije. Kako je ovo prvi timski projekt koji je moj tim radio, uvjeren sam da postoje propusti na ovom području koje bi trebalo poboljšati. Također, razvojem tehnologije, raste i opasnost od probijanja sigurnosti, stoga je potrebno, bez obzira na dosad napravljen posao, konstantno nadograđivati sigurnost aplikacije dodatnim mogućnostima koje se pružaju razvojem algoritama zaštite, mogućnosti programskog jezika java i radnog okvira Spring Boot.</w:t>
-      </w:r>
-    </w:p>
-    <w:p>
-      <w:r>
-        <w:t>Sljedeća točka buduće</w:t>
-      </w:r>
-      <w:r>
-        <w:t>g rada</w:t>
-      </w:r>
-      <w:r>
-        <w:t xml:space="preserve"> </w:t>
-      </w:r>
-      <w:r>
-        <w:t>je nadograd</w:t>
-      </w:r>
-      <w:r>
-        <w:t>nj</w:t>
-      </w:r>
-      <w:r>
-        <w:t>a funkcionalnosti/podataka</w:t>
-      </w:r>
-      <w:r>
-        <w:t>. Možda će korisnici htjeti znati izgled svog servisera stoga bi se</w:t>
-      </w:r>
-      <w:r>
-        <w:t xml:space="preserve"> </w:t>
-      </w:r>
-      <w:r>
-        <w:t>u budućnosti mogla implementirati slika u serviserove podatke</w:t>
-      </w:r>
-      <w:r>
-        <w:t>. Razvojem auto industrije, moglo bi se tražiti više podataka o automobilu koji se šalje na popravak, stoga bi se i oni trebali pohraniti i obrađivati. Dodatno, korisnika bi moglo zanimati više podataka od samo tipa i godine proizvodnje zamjenskog vozila što je još jedan zadatak za budući rad. Naravno ima još mnoštvo mogućnosti koje bi s vremenom mogle biti razmatrane, al to je, naravno, zadatak za budući rad.</w:t>
-      </w:r>
-    </w:p>
-    <w:p>
+      <w:bookmarkStart w:id="59" w:name="_Toc534977774"/>
       <w:r>
         <w:lastRenderedPageBreak/>
-        <w:t>Čistoća koda koji je napisan je isto vrlo važan kako bi osoba ili tim koji preuzima zadatak održavanja i nadogradnje aplikacije. Stoga bi zadatak za budući rad bio počistiti redundantan kod, promijeniti imena varijablama čije ime ne odražava njihovu ulogu, bolje organizirati datoteke u direktorije ovisno o njihovoj ulozi i sl.</w:t>
-      </w:r>
-    </w:p>
-    <w:p>
-      <w:r>
-        <w:t>Brzina izvođenja je još jedna važna stavka aplikacije. Čistoća koda može utjecati na brzinu aplikacije, no za brzinu je važnije koristiti odgovarajuće algoritme i tehnike ovisno o situaciji te dohvaćati samo podatke iz baze podataka koji su doista potrebni. Uvjeren sam da postoji poneki dio koda u kojem se mogao iskoristiti brži algoritam ili upotrijebiti bolja tehnika pisanja. Stoga bi zadatak budućeg rada bio takve propuste popraviti.</w:t>
-      </w:r>
-    </w:p>
-    <w:p/>
-    <w:p/>
-    <w:p/>
-    <w:p/>
-    <w:p/>
-    <w:p/>
-    <w:p/>
-    <w:p/>
-    <w:p>
-      <w:pPr>
-        <w:pStyle w:val="Naslov1"/>
-      </w:pPr>
-      <w:bookmarkStart w:id="59" w:name="_Toc534977774"/>
-      <w:r>
         <w:t>Popis literature</w:t>
       </w:r>
       <w:bookmarkEnd w:id="59"/>
@@ -13222,7 +13690,7 @@
         </w:rPr>
         <w:t xml:space="preserve">Oblikovanje programske potpore, FER ZEMRIS, </w:t>
       </w:r>
-      <w:hyperlink r:id="rId44">
+      <w:hyperlink r:id="rId48">
         <w:r>
           <w:rPr>
             <w:rFonts w:ascii="Arial" w:eastAsia="Arial" w:hAnsi="Arial" w:cs="Arial"/>
@@ -13232,7 +13700,7 @@
           <w:t>http://www.fer.hr/predmet/opp</w:t>
         </w:r>
       </w:hyperlink>
-      <w:hyperlink r:id="rId45"/>
+      <w:hyperlink r:id="rId49"/>
     </w:p>
     <w:p>
       <w:pPr>
@@ -13250,7 +13718,7 @@
         </w:rPr>
         <w:t xml:space="preserve">Astah Community, </w:t>
       </w:r>
-      <w:hyperlink r:id="rId46" w:history="1">
+      <w:hyperlink r:id="rId50" w:history="1">
         <w:r>
           <w:rPr>
             <w:rStyle w:val="Hiperveza"/>
@@ -13276,7 +13744,7 @@
         </w:rPr>
         <w:t xml:space="preserve">SourceTree tool, </w:t>
       </w:r>
-      <w:hyperlink r:id="rId47" w:history="1">
+      <w:hyperlink r:id="rId51" w:history="1">
         <w:r>
           <w:rPr>
             <w:rStyle w:val="Hiperveza"/>
@@ -13285,7 +13753,7 @@
           <w:t>https://www.sourcetreeapp.com/</w:t>
         </w:r>
       </w:hyperlink>
-      <w:hyperlink r:id="rId48"/>
+      <w:hyperlink r:id="rId52"/>
     </w:p>
     <w:p/>
     <w:p/>
@@ -13322,6 +13790,7 @@
       </w:pPr>
       <w:bookmarkStart w:id="60" w:name="_Toc534977775"/>
       <w:r>
+        <w:lastRenderedPageBreak/>
         <w:t>Dodatak A: Indeks (slika, dijagrama, tablica, ispisa kôda)</w:t>
       </w:r>
       <w:bookmarkEnd w:id="60"/>
@@ -14628,6 +15097,7 @@
       </w:pPr>
       <w:bookmarkStart w:id="61" w:name="_Toc534977776"/>
       <w:r>
+        <w:lastRenderedPageBreak/>
         <w:t>Dodatak B: Dnevnik sastajanja</w:t>
       </w:r>
       <w:bookmarkEnd w:id="61"/>
@@ -14890,7 +15360,6 @@
           </w:tcPr>
           <w:p>
             <w:r>
-              <w:lastRenderedPageBreak/>
               <w:t>01.12.2018.</w:t>
             </w:r>
           </w:p>
@@ -15111,6 +15580,7 @@
           <w:p/>
           <w:p>
             <w:r>
+              <w:lastRenderedPageBreak/>
               <w:t>12.1.2019.</w:t>
             </w:r>
           </w:p>
@@ -15123,6 +15593,7 @@
           <w:p/>
           <w:p>
             <w:r>
+              <w:lastRenderedPageBreak/>
               <w:t>Dino Avdić</w:t>
             </w:r>
           </w:p>
@@ -15160,6 +15631,7 @@
           <w:p/>
           <w:p>
             <w:r>
+              <w:lastRenderedPageBreak/>
               <w:t>Završni sastanak, posljednja podijela poslova i završavanje kompletne dokumentacije</w:t>
             </w:r>
             <w:r>
@@ -15205,6 +15677,7 @@
       </w:pPr>
       <w:bookmarkStart w:id="62" w:name="_Toc534977777"/>
       <w:r>
+        <w:lastRenderedPageBreak/>
         <w:t>Dodatak C: Prikaz aktivnosti grupe</w:t>
       </w:r>
       <w:bookmarkEnd w:id="62"/>
@@ -16304,11 +16777,7 @@
               <w:t>Dijagrami</w:t>
             </w:r>
             <w:r>
-              <w:t xml:space="preserve"> stanja, komponenti i </w:t>
-            </w:r>
-            <w:r>
-              <w:lastRenderedPageBreak/>
-              <w:t>razmještaja</w:t>
+              <w:t xml:space="preserve"> stanja, komponenti i razmještaja</w:t>
             </w:r>
           </w:p>
         </w:tc>
@@ -16639,6 +17108,7 @@
           <w:noProof/>
           <w:lang w:eastAsia="hr-HR"/>
         </w:rPr>
+        <w:lastRenderedPageBreak/>
         <w:drawing>
           <wp:inline distT="0" distB="0" distL="0" distR="0">
             <wp:extent cx="5760720" cy="1496060"/>
@@ -16655,7 +17125,7 @@
                     <pic:cNvPicPr/>
                   </pic:nvPicPr>
                   <pic:blipFill>
-                    <a:blip r:embed="rId49" cstate="print"/>
+                    <a:blip r:embed="rId53" cstate="print"/>
                     <a:stretch>
                       <a:fillRect/>
                     </a:stretch>
@@ -16747,7 +17217,7 @@
                     <pic:cNvPicPr/>
                   </pic:nvPicPr>
                   <pic:blipFill>
-                    <a:blip r:embed="rId50" cstate="print"/>
+                    <a:blip r:embed="rId54" cstate="print"/>
                     <a:stretch>
                       <a:fillRect/>
                     </a:stretch>
@@ -16825,7 +17295,6 @@
         <w:rPr>
           <w:noProof/>
         </w:rPr>
-        <w:lastRenderedPageBreak/>
         <w:drawing>
           <wp:inline distT="0" distB="0" distL="0" distR="0" wp14:anchorId="69A506AE" wp14:editId="3B3B0F5E">
             <wp:extent cx="5760720" cy="2180590"/>
@@ -16842,7 +17311,7 @@
                     <pic:cNvPicPr/>
                   </pic:nvPicPr>
                   <pic:blipFill>
-                    <a:blip r:embed="rId51"/>
+                    <a:blip r:embed="rId55"/>
                     <a:stretch>
                       <a:fillRect/>
                     </a:stretch>
@@ -16871,43 +17340,31 @@
       <w:r>
         <w:t xml:space="preserve">Slika </w:t>
       </w:r>
-      <w:r>
-        <w:fldChar w:fldCharType="begin"/>
-      </w:r>
-      <w:r>
-        <w:instrText xml:space="preserve"> SEQ Slika \* ARABIC </w:instrText>
-      </w:r>
-      <w:r>
-        <w:fldChar w:fldCharType="separate"/>
-      </w:r>
+      <w:fldSimple w:instr=" SEQ Slika \* ARABIC ">
+        <w:r>
+          <w:rPr>
+            <w:noProof/>
+          </w:rPr>
+          <w:t>19</w:t>
+        </w:r>
+      </w:fldSimple>
       <w:r>
         <w:rPr>
           <w:noProof/>
         </w:rPr>
-        <w:t>19</w:t>
-      </w:r>
+        <w:t xml:space="preserve"> Aktivnost grupe u grani Dokumentacija za drugu verziju dokumentacije</w:t>
+      </w:r>
+    </w:p>
+    <w:p/>
+    <w:p>
+      <w:pPr>
+        <w:keepNext/>
+      </w:pPr>
       <w:r>
         <w:rPr>
           <w:noProof/>
         </w:rPr>
-        <w:fldChar w:fldCharType="end"/>
-      </w:r>
-      <w:r>
-        <w:rPr>
-          <w:noProof/>
-        </w:rPr>
-        <w:t xml:space="preserve"> Aktivnost grupe u grani Dokumentacija za drugu verziju dokumentacije</w:t>
-      </w:r>
-    </w:p>
-    <w:p/>
-    <w:p>
-      <w:pPr>
-        <w:keepNext/>
-      </w:pPr>
-      <w:r>
-        <w:rPr>
-          <w:noProof/>
-        </w:rPr>
+        <w:lastRenderedPageBreak/>
         <w:drawing>
           <wp:inline distT="0" distB="0" distL="0" distR="0" wp14:anchorId="65CD166A" wp14:editId="5E5D5344">
             <wp:extent cx="5760720" cy="2200275"/>
@@ -16924,7 +17381,7 @@
                     <pic:cNvPicPr/>
                   </pic:nvPicPr>
                   <pic:blipFill>
-                    <a:blip r:embed="rId52"/>
+                    <a:blip r:embed="rId56"/>
                     <a:stretch>
                       <a:fillRect/>
                     </a:stretch>
@@ -16953,27 +17410,14 @@
       <w:r>
         <w:t xml:space="preserve">Slika </w:t>
       </w:r>
-      <w:r>
-        <w:fldChar w:fldCharType="begin"/>
-      </w:r>
-      <w:r>
-        <w:instrText xml:space="preserve"> SEQ Slika \* ARABIC </w:instrText>
-      </w:r>
-      <w:r>
-        <w:fldChar w:fldCharType="separate"/>
-      </w:r>
-      <w:r>
-        <w:rPr>
-          <w:noProof/>
-        </w:rPr>
-        <w:t>20</w:t>
-      </w:r>
-      <w:r>
-        <w:rPr>
-          <w:noProof/>
-        </w:rPr>
-        <w:fldChar w:fldCharType="end"/>
-      </w:r>
+      <w:fldSimple w:instr=" SEQ Slika \* ARABIC ">
+        <w:r>
+          <w:rPr>
+            <w:noProof/>
+          </w:rPr>
+          <w:t>20</w:t>
+        </w:r>
+      </w:fldSimple>
       <w:r>
         <w:t xml:space="preserve"> Aktivnost grupe u grani aplikacija</w:t>
       </w:r>
@@ -17009,6 +17453,7 @@
       </w:pPr>
       <w:bookmarkStart w:id="65" w:name="_Toc534977778"/>
       <w:r>
+        <w:lastRenderedPageBreak/>
         <w:t>Dodatak D: Plan rada</w:t>
       </w:r>
       <w:bookmarkEnd w:id="65"/>
@@ -17187,7 +17632,6 @@
         </w:numPr>
       </w:pPr>
       <w:r>
-        <w:lastRenderedPageBreak/>
         <w:t>Serviseru prijave popravka koje su upućene njemu, odnosno koje on mora popraviti</w:t>
       </w:r>
     </w:p>
@@ -17260,6 +17704,7 @@
     <w:p/>
     <w:p>
       <w:r>
+        <w:lastRenderedPageBreak/>
         <w:t>4.FAZA</w:t>
       </w:r>
     </w:p>
@@ -17545,6 +17990,7 @@
     <w:p/>
     <w:p>
       <w:r>
+        <w:lastRenderedPageBreak/>
         <w:t>7.FAZA</w:t>
       </w:r>
     </w:p>
@@ -17604,8 +18050,8 @@
       </w:r>
     </w:p>
     <w:sectPr>
-      <w:footerReference w:type="default" r:id="rId53"/>
-      <w:footerReference w:type="first" r:id="rId54"/>
+      <w:footerReference w:type="default" r:id="rId57"/>
+      <w:footerReference w:type="first" r:id="rId58"/>
       <w:pgSz w:w="11906" w:h="16838"/>
       <w:pgMar w:top="1417" w:right="1417" w:bottom="1417" w:left="1417" w:header="708" w:footer="709" w:gutter="0"/>
       <w:pgNumType w:start="1"/>
@@ -17884,6 +18330,261 @@
 <file path=word/numbering.xml><?xml version="1.0" encoding="utf-8"?>
 <w:numbering xmlns:wpc="http://schemas.microsoft.com/office/word/2010/wordprocessingCanvas" xmlns:cx="http://schemas.microsoft.com/office/drawing/2014/chartex" xmlns:cx1="http://schemas.microsoft.com/office/drawing/2015/9/8/chartex" xmlns:cx2="http://schemas.microsoft.com/office/drawing/2015/10/21/chartex" xmlns:cx3="http://schemas.microsoft.com/office/drawing/2016/5/9/chartex" xmlns:cx4="http://schemas.microsoft.com/office/drawing/2016/5/10/chartex" xmlns:cx5="http://schemas.microsoft.com/office/drawing/2016/5/11/chartex" xmlns:cx6="http://schemas.microsoft.com/office/drawing/2016/5/12/chartex" xmlns:cx7="http://schemas.microsoft.com/office/drawing/2016/5/13/chartex" xmlns:cx8="http://schemas.microsoft.com/office/drawing/2016/5/14/chartex" xmlns:mc="http://schemas.openxmlformats.org/markup-compatibility/2006" xmlns:aink="http://schemas.microsoft.com/office/drawing/2016/ink" xmlns:am3d="http://schemas.microsoft.com/office/drawing/2017/model3d" xmlns:o="urn:schemas-microsoft-com:office:office" xmlns:r="http://schemas.openxmlformats.org/officeDocument/2006/relationships" xmlns:m="http://schemas.openxmlformats.org/officeDocument/2006/math" xmlns:v="urn:schemas-microsoft-com:vml" xmlns:wp14="http://schemas.microsoft.com/office/word/2010/wordprocessingDrawing" xmlns:wp="http://schemas.openxmlformats.org/drawingml/2006/wordprocessingDrawing" xmlns:w10="urn:schemas-microsoft-com:office:word" xmlns:w="http://schemas.openxmlformats.org/wordprocessingml/2006/main" xmlns:w14="http://schemas.microsoft.com/office/word/2010/wordml" xmlns:w15="http://schemas.microsoft.com/office/word/2012/wordml" xmlns:w16cid="http://schemas.microsoft.com/office/word/2016/wordml/cid" xmlns:w16se="http://schemas.microsoft.com/office/word/2015/wordml/symex" xmlns:wpg="http://schemas.microsoft.com/office/word/2010/wordprocessingGroup" xmlns:wpi="http://schemas.microsoft.com/office/word/2010/wordprocessingInk" xmlns:wne="http://schemas.microsoft.com/office/word/2006/wordml" xmlns:wps="http://schemas.microsoft.com/office/word/2010/wordprocessingShape" mc:Ignorable="w14 w15 w16se w16cid wp14">
   <w:abstractNum w:abstractNumId="0" w15:restartNumberingAfterBreak="0">
+    <w:nsid w:val="8882B156"/>
+    <w:multiLevelType w:val="hybridMultilevel"/>
+    <w:tmpl w:val="37B480F5"/>
+    <w:lvl w:ilvl="0" w:tplc="FFFFFFFF">
+      <w:start w:val="1"/>
+      <w:numFmt w:val="bullet"/>
+      <w:lvlText w:val="•"/>
+      <w:lvlJc w:val="left"/>
+    </w:lvl>
+    <w:lvl w:ilvl="1" w:tplc="FFFFFFFF">
+      <w:numFmt w:val="decimal"/>
+      <w:lvlText w:val=""/>
+      <w:lvlJc w:val="left"/>
+    </w:lvl>
+    <w:lvl w:ilvl="2" w:tplc="FFFFFFFF">
+      <w:numFmt w:val="decimal"/>
+      <w:lvlText w:val=""/>
+      <w:lvlJc w:val="left"/>
+    </w:lvl>
+    <w:lvl w:ilvl="3" w:tplc="FFFFFFFF">
+      <w:numFmt w:val="decimal"/>
+      <w:lvlText w:val=""/>
+      <w:lvlJc w:val="left"/>
+    </w:lvl>
+    <w:lvl w:ilvl="4" w:tplc="FFFFFFFF">
+      <w:numFmt w:val="decimal"/>
+      <w:lvlText w:val=""/>
+      <w:lvlJc w:val="left"/>
+    </w:lvl>
+    <w:lvl w:ilvl="5" w:tplc="FFFFFFFF">
+      <w:numFmt w:val="decimal"/>
+      <w:lvlText w:val=""/>
+      <w:lvlJc w:val="left"/>
+    </w:lvl>
+    <w:lvl w:ilvl="6" w:tplc="FFFFFFFF">
+      <w:numFmt w:val="decimal"/>
+      <w:lvlText w:val=""/>
+      <w:lvlJc w:val="left"/>
+    </w:lvl>
+    <w:lvl w:ilvl="7" w:tplc="FFFFFFFF">
+      <w:numFmt w:val="decimal"/>
+      <w:lvlText w:val=""/>
+      <w:lvlJc w:val="left"/>
+    </w:lvl>
+    <w:lvl w:ilvl="8" w:tplc="FFFFFFFF">
+      <w:numFmt w:val="decimal"/>
+      <w:lvlText w:val=""/>
+      <w:lvlJc w:val="left"/>
+    </w:lvl>
+  </w:abstractNum>
+  <w:abstractNum w:abstractNumId="1" w15:restartNumberingAfterBreak="0">
+    <w:nsid w:val="8D37E94B"/>
+    <w:multiLevelType w:val="hybridMultilevel"/>
+    <w:tmpl w:val="45FCCAB4"/>
+    <w:lvl w:ilvl="0" w:tplc="FFFFFFFF">
+      <w:start w:val="1"/>
+      <w:numFmt w:val="bullet"/>
+      <w:lvlText w:val="•"/>
+      <w:lvlJc w:val="left"/>
+    </w:lvl>
+    <w:lvl w:ilvl="1" w:tplc="FFFFFFFF">
+      <w:numFmt w:val="decimal"/>
+      <w:lvlText w:val=""/>
+      <w:lvlJc w:val="left"/>
+    </w:lvl>
+    <w:lvl w:ilvl="2" w:tplc="FFFFFFFF">
+      <w:numFmt w:val="decimal"/>
+      <w:lvlText w:val=""/>
+      <w:lvlJc w:val="left"/>
+    </w:lvl>
+    <w:lvl w:ilvl="3" w:tplc="FFFFFFFF">
+      <w:numFmt w:val="decimal"/>
+      <w:lvlText w:val=""/>
+      <w:lvlJc w:val="left"/>
+    </w:lvl>
+    <w:lvl w:ilvl="4" w:tplc="FFFFFFFF">
+      <w:numFmt w:val="decimal"/>
+      <w:lvlText w:val=""/>
+      <w:lvlJc w:val="left"/>
+    </w:lvl>
+    <w:lvl w:ilvl="5" w:tplc="FFFFFFFF">
+      <w:numFmt w:val="decimal"/>
+      <w:lvlText w:val=""/>
+      <w:lvlJc w:val="left"/>
+    </w:lvl>
+    <w:lvl w:ilvl="6" w:tplc="FFFFFFFF">
+      <w:numFmt w:val="decimal"/>
+      <w:lvlText w:val=""/>
+      <w:lvlJc w:val="left"/>
+    </w:lvl>
+    <w:lvl w:ilvl="7" w:tplc="FFFFFFFF">
+      <w:numFmt w:val="decimal"/>
+      <w:lvlText w:val=""/>
+      <w:lvlJc w:val="left"/>
+    </w:lvl>
+    <w:lvl w:ilvl="8" w:tplc="FFFFFFFF">
+      <w:numFmt w:val="decimal"/>
+      <w:lvlText w:val=""/>
+      <w:lvlJc w:val="left"/>
+    </w:lvl>
+  </w:abstractNum>
+  <w:abstractNum w:abstractNumId="2" w15:restartNumberingAfterBreak="0">
+    <w:nsid w:val="9B5D525D"/>
+    <w:multiLevelType w:val="hybridMultilevel"/>
+    <w:tmpl w:val="DFE9B8B3"/>
+    <w:lvl w:ilvl="0" w:tplc="FFFFFFFF">
+      <w:start w:val="1"/>
+      <w:numFmt w:val="bullet"/>
+      <w:lvlText w:val="•"/>
+      <w:lvlJc w:val="left"/>
+    </w:lvl>
+    <w:lvl w:ilvl="1" w:tplc="FFFFFFFF">
+      <w:numFmt w:val="decimal"/>
+      <w:lvlText w:val=""/>
+      <w:lvlJc w:val="left"/>
+    </w:lvl>
+    <w:lvl w:ilvl="2" w:tplc="FFFFFFFF">
+      <w:numFmt w:val="decimal"/>
+      <w:lvlText w:val=""/>
+      <w:lvlJc w:val="left"/>
+    </w:lvl>
+    <w:lvl w:ilvl="3" w:tplc="FFFFFFFF">
+      <w:numFmt w:val="decimal"/>
+      <w:lvlText w:val=""/>
+      <w:lvlJc w:val="left"/>
+    </w:lvl>
+    <w:lvl w:ilvl="4" w:tplc="FFFFFFFF">
+      <w:numFmt w:val="decimal"/>
+      <w:lvlText w:val=""/>
+      <w:lvlJc w:val="left"/>
+    </w:lvl>
+    <w:lvl w:ilvl="5" w:tplc="FFFFFFFF">
+      <w:numFmt w:val="decimal"/>
+      <w:lvlText w:val=""/>
+      <w:lvlJc w:val="left"/>
+    </w:lvl>
+    <w:lvl w:ilvl="6" w:tplc="FFFFFFFF">
+      <w:numFmt w:val="decimal"/>
+      <w:lvlText w:val=""/>
+      <w:lvlJc w:val="left"/>
+    </w:lvl>
+    <w:lvl w:ilvl="7" w:tplc="FFFFFFFF">
+      <w:numFmt w:val="decimal"/>
+      <w:lvlText w:val=""/>
+      <w:lvlJc w:val="left"/>
+    </w:lvl>
+    <w:lvl w:ilvl="8" w:tplc="FFFFFFFF">
+      <w:numFmt w:val="decimal"/>
+      <w:lvlText w:val=""/>
+      <w:lvlJc w:val="left"/>
+    </w:lvl>
+  </w:abstractNum>
+  <w:abstractNum w:abstractNumId="3" w15:restartNumberingAfterBreak="0">
+    <w:nsid w:val="CFE1CC87"/>
+    <w:multiLevelType w:val="hybridMultilevel"/>
+    <w:tmpl w:val="9F32D1B5"/>
+    <w:lvl w:ilvl="0" w:tplc="FFFFFFFF">
+      <w:start w:val="1"/>
+      <w:numFmt w:val="bullet"/>
+      <w:lvlText w:val="•"/>
+      <w:lvlJc w:val="left"/>
+    </w:lvl>
+    <w:lvl w:ilvl="1" w:tplc="FFFFFFFF">
+      <w:numFmt w:val="decimal"/>
+      <w:lvlText w:val=""/>
+      <w:lvlJc w:val="left"/>
+    </w:lvl>
+    <w:lvl w:ilvl="2" w:tplc="FFFFFFFF">
+      <w:numFmt w:val="decimal"/>
+      <w:lvlText w:val=""/>
+      <w:lvlJc w:val="left"/>
+    </w:lvl>
+    <w:lvl w:ilvl="3" w:tplc="FFFFFFFF">
+      <w:numFmt w:val="decimal"/>
+      <w:lvlText w:val=""/>
+      <w:lvlJc w:val="left"/>
+    </w:lvl>
+    <w:lvl w:ilvl="4" w:tplc="FFFFFFFF">
+      <w:numFmt w:val="decimal"/>
+      <w:lvlText w:val=""/>
+      <w:lvlJc w:val="left"/>
+    </w:lvl>
+    <w:lvl w:ilvl="5" w:tplc="FFFFFFFF">
+      <w:numFmt w:val="decimal"/>
+      <w:lvlText w:val=""/>
+      <w:lvlJc w:val="left"/>
+    </w:lvl>
+    <w:lvl w:ilvl="6" w:tplc="FFFFFFFF">
+      <w:numFmt w:val="decimal"/>
+      <w:lvlText w:val=""/>
+      <w:lvlJc w:val="left"/>
+    </w:lvl>
+    <w:lvl w:ilvl="7" w:tplc="FFFFFFFF">
+      <w:numFmt w:val="decimal"/>
+      <w:lvlText w:val=""/>
+      <w:lvlJc w:val="left"/>
+    </w:lvl>
+    <w:lvl w:ilvl="8" w:tplc="FFFFFFFF">
+      <w:numFmt w:val="decimal"/>
+      <w:lvlText w:val=""/>
+      <w:lvlJc w:val="left"/>
+    </w:lvl>
+  </w:abstractNum>
+  <w:abstractNum w:abstractNumId="4" w15:restartNumberingAfterBreak="0">
+    <w:nsid w:val="DE080689"/>
+    <w:multiLevelType w:val="hybridMultilevel"/>
+    <w:tmpl w:val="078D31F5"/>
+    <w:lvl w:ilvl="0" w:tplc="FFFFFFFF">
+      <w:start w:val="1"/>
+      <w:numFmt w:val="bullet"/>
+      <w:lvlText w:val="•"/>
+      <w:lvlJc w:val="left"/>
+    </w:lvl>
+    <w:lvl w:ilvl="1" w:tplc="FFFFFFFF">
+      <w:numFmt w:val="decimal"/>
+      <w:lvlText w:val=""/>
+      <w:lvlJc w:val="left"/>
+    </w:lvl>
+    <w:lvl w:ilvl="2" w:tplc="FFFFFFFF">
+      <w:numFmt w:val="decimal"/>
+      <w:lvlText w:val=""/>
+      <w:lvlJc w:val="left"/>
+    </w:lvl>
+    <w:lvl w:ilvl="3" w:tplc="FFFFFFFF">
+      <w:numFmt w:val="decimal"/>
+      <w:lvlText w:val=""/>
+      <w:lvlJc w:val="left"/>
+    </w:lvl>
+    <w:lvl w:ilvl="4" w:tplc="FFFFFFFF">
+      <w:numFmt w:val="decimal"/>
+      <w:lvlText w:val=""/>
+      <w:lvlJc w:val="left"/>
+    </w:lvl>
+    <w:lvl w:ilvl="5" w:tplc="FFFFFFFF">
+      <w:numFmt w:val="decimal"/>
+      <w:lvlText w:val=""/>
+      <w:lvlJc w:val="left"/>
+    </w:lvl>
+    <w:lvl w:ilvl="6" w:tplc="FFFFFFFF">
+      <w:numFmt w:val="decimal"/>
+      <w:lvlText w:val=""/>
+      <w:lvlJc w:val="left"/>
+    </w:lvl>
+    <w:lvl w:ilvl="7" w:tplc="FFFFFFFF">
+      <w:numFmt w:val="decimal"/>
+      <w:lvlText w:val=""/>
+      <w:lvlJc w:val="left"/>
+    </w:lvl>
+    <w:lvl w:ilvl="8" w:tplc="FFFFFFFF">
+      <w:numFmt w:val="decimal"/>
+      <w:lvlText w:val=""/>
+      <w:lvlJc w:val="left"/>
+    </w:lvl>
+  </w:abstractNum>
+  <w:abstractNum w:abstractNumId="5" w15:restartNumberingAfterBreak="0">
     <w:nsid w:val="00487785"/>
     <w:multiLevelType w:val="hybridMultilevel"/>
     <w:tmpl w:val="090EBB52"/>
@@ -17996,7 +18697,7 @@
       </w:rPr>
     </w:lvl>
   </w:abstractNum>
-  <w:abstractNum w:abstractNumId="1" w15:restartNumberingAfterBreak="0">
+  <w:abstractNum w:abstractNumId="6" w15:restartNumberingAfterBreak="0">
     <w:nsid w:val="029E1ED6"/>
     <w:multiLevelType w:val="multilevel"/>
     <w:tmpl w:val="AE044CAA"/>
@@ -18111,13 +18812,126 @@
       </w:rPr>
     </w:lvl>
   </w:abstractNum>
-  <w:abstractNum w:abstractNumId="2" w15:restartNumberingAfterBreak="0">
+  <w:abstractNum w:abstractNumId="7" w15:restartNumberingAfterBreak="0">
+    <w:nsid w:val="02DC50A0"/>
+    <w:multiLevelType w:val="hybridMultilevel"/>
+    <w:tmpl w:val="9ACACF22"/>
+    <w:lvl w:ilvl="0" w:tplc="041A0001">
+      <w:start w:val="1"/>
+      <w:numFmt w:val="bullet"/>
+      <w:lvlText w:val=""/>
+      <w:lvlJc w:val="left"/>
+      <w:pPr>
+        <w:ind w:left="720" w:hanging="360"/>
+      </w:pPr>
+      <w:rPr>
+        <w:rFonts w:ascii="Symbol" w:hAnsi="Symbol" w:hint="default"/>
+      </w:rPr>
+    </w:lvl>
+    <w:lvl w:ilvl="1" w:tplc="041A0003" w:tentative="1">
+      <w:start w:val="1"/>
+      <w:numFmt w:val="bullet"/>
+      <w:lvlText w:val="o"/>
+      <w:lvlJc w:val="left"/>
+      <w:pPr>
+        <w:ind w:left="1440" w:hanging="360"/>
+      </w:pPr>
+      <w:rPr>
+        <w:rFonts w:ascii="Courier New" w:hAnsi="Courier New" w:cs="Courier New" w:hint="default"/>
+      </w:rPr>
+    </w:lvl>
+    <w:lvl w:ilvl="2" w:tplc="041A0005" w:tentative="1">
+      <w:start w:val="1"/>
+      <w:numFmt w:val="bullet"/>
+      <w:lvlText w:val=""/>
+      <w:lvlJc w:val="left"/>
+      <w:pPr>
+        <w:ind w:left="2160" w:hanging="360"/>
+      </w:pPr>
+      <w:rPr>
+        <w:rFonts w:ascii="Wingdings" w:hAnsi="Wingdings" w:hint="default"/>
+      </w:rPr>
+    </w:lvl>
+    <w:lvl w:ilvl="3" w:tplc="041A0001" w:tentative="1">
+      <w:start w:val="1"/>
+      <w:numFmt w:val="bullet"/>
+      <w:lvlText w:val=""/>
+      <w:lvlJc w:val="left"/>
+      <w:pPr>
+        <w:ind w:left="2880" w:hanging="360"/>
+      </w:pPr>
+      <w:rPr>
+        <w:rFonts w:ascii="Symbol" w:hAnsi="Symbol" w:hint="default"/>
+      </w:rPr>
+    </w:lvl>
+    <w:lvl w:ilvl="4" w:tplc="041A0003" w:tentative="1">
+      <w:start w:val="1"/>
+      <w:numFmt w:val="bullet"/>
+      <w:lvlText w:val="o"/>
+      <w:lvlJc w:val="left"/>
+      <w:pPr>
+        <w:ind w:left="3600" w:hanging="360"/>
+      </w:pPr>
+      <w:rPr>
+        <w:rFonts w:ascii="Courier New" w:hAnsi="Courier New" w:cs="Courier New" w:hint="default"/>
+      </w:rPr>
+    </w:lvl>
+    <w:lvl w:ilvl="5" w:tplc="041A0005" w:tentative="1">
+      <w:start w:val="1"/>
+      <w:numFmt w:val="bullet"/>
+      <w:lvlText w:val=""/>
+      <w:lvlJc w:val="left"/>
+      <w:pPr>
+        <w:ind w:left="4320" w:hanging="360"/>
+      </w:pPr>
+      <w:rPr>
+        <w:rFonts w:ascii="Wingdings" w:hAnsi="Wingdings" w:hint="default"/>
+      </w:rPr>
+    </w:lvl>
+    <w:lvl w:ilvl="6" w:tplc="041A0001" w:tentative="1">
+      <w:start w:val="1"/>
+      <w:numFmt w:val="bullet"/>
+      <w:lvlText w:val=""/>
+      <w:lvlJc w:val="left"/>
+      <w:pPr>
+        <w:ind w:left="5040" w:hanging="360"/>
+      </w:pPr>
+      <w:rPr>
+        <w:rFonts w:ascii="Symbol" w:hAnsi="Symbol" w:hint="default"/>
+      </w:rPr>
+    </w:lvl>
+    <w:lvl w:ilvl="7" w:tplc="041A0003" w:tentative="1">
+      <w:start w:val="1"/>
+      <w:numFmt w:val="bullet"/>
+      <w:lvlText w:val="o"/>
+      <w:lvlJc w:val="left"/>
+      <w:pPr>
+        <w:ind w:left="5760" w:hanging="360"/>
+      </w:pPr>
+      <w:rPr>
+        <w:rFonts w:ascii="Courier New" w:hAnsi="Courier New" w:cs="Courier New" w:hint="default"/>
+      </w:rPr>
+    </w:lvl>
+    <w:lvl w:ilvl="8" w:tplc="041A0005" w:tentative="1">
+      <w:start w:val="1"/>
+      <w:numFmt w:val="bullet"/>
+      <w:lvlText w:val=""/>
+      <w:lvlJc w:val="left"/>
+      <w:pPr>
+        <w:ind w:left="6480" w:hanging="360"/>
+      </w:pPr>
+      <w:rPr>
+        <w:rFonts w:ascii="Wingdings" w:hAnsi="Wingdings" w:hint="default"/>
+      </w:rPr>
+    </w:lvl>
+  </w:abstractNum>
+  <w:abstractNum w:abstractNumId="8" w15:restartNumberingAfterBreak="0">
     <w:nsid w:val="032379F7"/>
     <w:multiLevelType w:val="multilevel"/>
     <w:tmpl w:val="C9CE7D76"/>
     <w:numStyleLink w:val="Style3"/>
   </w:abstractNum>
-  <w:abstractNum w:abstractNumId="3" w15:restartNumberingAfterBreak="0">
+  <w:abstractNum w:abstractNumId="9" w15:restartNumberingAfterBreak="0">
     <w:nsid w:val="08FE1AAA"/>
     <w:multiLevelType w:val="hybridMultilevel"/>
     <w:tmpl w:val="3F4CD7FC"/>
@@ -18230,7 +19044,7 @@
       </w:rPr>
     </w:lvl>
   </w:abstractNum>
-  <w:abstractNum w:abstractNumId="4" w15:restartNumberingAfterBreak="0">
+  <w:abstractNum w:abstractNumId="10" w15:restartNumberingAfterBreak="0">
     <w:nsid w:val="0A713F55"/>
     <w:multiLevelType w:val="hybridMultilevel"/>
     <w:tmpl w:val="C424145E"/>
@@ -18343,7 +19157,58 @@
       </w:rPr>
     </w:lvl>
   </w:abstractNum>
-  <w:abstractNum w:abstractNumId="5" w15:restartNumberingAfterBreak="0">
+  <w:abstractNum w:abstractNumId="11" w15:restartNumberingAfterBreak="0">
+    <w:nsid w:val="0B8DB603"/>
+    <w:multiLevelType w:val="hybridMultilevel"/>
+    <w:tmpl w:val="931FB677"/>
+    <w:lvl w:ilvl="0" w:tplc="FFFFFFFF">
+      <w:start w:val="1"/>
+      <w:numFmt w:val="bullet"/>
+      <w:lvlText w:val="•"/>
+      <w:lvlJc w:val="left"/>
+    </w:lvl>
+    <w:lvl w:ilvl="1" w:tplc="FFFFFFFF">
+      <w:numFmt w:val="decimal"/>
+      <w:lvlText w:val=""/>
+      <w:lvlJc w:val="left"/>
+    </w:lvl>
+    <w:lvl w:ilvl="2" w:tplc="FFFFFFFF">
+      <w:numFmt w:val="decimal"/>
+      <w:lvlText w:val=""/>
+      <w:lvlJc w:val="left"/>
+    </w:lvl>
+    <w:lvl w:ilvl="3" w:tplc="FFFFFFFF">
+      <w:numFmt w:val="decimal"/>
+      <w:lvlText w:val=""/>
+      <w:lvlJc w:val="left"/>
+    </w:lvl>
+    <w:lvl w:ilvl="4" w:tplc="FFFFFFFF">
+      <w:numFmt w:val="decimal"/>
+      <w:lvlText w:val=""/>
+      <w:lvlJc w:val="left"/>
+    </w:lvl>
+    <w:lvl w:ilvl="5" w:tplc="FFFFFFFF">
+      <w:numFmt w:val="decimal"/>
+      <w:lvlText w:val=""/>
+      <w:lvlJc w:val="left"/>
+    </w:lvl>
+    <w:lvl w:ilvl="6" w:tplc="FFFFFFFF">
+      <w:numFmt w:val="decimal"/>
+      <w:lvlText w:val=""/>
+      <w:lvlJc w:val="left"/>
+    </w:lvl>
+    <w:lvl w:ilvl="7" w:tplc="FFFFFFFF">
+      <w:numFmt w:val="decimal"/>
+      <w:lvlText w:val=""/>
+      <w:lvlJc w:val="left"/>
+    </w:lvl>
+    <w:lvl w:ilvl="8" w:tplc="FFFFFFFF">
+      <w:numFmt w:val="decimal"/>
+      <w:lvlText w:val=""/>
+      <w:lvlJc w:val="left"/>
+    </w:lvl>
+  </w:abstractNum>
+  <w:abstractNum w:abstractNumId="12" w15:restartNumberingAfterBreak="0">
     <w:nsid w:val="0EFA2FD8"/>
     <w:multiLevelType w:val="multilevel"/>
     <w:tmpl w:val="CD746452"/>
@@ -18456,7 +19321,7 @@
       </w:rPr>
     </w:lvl>
   </w:abstractNum>
-  <w:abstractNum w:abstractNumId="6" w15:restartNumberingAfterBreak="0">
+  <w:abstractNum w:abstractNumId="13" w15:restartNumberingAfterBreak="0">
     <w:nsid w:val="115B7C0A"/>
     <w:multiLevelType w:val="multilevel"/>
     <w:tmpl w:val="FBC686A8"/>
@@ -18570,7 +19435,7 @@
       </w:rPr>
     </w:lvl>
   </w:abstractNum>
-  <w:abstractNum w:abstractNumId="7" w15:restartNumberingAfterBreak="0">
+  <w:abstractNum w:abstractNumId="14" w15:restartNumberingAfterBreak="0">
     <w:nsid w:val="11CC7F79"/>
     <w:multiLevelType w:val="multilevel"/>
     <w:tmpl w:val="672A3E9E"/>
@@ -18684,13 +19549,64 @@
       </w:rPr>
     </w:lvl>
   </w:abstractNum>
-  <w:abstractNum w:abstractNumId="8" w15:restartNumberingAfterBreak="0">
+  <w:abstractNum w:abstractNumId="15" w15:restartNumberingAfterBreak="0">
     <w:nsid w:val="144C6423"/>
     <w:multiLevelType w:val="multilevel"/>
     <w:tmpl w:val="A4D2AEFE"/>
     <w:numStyleLink w:val="Style2"/>
   </w:abstractNum>
-  <w:abstractNum w:abstractNumId="9" w15:restartNumberingAfterBreak="0">
+  <w:abstractNum w:abstractNumId="16" w15:restartNumberingAfterBreak="0">
+    <w:nsid w:val="147C9840"/>
+    <w:multiLevelType w:val="hybridMultilevel"/>
+    <w:tmpl w:val="4F1B50DB"/>
+    <w:lvl w:ilvl="0" w:tplc="FFFFFFFF">
+      <w:start w:val="1"/>
+      <w:numFmt w:val="bullet"/>
+      <w:lvlText w:val="•"/>
+      <w:lvlJc w:val="left"/>
+    </w:lvl>
+    <w:lvl w:ilvl="1" w:tplc="FFFFFFFF">
+      <w:numFmt w:val="decimal"/>
+      <w:lvlText w:val=""/>
+      <w:lvlJc w:val="left"/>
+    </w:lvl>
+    <w:lvl w:ilvl="2" w:tplc="FFFFFFFF">
+      <w:numFmt w:val="decimal"/>
+      <w:lvlText w:val=""/>
+      <w:lvlJc w:val="left"/>
+    </w:lvl>
+    <w:lvl w:ilvl="3" w:tplc="FFFFFFFF">
+      <w:numFmt w:val="decimal"/>
+      <w:lvlText w:val=""/>
+      <w:lvlJc w:val="left"/>
+    </w:lvl>
+    <w:lvl w:ilvl="4" w:tplc="FFFFFFFF">
+      <w:numFmt w:val="decimal"/>
+      <w:lvlText w:val=""/>
+      <w:lvlJc w:val="left"/>
+    </w:lvl>
+    <w:lvl w:ilvl="5" w:tplc="FFFFFFFF">
+      <w:numFmt w:val="decimal"/>
+      <w:lvlText w:val=""/>
+      <w:lvlJc w:val="left"/>
+    </w:lvl>
+    <w:lvl w:ilvl="6" w:tplc="FFFFFFFF">
+      <w:numFmt w:val="decimal"/>
+      <w:lvlText w:val=""/>
+      <w:lvlJc w:val="left"/>
+    </w:lvl>
+    <w:lvl w:ilvl="7" w:tplc="FFFFFFFF">
+      <w:numFmt w:val="decimal"/>
+      <w:lvlText w:val=""/>
+      <w:lvlJc w:val="left"/>
+    </w:lvl>
+    <w:lvl w:ilvl="8" w:tplc="FFFFFFFF">
+      <w:numFmt w:val="decimal"/>
+      <w:lvlText w:val=""/>
+      <w:lvlJc w:val="left"/>
+    </w:lvl>
+  </w:abstractNum>
+  <w:abstractNum w:abstractNumId="17" w15:restartNumberingAfterBreak="0">
     <w:nsid w:val="14B81AC1"/>
     <w:multiLevelType w:val="hybridMultilevel"/>
     <w:tmpl w:val="3D2078EA"/>
@@ -18803,7 +19719,7 @@
       </w:rPr>
     </w:lvl>
   </w:abstractNum>
-  <w:abstractNum w:abstractNumId="10" w15:restartNumberingAfterBreak="0">
+  <w:abstractNum w:abstractNumId="18" w15:restartNumberingAfterBreak="0">
     <w:nsid w:val="1CFF2C11"/>
     <w:multiLevelType w:val="multilevel"/>
     <w:tmpl w:val="643A5988"/>
@@ -18917,13 +19833,64 @@
       </w:rPr>
     </w:lvl>
   </w:abstractNum>
-  <w:abstractNum w:abstractNumId="11" w15:restartNumberingAfterBreak="0">
+  <w:abstractNum w:abstractNumId="19" w15:restartNumberingAfterBreak="0">
+    <w:nsid w:val="215A4299"/>
+    <w:multiLevelType w:val="hybridMultilevel"/>
+    <w:tmpl w:val="5959F0E2"/>
+    <w:lvl w:ilvl="0" w:tplc="FFFFFFFF">
+      <w:start w:val="1"/>
+      <w:numFmt w:val="bullet"/>
+      <w:lvlText w:val="•"/>
+      <w:lvlJc w:val="left"/>
+    </w:lvl>
+    <w:lvl w:ilvl="1" w:tplc="FFFFFFFF">
+      <w:numFmt w:val="decimal"/>
+      <w:lvlText w:val=""/>
+      <w:lvlJc w:val="left"/>
+    </w:lvl>
+    <w:lvl w:ilvl="2" w:tplc="FFFFFFFF">
+      <w:numFmt w:val="decimal"/>
+      <w:lvlText w:val=""/>
+      <w:lvlJc w:val="left"/>
+    </w:lvl>
+    <w:lvl w:ilvl="3" w:tplc="FFFFFFFF">
+      <w:numFmt w:val="decimal"/>
+      <w:lvlText w:val=""/>
+      <w:lvlJc w:val="left"/>
+    </w:lvl>
+    <w:lvl w:ilvl="4" w:tplc="FFFFFFFF">
+      <w:numFmt w:val="decimal"/>
+      <w:lvlText w:val=""/>
+      <w:lvlJc w:val="left"/>
+    </w:lvl>
+    <w:lvl w:ilvl="5" w:tplc="FFFFFFFF">
+      <w:numFmt w:val="decimal"/>
+      <w:lvlText w:val=""/>
+      <w:lvlJc w:val="left"/>
+    </w:lvl>
+    <w:lvl w:ilvl="6" w:tplc="FFFFFFFF">
+      <w:numFmt w:val="decimal"/>
+      <w:lvlText w:val=""/>
+      <w:lvlJc w:val="left"/>
+    </w:lvl>
+    <w:lvl w:ilvl="7" w:tplc="FFFFFFFF">
+      <w:numFmt w:val="decimal"/>
+      <w:lvlText w:val=""/>
+      <w:lvlJc w:val="left"/>
+    </w:lvl>
+    <w:lvl w:ilvl="8" w:tplc="FFFFFFFF">
+      <w:numFmt w:val="decimal"/>
+      <w:lvlText w:val=""/>
+      <w:lvlJc w:val="left"/>
+    </w:lvl>
+  </w:abstractNum>
+  <w:abstractNum w:abstractNumId="20" w15:restartNumberingAfterBreak="0">
     <w:nsid w:val="234670D5"/>
     <w:multiLevelType w:val="multilevel"/>
     <w:tmpl w:val="643A5988"/>
     <w:numStyleLink w:val="Style4"/>
   </w:abstractNum>
-  <w:abstractNum w:abstractNumId="12" w15:restartNumberingAfterBreak="0">
+  <w:abstractNum w:abstractNumId="21" w15:restartNumberingAfterBreak="0">
     <w:nsid w:val="23EB33B9"/>
     <w:multiLevelType w:val="hybridMultilevel"/>
     <w:tmpl w:val="E2F0A236"/>
@@ -19036,7 +20003,7 @@
       </w:rPr>
     </w:lvl>
   </w:abstractNum>
-  <w:abstractNum w:abstractNumId="13" w15:restartNumberingAfterBreak="0">
+  <w:abstractNum w:abstractNumId="22" w15:restartNumberingAfterBreak="0">
     <w:nsid w:val="275C3CDE"/>
     <w:multiLevelType w:val="multilevel"/>
     <w:tmpl w:val="C9CE7D76"/>
@@ -19150,7 +20117,7 @@
       </w:rPr>
     </w:lvl>
   </w:abstractNum>
-  <w:abstractNum w:abstractNumId="14" w15:restartNumberingAfterBreak="0">
+  <w:abstractNum w:abstractNumId="23" w15:restartNumberingAfterBreak="0">
     <w:nsid w:val="2A286C26"/>
     <w:multiLevelType w:val="hybridMultilevel"/>
     <w:tmpl w:val="823A651C"/>
@@ -19263,7 +20230,7 @@
       </w:rPr>
     </w:lvl>
   </w:abstractNum>
-  <w:abstractNum w:abstractNumId="15" w15:restartNumberingAfterBreak="0">
+  <w:abstractNum w:abstractNumId="24" w15:restartNumberingAfterBreak="0">
     <w:nsid w:val="2B27251B"/>
     <w:multiLevelType w:val="hybridMultilevel"/>
     <w:tmpl w:val="3A1E06FE"/>
@@ -19376,7 +20343,7 @@
       </w:rPr>
     </w:lvl>
   </w:abstractNum>
-  <w:abstractNum w:abstractNumId="16" w15:restartNumberingAfterBreak="0">
+  <w:abstractNum w:abstractNumId="25" w15:restartNumberingAfterBreak="0">
     <w:nsid w:val="2BA467AE"/>
     <w:multiLevelType w:val="hybridMultilevel"/>
     <w:tmpl w:val="9BC45DB6"/>
@@ -19489,13 +20456,13 @@
       </w:rPr>
     </w:lvl>
   </w:abstractNum>
-  <w:abstractNum w:abstractNumId="17" w15:restartNumberingAfterBreak="0">
+  <w:abstractNum w:abstractNumId="26" w15:restartNumberingAfterBreak="0">
     <w:nsid w:val="2CFF7E24"/>
     <w:multiLevelType w:val="multilevel"/>
     <w:tmpl w:val="FBC686A8"/>
     <w:numStyleLink w:val="Style5"/>
   </w:abstractNum>
-  <w:abstractNum w:abstractNumId="18" w15:restartNumberingAfterBreak="0">
+  <w:abstractNum w:abstractNumId="27" w15:restartNumberingAfterBreak="0">
     <w:nsid w:val="32DF4C54"/>
     <w:multiLevelType w:val="hybridMultilevel"/>
     <w:tmpl w:val="FA149B08"/>
@@ -19608,7 +20575,7 @@
       </w:rPr>
     </w:lvl>
   </w:abstractNum>
-  <w:abstractNum w:abstractNumId="19" w15:restartNumberingAfterBreak="0">
+  <w:abstractNum w:abstractNumId="28" w15:restartNumberingAfterBreak="0">
     <w:nsid w:val="41DA7EB1"/>
     <w:multiLevelType w:val="multilevel"/>
     <w:tmpl w:val="041A0025"/>
@@ -19694,7 +20661,7 @@
       </w:pPr>
     </w:lvl>
   </w:abstractNum>
-  <w:abstractNum w:abstractNumId="20" w15:restartNumberingAfterBreak="0">
+  <w:abstractNum w:abstractNumId="29" w15:restartNumberingAfterBreak="0">
     <w:nsid w:val="486921F2"/>
     <w:multiLevelType w:val="hybridMultilevel"/>
     <w:tmpl w:val="F58A5A08"/>
@@ -19807,7 +20774,7 @@
       </w:rPr>
     </w:lvl>
   </w:abstractNum>
-  <w:abstractNum w:abstractNumId="21" w15:restartNumberingAfterBreak="0">
+  <w:abstractNum w:abstractNumId="30" w15:restartNumberingAfterBreak="0">
     <w:nsid w:val="50BF6FD2"/>
     <w:multiLevelType w:val="hybridMultilevel"/>
     <w:tmpl w:val="ACC6A856"/>
@@ -19896,7 +20863,120 @@
       </w:pPr>
     </w:lvl>
   </w:abstractNum>
-  <w:abstractNum w:abstractNumId="22" w15:restartNumberingAfterBreak="0">
+  <w:abstractNum w:abstractNumId="31" w15:restartNumberingAfterBreak="0">
+    <w:nsid w:val="56DB50F5"/>
+    <w:multiLevelType w:val="hybridMultilevel"/>
+    <w:tmpl w:val="1BE45984"/>
+    <w:lvl w:ilvl="0" w:tplc="041A0001">
+      <w:start w:val="1"/>
+      <w:numFmt w:val="bullet"/>
+      <w:lvlText w:val=""/>
+      <w:lvlJc w:val="left"/>
+      <w:pPr>
+        <w:ind w:left="720" w:hanging="360"/>
+      </w:pPr>
+      <w:rPr>
+        <w:rFonts w:ascii="Symbol" w:hAnsi="Symbol" w:hint="default"/>
+      </w:rPr>
+    </w:lvl>
+    <w:lvl w:ilvl="1" w:tplc="041A0003" w:tentative="1">
+      <w:start w:val="1"/>
+      <w:numFmt w:val="bullet"/>
+      <w:lvlText w:val="o"/>
+      <w:lvlJc w:val="left"/>
+      <w:pPr>
+        <w:ind w:left="1440" w:hanging="360"/>
+      </w:pPr>
+      <w:rPr>
+        <w:rFonts w:ascii="Courier New" w:hAnsi="Courier New" w:cs="Courier New" w:hint="default"/>
+      </w:rPr>
+    </w:lvl>
+    <w:lvl w:ilvl="2" w:tplc="041A0005" w:tentative="1">
+      <w:start w:val="1"/>
+      <w:numFmt w:val="bullet"/>
+      <w:lvlText w:val=""/>
+      <w:lvlJc w:val="left"/>
+      <w:pPr>
+        <w:ind w:left="2160" w:hanging="360"/>
+      </w:pPr>
+      <w:rPr>
+        <w:rFonts w:ascii="Wingdings" w:hAnsi="Wingdings" w:hint="default"/>
+      </w:rPr>
+    </w:lvl>
+    <w:lvl w:ilvl="3" w:tplc="041A0001" w:tentative="1">
+      <w:start w:val="1"/>
+      <w:numFmt w:val="bullet"/>
+      <w:lvlText w:val=""/>
+      <w:lvlJc w:val="left"/>
+      <w:pPr>
+        <w:ind w:left="2880" w:hanging="360"/>
+      </w:pPr>
+      <w:rPr>
+        <w:rFonts w:ascii="Symbol" w:hAnsi="Symbol" w:hint="default"/>
+      </w:rPr>
+    </w:lvl>
+    <w:lvl w:ilvl="4" w:tplc="041A0003" w:tentative="1">
+      <w:start w:val="1"/>
+      <w:numFmt w:val="bullet"/>
+      <w:lvlText w:val="o"/>
+      <w:lvlJc w:val="left"/>
+      <w:pPr>
+        <w:ind w:left="3600" w:hanging="360"/>
+      </w:pPr>
+      <w:rPr>
+        <w:rFonts w:ascii="Courier New" w:hAnsi="Courier New" w:cs="Courier New" w:hint="default"/>
+      </w:rPr>
+    </w:lvl>
+    <w:lvl w:ilvl="5" w:tplc="041A0005" w:tentative="1">
+      <w:start w:val="1"/>
+      <w:numFmt w:val="bullet"/>
+      <w:lvlText w:val=""/>
+      <w:lvlJc w:val="left"/>
+      <w:pPr>
+        <w:ind w:left="4320" w:hanging="360"/>
+      </w:pPr>
+      <w:rPr>
+        <w:rFonts w:ascii="Wingdings" w:hAnsi="Wingdings" w:hint="default"/>
+      </w:rPr>
+    </w:lvl>
+    <w:lvl w:ilvl="6" w:tplc="041A0001" w:tentative="1">
+      <w:start w:val="1"/>
+      <w:numFmt w:val="bullet"/>
+      <w:lvlText w:val=""/>
+      <w:lvlJc w:val="left"/>
+      <w:pPr>
+        <w:ind w:left="5040" w:hanging="360"/>
+      </w:pPr>
+      <w:rPr>
+        <w:rFonts w:ascii="Symbol" w:hAnsi="Symbol" w:hint="default"/>
+      </w:rPr>
+    </w:lvl>
+    <w:lvl w:ilvl="7" w:tplc="041A0003" w:tentative="1">
+      <w:start w:val="1"/>
+      <w:numFmt w:val="bullet"/>
+      <w:lvlText w:val="o"/>
+      <w:lvlJc w:val="left"/>
+      <w:pPr>
+        <w:ind w:left="5760" w:hanging="360"/>
+      </w:pPr>
+      <w:rPr>
+        <w:rFonts w:ascii="Courier New" w:hAnsi="Courier New" w:cs="Courier New" w:hint="default"/>
+      </w:rPr>
+    </w:lvl>
+    <w:lvl w:ilvl="8" w:tplc="041A0005" w:tentative="1">
+      <w:start w:val="1"/>
+      <w:numFmt w:val="bullet"/>
+      <w:lvlText w:val=""/>
+      <w:lvlJc w:val="left"/>
+      <w:pPr>
+        <w:ind w:left="6480" w:hanging="360"/>
+      </w:pPr>
+      <w:rPr>
+        <w:rFonts w:ascii="Wingdings" w:hAnsi="Wingdings" w:hint="default"/>
+      </w:rPr>
+    </w:lvl>
+  </w:abstractNum>
+  <w:abstractNum w:abstractNumId="32" w15:restartNumberingAfterBreak="0">
     <w:nsid w:val="577E4E4B"/>
     <w:multiLevelType w:val="multilevel"/>
     <w:tmpl w:val="0D722192"/>
@@ -20009,7 +21089,7 @@
       </w:rPr>
     </w:lvl>
   </w:abstractNum>
-  <w:abstractNum w:abstractNumId="23" w15:restartNumberingAfterBreak="0">
+  <w:abstractNum w:abstractNumId="33" w15:restartNumberingAfterBreak="0">
     <w:nsid w:val="5B25671E"/>
     <w:multiLevelType w:val="multilevel"/>
     <w:tmpl w:val="2E28325E"/>
@@ -20095,7 +21175,7 @@
       </w:pPr>
     </w:lvl>
   </w:abstractNum>
-  <w:abstractNum w:abstractNumId="24" w15:restartNumberingAfterBreak="0">
+  <w:abstractNum w:abstractNumId="34" w15:restartNumberingAfterBreak="0">
     <w:nsid w:val="5B3E18BE"/>
     <w:multiLevelType w:val="hybridMultilevel"/>
     <w:tmpl w:val="582CEB7E"/>
@@ -20208,7 +21288,7 @@
       </w:rPr>
     </w:lvl>
   </w:abstractNum>
-  <w:abstractNum w:abstractNumId="25" w15:restartNumberingAfterBreak="0">
+  <w:abstractNum w:abstractNumId="35" w15:restartNumberingAfterBreak="0">
     <w:nsid w:val="62261AE3"/>
     <w:multiLevelType w:val="multilevel"/>
     <w:tmpl w:val="E81290B8"/>
@@ -20330,7 +21410,7 @@
       </w:rPr>
     </w:lvl>
   </w:abstractNum>
-  <w:abstractNum w:abstractNumId="26" w15:restartNumberingAfterBreak="0">
+  <w:abstractNum w:abstractNumId="36" w15:restartNumberingAfterBreak="0">
     <w:nsid w:val="6234338C"/>
     <w:multiLevelType w:val="multilevel"/>
     <w:tmpl w:val="15420458"/>
@@ -20443,7 +21523,7 @@
       </w:rPr>
     </w:lvl>
   </w:abstractNum>
-  <w:abstractNum w:abstractNumId="27" w15:restartNumberingAfterBreak="0">
+  <w:abstractNum w:abstractNumId="37" w15:restartNumberingAfterBreak="0">
     <w:nsid w:val="644319DA"/>
     <w:multiLevelType w:val="hybridMultilevel"/>
     <w:tmpl w:val="D01A030E"/>
@@ -20556,7 +21636,7 @@
       </w:rPr>
     </w:lvl>
   </w:abstractNum>
-  <w:abstractNum w:abstractNumId="28" w15:restartNumberingAfterBreak="0">
+  <w:abstractNum w:abstractNumId="38" w15:restartNumberingAfterBreak="0">
     <w:nsid w:val="647C2B8E"/>
     <w:multiLevelType w:val="hybridMultilevel"/>
     <w:tmpl w:val="576C654E"/>
@@ -20669,7 +21749,7 @@
       </w:rPr>
     </w:lvl>
   </w:abstractNum>
-  <w:abstractNum w:abstractNumId="29" w15:restartNumberingAfterBreak="0">
+  <w:abstractNum w:abstractNumId="39" w15:restartNumberingAfterBreak="0">
     <w:nsid w:val="653C75FD"/>
     <w:multiLevelType w:val="hybridMultilevel"/>
     <w:tmpl w:val="95649858"/>
@@ -20782,7 +21862,7 @@
       </w:rPr>
     </w:lvl>
   </w:abstractNum>
-  <w:abstractNum w:abstractNumId="30" w15:restartNumberingAfterBreak="0">
+  <w:abstractNum w:abstractNumId="40" w15:restartNumberingAfterBreak="0">
     <w:nsid w:val="675507A6"/>
     <w:multiLevelType w:val="hybridMultilevel"/>
     <w:tmpl w:val="5010DCDC"/>
@@ -20895,7 +21975,7 @@
       </w:rPr>
     </w:lvl>
   </w:abstractNum>
-  <w:abstractNum w:abstractNumId="31" w15:restartNumberingAfterBreak="0">
+  <w:abstractNum w:abstractNumId="41" w15:restartNumberingAfterBreak="0">
     <w:nsid w:val="72184E0D"/>
     <w:multiLevelType w:val="multilevel"/>
     <w:tmpl w:val="A4D2AEFE"/>
@@ -20982,7 +22062,7 @@
       </w:pPr>
     </w:lvl>
   </w:abstractNum>
-  <w:abstractNum w:abstractNumId="32" w15:restartNumberingAfterBreak="0">
+  <w:abstractNum w:abstractNumId="42" w15:restartNumberingAfterBreak="0">
     <w:nsid w:val="74884842"/>
     <w:multiLevelType w:val="hybridMultilevel"/>
     <w:tmpl w:val="92BCCE52"/>
@@ -21095,7 +22175,7 @@
       </w:rPr>
     </w:lvl>
   </w:abstractNum>
-  <w:abstractNum w:abstractNumId="33" w15:restartNumberingAfterBreak="0">
+  <w:abstractNum w:abstractNumId="43" w15:restartNumberingAfterBreak="0">
     <w:nsid w:val="7BB40323"/>
     <w:multiLevelType w:val="multilevel"/>
     <w:tmpl w:val="88A6C404"/>
@@ -21208,7 +22288,7 @@
       </w:rPr>
     </w:lvl>
   </w:abstractNum>
-  <w:abstractNum w:abstractNumId="34" w15:restartNumberingAfterBreak="0">
+  <w:abstractNum w:abstractNumId="44" w15:restartNumberingAfterBreak="0">
     <w:nsid w:val="7BD03383"/>
     <w:multiLevelType w:val="multilevel"/>
     <w:tmpl w:val="C9CE7D76"/>
@@ -21323,109 +22403,139 @@
     </w:lvl>
   </w:abstractNum>
   <w:num w:numId="1">
+    <w:abstractNumId w:val="30"/>
+  </w:num>
+  <w:num w:numId="2">
+    <w:abstractNumId w:val="43"/>
+  </w:num>
+  <w:num w:numId="3">
+    <w:abstractNumId w:val="10"/>
+  </w:num>
+  <w:num w:numId="4">
+    <w:abstractNumId w:val="39"/>
+  </w:num>
+  <w:num w:numId="5">
+    <w:abstractNumId w:val="24"/>
+  </w:num>
+  <w:num w:numId="6">
+    <w:abstractNumId w:val="5"/>
+  </w:num>
+  <w:num w:numId="7">
+    <w:abstractNumId w:val="34"/>
+  </w:num>
+  <w:num w:numId="8">
+    <w:abstractNumId w:val="42"/>
+  </w:num>
+  <w:num w:numId="9">
+    <w:abstractNumId w:val="25"/>
+  </w:num>
+  <w:num w:numId="10">
+    <w:abstractNumId w:val="33"/>
+  </w:num>
+  <w:num w:numId="11">
+    <w:abstractNumId w:val="22"/>
+  </w:num>
+  <w:num w:numId="12">
+    <w:abstractNumId w:val="15"/>
+  </w:num>
+  <w:num w:numId="13">
+    <w:abstractNumId w:val="41"/>
+  </w:num>
+  <w:num w:numId="14">
+    <w:abstractNumId w:val="12"/>
+  </w:num>
+  <w:num w:numId="15">
+    <w:abstractNumId w:val="8"/>
+  </w:num>
+  <w:num w:numId="16">
+    <w:abstractNumId w:val="44"/>
+  </w:num>
+  <w:num w:numId="17">
+    <w:abstractNumId w:val="18"/>
+  </w:num>
+  <w:num w:numId="18">
+    <w:abstractNumId w:val="20"/>
+  </w:num>
+  <w:num w:numId="19">
+    <w:abstractNumId w:val="36"/>
+  </w:num>
+  <w:num w:numId="20">
+    <w:abstractNumId w:val="28"/>
+  </w:num>
+  <w:num w:numId="21">
+    <w:abstractNumId w:val="14"/>
+  </w:num>
+  <w:num w:numId="22">
+    <w:abstractNumId w:val="32"/>
+  </w:num>
+  <w:num w:numId="23">
+    <w:abstractNumId w:val="13"/>
+  </w:num>
+  <w:num w:numId="24">
+    <w:abstractNumId w:val="26"/>
+  </w:num>
+  <w:num w:numId="25">
+    <w:abstractNumId w:val="35"/>
+  </w:num>
+  <w:num w:numId="26">
+    <w:abstractNumId w:val="9"/>
+  </w:num>
+  <w:num w:numId="27">
+    <w:abstractNumId w:val="6"/>
+  </w:num>
+  <w:num w:numId="28">
     <w:abstractNumId w:val="21"/>
   </w:num>
-  <w:num w:numId="2">
-    <w:abstractNumId w:val="33"/>
+  <w:num w:numId="29">
+    <w:abstractNumId w:val="23"/>
   </w:num>
-  <w:num w:numId="3">
+  <w:num w:numId="30">
+    <w:abstractNumId w:val="29"/>
+  </w:num>
+  <w:num w:numId="31">
+    <w:abstractNumId w:val="38"/>
+  </w:num>
+  <w:num w:numId="32">
+    <w:abstractNumId w:val="40"/>
+  </w:num>
+  <w:num w:numId="33">
+    <w:abstractNumId w:val="27"/>
+  </w:num>
+  <w:num w:numId="34">
+    <w:abstractNumId w:val="17"/>
+  </w:num>
+  <w:num w:numId="35">
+    <w:abstractNumId w:val="37"/>
+  </w:num>
+  <w:num w:numId="36">
+    <w:abstractNumId w:val="3"/>
+  </w:num>
+  <w:num w:numId="37">
+    <w:abstractNumId w:val="1"/>
+  </w:num>
+  <w:num w:numId="38">
+    <w:abstractNumId w:val="0"/>
+  </w:num>
+  <w:num w:numId="39">
     <w:abstractNumId w:val="4"/>
   </w:num>
-  <w:num w:numId="4">
-    <w:abstractNumId w:val="29"/>
+  <w:num w:numId="40">
+    <w:abstractNumId w:val="19"/>
   </w:num>
-  <w:num w:numId="5">
-    <w:abstractNumId w:val="15"/>
+  <w:num w:numId="41">
+    <w:abstractNumId w:val="11"/>
   </w:num>
-  <w:num w:numId="6">
-    <w:abstractNumId w:val="0"/>
+  <w:num w:numId="42">
+    <w:abstractNumId w:val="2"/>
   </w:num>
-  <w:num w:numId="7">
-    <w:abstractNumId w:val="24"/>
-  </w:num>
-  <w:num w:numId="8">
-    <w:abstractNumId w:val="32"/>
-  </w:num>
-  <w:num w:numId="9">
+  <w:num w:numId="43">
     <w:abstractNumId w:val="16"/>
   </w:num>
-  <w:num w:numId="10">
-    <w:abstractNumId w:val="23"/>
-  </w:num>
-  <w:num w:numId="11">
-    <w:abstractNumId w:val="13"/>
-  </w:num>
-  <w:num w:numId="12">
-    <w:abstractNumId w:val="8"/>
-  </w:num>
-  <w:num w:numId="13">
+  <w:num w:numId="44">
     <w:abstractNumId w:val="31"/>
   </w:num>
-  <w:num w:numId="14">
-    <w:abstractNumId w:val="5"/>
-  </w:num>
-  <w:num w:numId="15">
-    <w:abstractNumId w:val="2"/>
-  </w:num>
-  <w:num w:numId="16">
-    <w:abstractNumId w:val="34"/>
-  </w:num>
-  <w:num w:numId="17">
-    <w:abstractNumId w:val="10"/>
-  </w:num>
-  <w:num w:numId="18">
-    <w:abstractNumId w:val="11"/>
-  </w:num>
-  <w:num w:numId="19">
-    <w:abstractNumId w:val="26"/>
-  </w:num>
-  <w:num w:numId="20">
-    <w:abstractNumId w:val="19"/>
-  </w:num>
-  <w:num w:numId="21">
+  <w:num w:numId="45">
     <w:abstractNumId w:val="7"/>
-  </w:num>
-  <w:num w:numId="22">
-    <w:abstractNumId w:val="22"/>
-  </w:num>
-  <w:num w:numId="23">
-    <w:abstractNumId w:val="6"/>
-  </w:num>
-  <w:num w:numId="24">
-    <w:abstractNumId w:val="17"/>
-  </w:num>
-  <w:num w:numId="25">
-    <w:abstractNumId w:val="25"/>
-  </w:num>
-  <w:num w:numId="26">
-    <w:abstractNumId w:val="3"/>
-  </w:num>
-  <w:num w:numId="27">
-    <w:abstractNumId w:val="1"/>
-  </w:num>
-  <w:num w:numId="28">
-    <w:abstractNumId w:val="12"/>
-  </w:num>
-  <w:num w:numId="29">
-    <w:abstractNumId w:val="14"/>
-  </w:num>
-  <w:num w:numId="30">
-    <w:abstractNumId w:val="20"/>
-  </w:num>
-  <w:num w:numId="31">
-    <w:abstractNumId w:val="28"/>
-  </w:num>
-  <w:num w:numId="32">
-    <w:abstractNumId w:val="30"/>
-  </w:num>
-  <w:num w:numId="33">
-    <w:abstractNumId w:val="18"/>
-  </w:num>
-  <w:num w:numId="34">
-    <w:abstractNumId w:val="9"/>
-  </w:num>
-  <w:num w:numId="35">
-    <w:abstractNumId w:val="27"/>
   </w:num>
 </w:numbering>
 </file>
@@ -22552,6 +23662,22 @@
       <w:szCs w:val="16"/>
     </w:rPr>
   </w:style>
+  <w:style w:type="paragraph" w:customStyle="1" w:styleId="Default">
+    <w:name w:val="Default"/>
+    <w:rsid w:val="00912774"/>
+    <w:pPr>
+      <w:autoSpaceDE w:val="0"/>
+      <w:autoSpaceDN w:val="0"/>
+      <w:adjustRightInd w:val="0"/>
+      <w:spacing w:after="0" w:line="240" w:lineRule="auto"/>
+    </w:pPr>
+    <w:rPr>
+      <w:rFonts w:ascii="Symbol" w:hAnsi="Symbol" w:cs="Symbol"/>
+      <w:color w:val="000000"/>
+      <w:sz w:val="24"/>
+      <w:szCs w:val="24"/>
+    </w:rPr>
+  </w:style>
 </w:styles>
 </file>
 
@@ -22855,7 +23981,7 @@
 </file>
 
 <file path=customXml/itemProps1.xml><?xml version="1.0" encoding="utf-8"?>
-<ds:datastoreItem xmlns:ds="http://schemas.openxmlformats.org/officeDocument/2006/customXml" ds:itemID="{E21DD43C-3525-4D7B-81F1-BF0EE478B94B}">
+<ds:datastoreItem xmlns:ds="http://schemas.openxmlformats.org/officeDocument/2006/customXml" ds:itemID="{CF9A467D-93E1-45C5-BAE4-974B86D587F1}">
   <ds:schemaRefs>
     <ds:schemaRef ds:uri="http://schemas.openxmlformats.org/officeDocument/2006/bibliography"/>
   </ds:schemaRefs>

</xml_diff>

<commit_message>
dodan ispitni slučaj "izmjena podataka o serviseru"
</commit_message>
<xml_diff>
--- a/Dokumentacija/OPP_2018_BrainStorm_v2_0.docx
+++ b/Dokumentacija/OPP_2018_BrainStorm_v2_0.docx
@@ -13579,41 +13579,264 @@
           <w:szCs w:val="24"/>
         </w:rPr>
       </w:pPr>
+    </w:p>
+    <w:p>
+      <w:pPr>
+        <w:autoSpaceDE w:val="0"/>
+        <w:autoSpaceDN w:val="0"/>
+        <w:adjustRightInd w:val="0"/>
+        <w:spacing w:after="0" w:line="240" w:lineRule="auto"/>
+        <w:rPr>
+          <w:rFonts w:ascii="Times New Roman" w:hAnsi="Times New Roman" w:cs="Times New Roman"/>
+          <w:color w:val="000000"/>
+          <w:sz w:val="24"/>
+          <w:szCs w:val="24"/>
+        </w:rPr>
+      </w:pPr>
+    </w:p>
+    <w:p>
+      <w:pPr>
+        <w:autoSpaceDE w:val="0"/>
+        <w:autoSpaceDN w:val="0"/>
+        <w:adjustRightInd w:val="0"/>
+        <w:spacing w:after="0" w:line="240" w:lineRule="auto"/>
+        <w:rPr>
+          <w:rFonts w:ascii="Times New Roman" w:hAnsi="Times New Roman" w:cs="Times New Roman"/>
+          <w:color w:val="000000"/>
+          <w:sz w:val="24"/>
+          <w:szCs w:val="24"/>
+        </w:rPr>
+      </w:pPr>
+    </w:p>
+    <w:p>
+      <w:pPr>
+        <w:pStyle w:val="Naslov3"/>
+      </w:pPr>
+      <w:r>
+        <w:lastRenderedPageBreak/>
+        <w:t>Izmjena podataka o serviseru</w:t>
+      </w:r>
+    </w:p>
+    <w:p/>
+    <w:p>
+      <w:pPr>
+        <w:pStyle w:val="Odlomakpopisa"/>
+        <w:numPr>
+          <w:ilvl w:val="0"/>
+          <w:numId w:val="45"/>
+        </w:numPr>
+      </w:pPr>
+      <w:r>
+        <w:rPr>
+          <w:b/>
+        </w:rPr>
+        <w:t>Opis ispitnog slučaja:</w:t>
+      </w:r>
+    </w:p>
+    <w:p>
+      <w:pPr>
+        <w:pStyle w:val="Odlomakpopisa"/>
+      </w:pPr>
+      <w:r>
+        <w:t>Administrator pritiskom na gumb „</w:t>
+      </w:r>
+      <w:proofErr w:type="spellStart"/>
+      <w:r>
+        <w:t>Edit</w:t>
+      </w:r>
+      <w:proofErr w:type="spellEnd"/>
+      <w:r>
+        <w:t>“ kod servisera započinje izmjenu podataka o serviseru</w:t>
+      </w:r>
+    </w:p>
+    <w:p>
+      <w:pPr>
+        <w:pStyle w:val="Odlomakpopisa"/>
+        <w:numPr>
+          <w:ilvl w:val="0"/>
+          <w:numId w:val="45"/>
+        </w:numPr>
+      </w:pPr>
+      <w:r>
+        <w:rPr>
+          <w:b/>
+        </w:rPr>
+        <w:t>Očekivani rezultat:</w:t>
+      </w:r>
+    </w:p>
+    <w:p>
+      <w:pPr>
+        <w:pStyle w:val="Odlomakpopisa"/>
+      </w:pPr>
+      <w:r>
+        <w:t>Prilikom izmjene podataka očekuje se unošenje svih obaveznih podataka o serviseru. Polje lozinka ostaje prazno ako se ne želi mijenjati</w:t>
+      </w:r>
+    </w:p>
+    <w:p>
+      <w:pPr>
+        <w:pStyle w:val="Odlomakpopisa"/>
+        <w:numPr>
+          <w:ilvl w:val="0"/>
+          <w:numId w:val="45"/>
+        </w:numPr>
+      </w:pPr>
+      <w:r>
+        <w:rPr>
+          <w:b/>
+        </w:rPr>
+        <w:t>Dobiveni rezultat:</w:t>
+      </w:r>
+    </w:p>
+    <w:p>
+      <w:pPr>
+        <w:pStyle w:val="Odlomakpopisa"/>
+      </w:pPr>
+      <w:r>
+        <w:t>U slučaju ispunjenja svih obaveznih podataka, izmijenjeni serviser sprema se u sustav, dok je pri neispunjavanju bilo kojeg obaveznog podataka administratoru ispisana poruka o grešci</w:t>
+      </w:r>
+    </w:p>
+    <w:p>
+      <w:pPr>
+        <w:pStyle w:val="Odlomakpopisa"/>
+      </w:pPr>
+      <w:r>
+        <w:rPr>
+          <w:noProof/>
+        </w:rPr>
+        <w:drawing>
+          <wp:inline distT="0" distB="0" distL="0" distR="0" wp14:anchorId="7C516862" wp14:editId="5A1E6B37">
+            <wp:extent cx="2908800" cy="4886325"/>
+            <wp:effectExtent l="0" t="0" r="0" b="0"/>
+            <wp:docPr id="41" name="Slika 41"/>
+            <wp:cNvGraphicFramePr>
+              <a:graphicFrameLocks xmlns:a="http://schemas.openxmlformats.org/drawingml/2006/main" noChangeAspect="1"/>
+            </wp:cNvGraphicFramePr>
+            <a:graphic xmlns:a="http://schemas.openxmlformats.org/drawingml/2006/main">
+              <a:graphicData uri="http://schemas.openxmlformats.org/drawingml/2006/picture">
+                <pic:pic xmlns:pic="http://schemas.openxmlformats.org/drawingml/2006/picture">
+                  <pic:nvPicPr>
+                    <pic:cNvPr id="41" name="izmjena_serviser_pocetna.jpg"/>
+                    <pic:cNvPicPr/>
+                  </pic:nvPicPr>
+                  <pic:blipFill>
+                    <a:blip r:embed="rId48">
+                      <a:extLst>
+                        <a:ext uri="{28A0092B-C50C-407E-A947-70E740481C1C}">
+                          <a14:useLocalDpi xmlns:a14="http://schemas.microsoft.com/office/drawing/2010/main" val="0"/>
+                        </a:ext>
+                      </a:extLst>
+                    </a:blip>
+                    <a:stretch>
+                      <a:fillRect/>
+                    </a:stretch>
+                  </pic:blipFill>
+                  <pic:spPr>
+                    <a:xfrm>
+                      <a:off x="0" y="0"/>
+                      <a:ext cx="2915610" cy="4897765"/>
+                    </a:xfrm>
+                    <a:prstGeom prst="rect">
+                      <a:avLst/>
+                    </a:prstGeom>
+                  </pic:spPr>
+                </pic:pic>
+              </a:graphicData>
+            </a:graphic>
+          </wp:inline>
+        </w:drawing>
+      </w:r>
+    </w:p>
+    <w:p>
+      <w:pPr>
+        <w:pStyle w:val="Odlomakpopisa"/>
+      </w:pPr>
+      <w:r>
+        <w:rPr>
+          <w:noProof/>
+        </w:rPr>
+        <w:lastRenderedPageBreak/>
+        <w:drawing>
+          <wp:inline distT="0" distB="0" distL="0" distR="0">
+            <wp:extent cx="3356797" cy="5581650"/>
+            <wp:effectExtent l="0" t="0" r="0" b="0"/>
+            <wp:docPr id="42" name="Slika 42"/>
+            <wp:cNvGraphicFramePr>
+              <a:graphicFrameLocks xmlns:a="http://schemas.openxmlformats.org/drawingml/2006/main" noChangeAspect="1"/>
+            </wp:cNvGraphicFramePr>
+            <a:graphic xmlns:a="http://schemas.openxmlformats.org/drawingml/2006/main">
+              <a:graphicData uri="http://schemas.openxmlformats.org/drawingml/2006/picture">
+                <pic:pic xmlns:pic="http://schemas.openxmlformats.org/drawingml/2006/picture">
+                  <pic:nvPicPr>
+                    <pic:cNvPr id="42" name="izmjena_serviser_pogresna.jpg"/>
+                    <pic:cNvPicPr/>
+                  </pic:nvPicPr>
+                  <pic:blipFill>
+                    <a:blip r:embed="rId49">
+                      <a:extLst>
+                        <a:ext uri="{28A0092B-C50C-407E-A947-70E740481C1C}">
+                          <a14:useLocalDpi xmlns:a14="http://schemas.microsoft.com/office/drawing/2010/main" val="0"/>
+                        </a:ext>
+                      </a:extLst>
+                    </a:blip>
+                    <a:stretch>
+                      <a:fillRect/>
+                    </a:stretch>
+                  </pic:blipFill>
+                  <pic:spPr>
+                    <a:xfrm>
+                      <a:off x="0" y="0"/>
+                      <a:ext cx="3369681" cy="5603073"/>
+                    </a:xfrm>
+                    <a:prstGeom prst="rect">
+                      <a:avLst/>
+                    </a:prstGeom>
+                  </pic:spPr>
+                </pic:pic>
+              </a:graphicData>
+            </a:graphic>
+          </wp:inline>
+        </w:drawing>
+      </w:r>
       <w:bookmarkStart w:id="57" w:name="_GoBack"/>
       <w:bookmarkEnd w:id="57"/>
     </w:p>
     <w:p>
       <w:pPr>
+        <w:pStyle w:val="Odlomakpopisa"/>
+      </w:pPr>
+    </w:p>
+    <w:p>
+      <w:pPr>
         <w:pStyle w:val="Naslov1"/>
       </w:pPr>
       <w:bookmarkStart w:id="58" w:name="_Toc534977773"/>
       <w:r>
+        <w:t>Zaključak i budući rad</w:t>
+      </w:r>
+      <w:bookmarkEnd w:id="58"/>
+    </w:p>
+    <w:p/>
+    <w:p>
+      <w:r>
+        <w:t xml:space="preserve">Cilj projekta je implementirati web aplikaciju putem koje će korisnici svoje automobile prijaviti na popravak u samo par koraka. </w:t>
+      </w:r>
+      <w:r>
+        <w:t>Taj zadatak mora biti implementiran na način da korisnik može jednostavno koristiti aplikaciju što je i uspješno odrađeno.</w:t>
+      </w:r>
+    </w:p>
+    <w:p>
+      <w:r>
+        <w:t>Kao i sve u svijetu, i ova aplikacija se može poboljšati i/ili nadograditi što je zapravo temelj budućeg rada.</w:t>
+      </w:r>
+    </w:p>
+    <w:p>
+      <w:r>
+        <w:t>Sigurnost je jedna od najvažnijih dijelova svake aplikacije. Kako je ovo prvi timski projekt koji je moj tim radio, uvjeren sam da postoje propusti na ovom području koje bi trebalo poboljšati. Također, razvojem tehnologije, raste i opasnost od probijanja sigurnosti, stoga je potrebno, bez obzira na dosad napravljen posao, konstantno nadograđivati sigurnost aplikacije dodatnim mogućnostima koje se pružaju razvojem algoritama zaštite, mogućnosti programskog jezika java i radnog okvira Spring Boot.</w:t>
+      </w:r>
+    </w:p>
+    <w:p>
+      <w:r>
         <w:lastRenderedPageBreak/>
-        <w:t>Zaključak i budući rad</w:t>
-      </w:r>
-      <w:bookmarkEnd w:id="58"/>
-    </w:p>
-    <w:p/>
-    <w:p>
-      <w:r>
-        <w:t xml:space="preserve">Cilj projekta je implementirati web aplikaciju putem koje će korisnici svoje automobile prijaviti na popravak u samo par koraka. </w:t>
-      </w:r>
-      <w:r>
-        <w:t>Taj zadatak mora biti implementiran na način da korisnik može jednostavno koristiti aplikaciju što je i uspješno odrađeno.</w:t>
-      </w:r>
-    </w:p>
-    <w:p>
-      <w:r>
-        <w:t>Kao i sve u svijetu, i ova aplikacija se može poboljšati i/ili nadograditi što je zapravo temelj budućeg rada.</w:t>
-      </w:r>
-    </w:p>
-    <w:p>
-      <w:r>
-        <w:t>Sigurnost je jedna od najvažnijih dijelova svake aplikacije. Kako je ovo prvi timski projekt koji je moj tim radio, uvjeren sam da postoje propusti na ovom području koje bi trebalo poboljšati. Također, razvojem tehnologije, raste i opasnost od probijanja sigurnosti, stoga je potrebno, bez obzira na dosad napravljen posao, konstantno nadograđivati sigurnost aplikacije dodatnim mogućnostima koje se pružaju razvojem algoritama zaštite, mogućnosti programskog jezika java i radnog okvira Spring Boot.</w:t>
-      </w:r>
-    </w:p>
-    <w:p>
-      <w:r>
         <w:t>Sljedeća točka buduće</w:t>
       </w:r>
       <w:r>
@@ -13668,7 +13891,6 @@
       </w:pPr>
       <w:bookmarkStart w:id="59" w:name="_Toc534977774"/>
       <w:r>
-        <w:lastRenderedPageBreak/>
         <w:t>Popis literature</w:t>
       </w:r>
       <w:bookmarkEnd w:id="59"/>
@@ -13690,7 +13912,7 @@
         </w:rPr>
         <w:t xml:space="preserve">Oblikovanje programske potpore, FER ZEMRIS, </w:t>
       </w:r>
-      <w:hyperlink r:id="rId48">
+      <w:hyperlink r:id="rId50">
         <w:r>
           <w:rPr>
             <w:rFonts w:ascii="Arial" w:eastAsia="Arial" w:hAnsi="Arial" w:cs="Arial"/>
@@ -13700,7 +13922,7 @@
           <w:t>http://www.fer.hr/predmet/opp</w:t>
         </w:r>
       </w:hyperlink>
-      <w:hyperlink r:id="rId49"/>
+      <w:hyperlink r:id="rId51"/>
     </w:p>
     <w:p>
       <w:pPr>
@@ -13718,7 +13940,7 @@
         </w:rPr>
         <w:t xml:space="preserve">Astah Community, </w:t>
       </w:r>
-      <w:hyperlink r:id="rId50" w:history="1">
+      <w:hyperlink r:id="rId52" w:history="1">
         <w:r>
           <w:rPr>
             <w:rStyle w:val="Hiperveza"/>
@@ -13744,7 +13966,7 @@
         </w:rPr>
         <w:t xml:space="preserve">SourceTree tool, </w:t>
       </w:r>
-      <w:hyperlink r:id="rId51" w:history="1">
+      <w:hyperlink r:id="rId53" w:history="1">
         <w:r>
           <w:rPr>
             <w:rStyle w:val="Hiperveza"/>
@@ -13753,7 +13975,7 @@
           <w:t>https://www.sourcetreeapp.com/</w:t>
         </w:r>
       </w:hyperlink>
-      <w:hyperlink r:id="rId52"/>
+      <w:hyperlink r:id="rId54"/>
     </w:p>
     <w:p/>
     <w:p/>
@@ -13790,7 +14012,6 @@
       </w:pPr>
       <w:bookmarkStart w:id="60" w:name="_Toc534977775"/>
       <w:r>
-        <w:lastRenderedPageBreak/>
         <w:t>Dodatak A: Indeks (slika, dijagrama, tablica, ispisa kôda)</w:t>
       </w:r>
       <w:bookmarkEnd w:id="60"/>
@@ -15097,7 +15318,6 @@
       </w:pPr>
       <w:bookmarkStart w:id="61" w:name="_Toc534977776"/>
       <w:r>
-        <w:lastRenderedPageBreak/>
         <w:t>Dodatak B: Dnevnik sastajanja</w:t>
       </w:r>
       <w:bookmarkEnd w:id="61"/>
@@ -15264,6 +15484,7 @@
           </w:p>
           <w:p>
             <w:r>
+              <w:lastRenderedPageBreak/>
               <w:t>Filip Kovačević</w:t>
             </w:r>
           </w:p>
@@ -15279,6 +15500,7 @@
           </w:tcPr>
           <w:p>
             <w:r>
+              <w:lastRenderedPageBreak/>
               <w:t>Upoznavanje tima sa alatom SourceTree za lakši rad sa Gitlabom.</w:t>
             </w:r>
             <w:r>
@@ -15580,7 +15802,6 @@
           <w:p/>
           <w:p>
             <w:r>
-              <w:lastRenderedPageBreak/>
               <w:t>12.1.2019.</w:t>
             </w:r>
           </w:p>
@@ -15593,7 +15814,6 @@
           <w:p/>
           <w:p>
             <w:r>
-              <w:lastRenderedPageBreak/>
               <w:t>Dino Avdić</w:t>
             </w:r>
           </w:p>
@@ -15631,7 +15851,6 @@
           <w:p/>
           <w:p>
             <w:r>
-              <w:lastRenderedPageBreak/>
               <w:t>Završni sastanak, posljednja podijela poslova i završavanje kompletne dokumentacije</w:t>
             </w:r>
             <w:r>
@@ -15677,7 +15896,6 @@
       </w:pPr>
       <w:bookmarkStart w:id="62" w:name="_Toc534977777"/>
       <w:r>
-        <w:lastRenderedPageBreak/>
         <w:t>Dodatak C: Prikaz aktivnosti grupe</w:t>
       </w:r>
       <w:bookmarkEnd w:id="62"/>
@@ -16416,7 +16634,11 @@
           </w:tcPr>
           <w:p>
             <w:r>
-              <w:t>Stilsko uređivanje dokumentacije</w:t>
+              <w:t xml:space="preserve">Stilsko uređivanje </w:t>
+            </w:r>
+            <w:r>
+              <w:lastRenderedPageBreak/>
+              <w:t>dokumentacije</w:t>
             </w:r>
           </w:p>
         </w:tc>
@@ -16434,6 +16656,7 @@
               <w:jc w:val="center"/>
             </w:pPr>
             <w:r>
+              <w:lastRenderedPageBreak/>
               <w:t>50%</w:t>
             </w:r>
           </w:p>
@@ -16452,6 +16675,7 @@
               <w:jc w:val="center"/>
             </w:pPr>
             <w:r>
+              <w:lastRenderedPageBreak/>
               <w:t>30</w:t>
             </w:r>
             <w:r>
@@ -16473,6 +16697,7 @@
               <w:jc w:val="center"/>
             </w:pPr>
             <w:r>
+              <w:lastRenderedPageBreak/>
               <w:t>2</w:t>
             </w:r>
             <w:r>
@@ -17108,7 +17333,6 @@
           <w:noProof/>
           <w:lang w:eastAsia="hr-HR"/>
         </w:rPr>
-        <w:lastRenderedPageBreak/>
         <w:drawing>
           <wp:inline distT="0" distB="0" distL="0" distR="0">
             <wp:extent cx="5760720" cy="1496060"/>
@@ -17125,7 +17349,7 @@
                     <pic:cNvPicPr/>
                   </pic:nvPicPr>
                   <pic:blipFill>
-                    <a:blip r:embed="rId53" cstate="print"/>
+                    <a:blip r:embed="rId55" cstate="print"/>
                     <a:stretch>
                       <a:fillRect/>
                     </a:stretch>
@@ -17201,6 +17425,7 @@
           <w:noProof/>
           <w:lang w:eastAsia="hr-HR"/>
         </w:rPr>
+        <w:lastRenderedPageBreak/>
         <w:drawing>
           <wp:inline distT="0" distB="0" distL="0" distR="0">
             <wp:extent cx="5760720" cy="1526540"/>
@@ -17217,7 +17442,7 @@
                     <pic:cNvPicPr/>
                   </pic:nvPicPr>
                   <pic:blipFill>
-                    <a:blip r:embed="rId54" cstate="print"/>
+                    <a:blip r:embed="rId56" cstate="print"/>
                     <a:stretch>
                       <a:fillRect/>
                     </a:stretch>
@@ -17311,7 +17536,7 @@
                     <pic:cNvPicPr/>
                   </pic:nvPicPr>
                   <pic:blipFill>
-                    <a:blip r:embed="rId55"/>
+                    <a:blip r:embed="rId57"/>
                     <a:stretch>
                       <a:fillRect/>
                     </a:stretch>
@@ -17364,7 +17589,6 @@
         <w:rPr>
           <w:noProof/>
         </w:rPr>
-        <w:lastRenderedPageBreak/>
         <w:drawing>
           <wp:inline distT="0" distB="0" distL="0" distR="0" wp14:anchorId="65CD166A" wp14:editId="5E5D5344">
             <wp:extent cx="5760720" cy="2200275"/>
@@ -17381,7 +17605,7 @@
                     <pic:cNvPicPr/>
                   </pic:nvPicPr>
                   <pic:blipFill>
-                    <a:blip r:embed="rId56"/>
+                    <a:blip r:embed="rId58"/>
                     <a:stretch>
                       <a:fillRect/>
                     </a:stretch>
@@ -17453,7 +17677,6 @@
       </w:pPr>
       <w:bookmarkStart w:id="65" w:name="_Toc534977778"/>
       <w:r>
-        <w:lastRenderedPageBreak/>
         <w:t>Dodatak D: Plan rada</w:t>
       </w:r>
       <w:bookmarkEnd w:id="65"/>
@@ -17565,6 +17788,7 @@
         </w:numPr>
       </w:pPr>
       <w:r>
+        <w:lastRenderedPageBreak/>
         <w:t>Prva verzija skripte koja će se izvršiti prilikom pokretanja aplikacije i koja će u bazu podataka spremiti podatke o adminu</w:t>
       </w:r>
     </w:p>
@@ -17704,7 +17928,6 @@
     <w:p/>
     <w:p>
       <w:r>
-        <w:lastRenderedPageBreak/>
         <w:t>4.FAZA</w:t>
       </w:r>
     </w:p>
@@ -17820,6 +18043,7 @@
         </w:numPr>
       </w:pPr>
       <w:r>
+        <w:lastRenderedPageBreak/>
         <w:t>Postaviti ograničenja da se datum dolaska i barem jedna usluga moraju odabrati i na stvaranju prijave i na editu prijava</w:t>
       </w:r>
     </w:p>
@@ -17990,7 +18214,6 @@
     <w:p/>
     <w:p>
       <w:r>
-        <w:lastRenderedPageBreak/>
         <w:t>7.FAZA</w:t>
       </w:r>
     </w:p>
@@ -18050,8 +18273,8 @@
       </w:r>
     </w:p>
     <w:sectPr>
-      <w:footerReference w:type="default" r:id="rId57"/>
-      <w:footerReference w:type="first" r:id="rId58"/>
+      <w:footerReference w:type="default" r:id="rId59"/>
+      <w:footerReference w:type="first" r:id="rId60"/>
       <w:pgSz w:w="11906" w:h="16838"/>
       <w:pgMar w:top="1417" w:right="1417" w:bottom="1417" w:left="1417" w:header="708" w:footer="709" w:gutter="0"/>
       <w:pgNumType w:start="1"/>
@@ -18815,7 +19038,7 @@
   <w:abstractNum w:abstractNumId="7" w15:restartNumberingAfterBreak="0">
     <w:nsid w:val="02DC50A0"/>
     <w:multiLevelType w:val="hybridMultilevel"/>
-    <w:tmpl w:val="9ACACF22"/>
+    <w:tmpl w:val="B0DEE880"/>
     <w:lvl w:ilvl="0" w:tplc="041A0001">
       <w:start w:val="1"/>
       <w:numFmt w:val="bullet"/>
@@ -23981,7 +24204,7 @@
 </file>
 
 <file path=customXml/itemProps1.xml><?xml version="1.0" encoding="utf-8"?>
-<ds:datastoreItem xmlns:ds="http://schemas.openxmlformats.org/officeDocument/2006/customXml" ds:itemID="{CF9A467D-93E1-45C5-BAE4-974B86D587F1}">
+<ds:datastoreItem xmlns:ds="http://schemas.openxmlformats.org/officeDocument/2006/customXml" ds:itemID="{F3B00EB9-2126-4BA0-9606-4728E2C32F17}">
   <ds:schemaRefs>
     <ds:schemaRef ds:uri="http://schemas.openxmlformats.org/officeDocument/2006/bibliography"/>
   </ds:schemaRefs>

</xml_diff>

<commit_message>
dodan ispitni slučaj "Izmjena prijave vozila na popravak"
</commit_message>
<xml_diff>
--- a/Dokumentacija/OPP_2018_BrainStorm_v2_0.docx
+++ b/Dokumentacija/OPP_2018_BrainStorm_v2_0.docx
@@ -13797,8 +13797,242 @@
           </wp:inline>
         </w:drawing>
       </w:r>
+    </w:p>
+    <w:p>
+      <w:pPr>
+        <w:pStyle w:val="Odlomakpopisa"/>
+      </w:pPr>
+    </w:p>
+    <w:p>
+      <w:pPr>
+        <w:pStyle w:val="Naslov3"/>
+      </w:pPr>
+      <w:r>
+        <w:t>Izmjena prijave vozila na popravak</w:t>
+      </w:r>
+    </w:p>
+    <w:p/>
+    <w:p>
+      <w:pPr>
+        <w:pStyle w:val="Odlomakpopisa"/>
+        <w:numPr>
+          <w:ilvl w:val="0"/>
+          <w:numId w:val="45"/>
+        </w:numPr>
+      </w:pPr>
+      <w:r>
+        <w:rPr>
+          <w:b/>
+        </w:rPr>
+        <w:t>Opis ispitnog slučaja:</w:t>
+      </w:r>
+    </w:p>
+    <w:p>
+      <w:pPr>
+        <w:pStyle w:val="Odlomakpopisa"/>
+      </w:pPr>
+      <w:r>
+        <w:t>Serviser može mijenjati prijave vozila za koje je odabran</w:t>
+      </w:r>
+    </w:p>
+    <w:p>
+      <w:pPr>
+        <w:pStyle w:val="Odlomakpopisa"/>
+        <w:numPr>
+          <w:ilvl w:val="0"/>
+          <w:numId w:val="45"/>
+        </w:numPr>
+      </w:pPr>
+      <w:r>
+        <w:rPr>
+          <w:b/>
+        </w:rPr>
+        <w:t>Očekivani rezultat:</w:t>
+      </w:r>
+    </w:p>
+    <w:p>
+      <w:pPr>
+        <w:pStyle w:val="Odlomakpopisa"/>
+      </w:pPr>
+      <w:r>
+        <w:t>U prijavi mora ostati barem jedna usluga kako bi bila valjana, u slučaju da serviser makne sve usluge treba mu se ispisati pogreška i poništiti promjena</w:t>
+      </w:r>
+    </w:p>
+    <w:p>
+      <w:pPr>
+        <w:pStyle w:val="Odlomakpopisa"/>
+        <w:numPr>
+          <w:ilvl w:val="0"/>
+          <w:numId w:val="45"/>
+        </w:numPr>
+      </w:pPr>
+      <w:r>
+        <w:rPr>
+          <w:b/>
+        </w:rPr>
+        <w:t>Dobiveni rezultat:</w:t>
+      </w:r>
+    </w:p>
+    <w:p>
+      <w:pPr>
+        <w:pStyle w:val="Odlomakpopisa"/>
+      </w:pPr>
+      <w:r>
+        <w:t>Uspješna izmjena prijave pohranjuje se u sustavu, u suprotnome se serviseru ispisuje poruka o grešci</w:t>
+      </w:r>
+    </w:p>
+    <w:p>
+      <w:pPr>
+        <w:pStyle w:val="Odlomakpopisa"/>
+      </w:pPr>
+    </w:p>
+    <w:p>
+      <w:pPr>
+        <w:pStyle w:val="Odlomakpopisa"/>
+      </w:pPr>
+      <w:r>
+        <w:rPr>
+          <w:noProof/>
+        </w:rPr>
+        <w:lastRenderedPageBreak/>
+        <w:drawing>
+          <wp:inline distT="0" distB="0" distL="0" distR="0" wp14:anchorId="2B23B0CE" wp14:editId="13429592">
+            <wp:extent cx="3141748" cy="4514850"/>
+            <wp:effectExtent l="0" t="0" r="0" b="0"/>
+            <wp:docPr id="44" name="Slika 44"/>
+            <wp:cNvGraphicFramePr>
+              <a:graphicFrameLocks xmlns:a="http://schemas.openxmlformats.org/drawingml/2006/main" noChangeAspect="1"/>
+            </wp:cNvGraphicFramePr>
+            <a:graphic xmlns:a="http://schemas.openxmlformats.org/drawingml/2006/main">
+              <a:graphicData uri="http://schemas.openxmlformats.org/drawingml/2006/picture">
+                <pic:pic xmlns:pic="http://schemas.openxmlformats.org/drawingml/2006/picture">
+                  <pic:nvPicPr>
+                    <pic:cNvPr id="44" name="izmjena_prijave_pocetna.jpg"/>
+                    <pic:cNvPicPr/>
+                  </pic:nvPicPr>
+                  <pic:blipFill>
+                    <a:blip r:embed="rId50">
+                      <a:extLst>
+                        <a:ext uri="{28A0092B-C50C-407E-A947-70E740481C1C}">
+                          <a14:useLocalDpi xmlns:a14="http://schemas.microsoft.com/office/drawing/2010/main" val="0"/>
+                        </a:ext>
+                      </a:extLst>
+                    </a:blip>
+                    <a:stretch>
+                      <a:fillRect/>
+                    </a:stretch>
+                  </pic:blipFill>
+                  <pic:spPr>
+                    <a:xfrm>
+                      <a:off x="0" y="0"/>
+                      <a:ext cx="3146277" cy="4521358"/>
+                    </a:xfrm>
+                    <a:prstGeom prst="rect">
+                      <a:avLst/>
+                    </a:prstGeom>
+                  </pic:spPr>
+                </pic:pic>
+              </a:graphicData>
+            </a:graphic>
+          </wp:inline>
+        </w:drawing>
+      </w:r>
+      <w:r>
+        <w:rPr>
+          <w:noProof/>
+        </w:rPr>
+        <w:lastRenderedPageBreak/>
+        <w:drawing>
+          <wp:inline distT="0" distB="0" distL="0" distR="0">
+            <wp:extent cx="3533775" cy="5320972"/>
+            <wp:effectExtent l="0" t="0" r="0" b="0"/>
+            <wp:docPr id="43" name="Slika 43"/>
+            <wp:cNvGraphicFramePr>
+              <a:graphicFrameLocks xmlns:a="http://schemas.openxmlformats.org/drawingml/2006/main" noChangeAspect="1"/>
+            </wp:cNvGraphicFramePr>
+            <a:graphic xmlns:a="http://schemas.openxmlformats.org/drawingml/2006/main">
+              <a:graphicData uri="http://schemas.openxmlformats.org/drawingml/2006/picture">
+                <pic:pic xmlns:pic="http://schemas.openxmlformats.org/drawingml/2006/picture">
+                  <pic:nvPicPr>
+                    <pic:cNvPr id="43" name="izmjena_prijave_medukorak.jpg"/>
+                    <pic:cNvPicPr/>
+                  </pic:nvPicPr>
+                  <pic:blipFill>
+                    <a:blip r:embed="rId51">
+                      <a:extLst>
+                        <a:ext uri="{28A0092B-C50C-407E-A947-70E740481C1C}">
+                          <a14:useLocalDpi xmlns:a14="http://schemas.microsoft.com/office/drawing/2010/main" val="0"/>
+                        </a:ext>
+                      </a:extLst>
+                    </a:blip>
+                    <a:stretch>
+                      <a:fillRect/>
+                    </a:stretch>
+                  </pic:blipFill>
+                  <pic:spPr>
+                    <a:xfrm>
+                      <a:off x="0" y="0"/>
+                      <a:ext cx="3546779" cy="5340553"/>
+                    </a:xfrm>
+                    <a:prstGeom prst="rect">
+                      <a:avLst/>
+                    </a:prstGeom>
+                  </pic:spPr>
+                </pic:pic>
+              </a:graphicData>
+            </a:graphic>
+          </wp:inline>
+        </w:drawing>
+      </w:r>
       <w:bookmarkStart w:id="57" w:name="_GoBack"/>
       <w:bookmarkEnd w:id="57"/>
+      <w:r>
+        <w:rPr>
+          <w:noProof/>
+        </w:rPr>
+        <w:lastRenderedPageBreak/>
+        <w:drawing>
+          <wp:inline distT="0" distB="0" distL="0" distR="0">
+            <wp:extent cx="3619500" cy="5406091"/>
+            <wp:effectExtent l="0" t="0" r="0" b="0"/>
+            <wp:docPr id="45" name="Slika 45"/>
+            <wp:cNvGraphicFramePr>
+              <a:graphicFrameLocks xmlns:a="http://schemas.openxmlformats.org/drawingml/2006/main" noChangeAspect="1"/>
+            </wp:cNvGraphicFramePr>
+            <a:graphic xmlns:a="http://schemas.openxmlformats.org/drawingml/2006/main">
+              <a:graphicData uri="http://schemas.openxmlformats.org/drawingml/2006/picture">
+                <pic:pic xmlns:pic="http://schemas.openxmlformats.org/drawingml/2006/picture">
+                  <pic:nvPicPr>
+                    <pic:cNvPr id="45" name="izmjena_prijave_pogresna.jpg"/>
+                    <pic:cNvPicPr/>
+                  </pic:nvPicPr>
+                  <pic:blipFill>
+                    <a:blip r:embed="rId52">
+                      <a:extLst>
+                        <a:ext uri="{28A0092B-C50C-407E-A947-70E740481C1C}">
+                          <a14:useLocalDpi xmlns:a14="http://schemas.microsoft.com/office/drawing/2010/main" val="0"/>
+                        </a:ext>
+                      </a:extLst>
+                    </a:blip>
+                    <a:stretch>
+                      <a:fillRect/>
+                    </a:stretch>
+                  </pic:blipFill>
+                  <pic:spPr>
+                    <a:xfrm>
+                      <a:off x="0" y="0"/>
+                      <a:ext cx="3643211" cy="5441506"/>
+                    </a:xfrm>
+                    <a:prstGeom prst="rect">
+                      <a:avLst/>
+                    </a:prstGeom>
+                  </pic:spPr>
+                </pic:pic>
+              </a:graphicData>
+            </a:graphic>
+          </wp:inline>
+        </w:drawing>
+      </w:r>
     </w:p>
     <w:p>
       <w:pPr>
@@ -13912,7 +14146,7 @@
         </w:rPr>
         <w:t xml:space="preserve">Oblikovanje programske potpore, FER ZEMRIS, </w:t>
       </w:r>
-      <w:hyperlink r:id="rId50">
+      <w:hyperlink r:id="rId53">
         <w:r>
           <w:rPr>
             <w:rFonts w:ascii="Arial" w:eastAsia="Arial" w:hAnsi="Arial" w:cs="Arial"/>
@@ -13922,7 +14156,7 @@
           <w:t>http://www.fer.hr/predmet/opp</w:t>
         </w:r>
       </w:hyperlink>
-      <w:hyperlink r:id="rId51"/>
+      <w:hyperlink r:id="rId54"/>
     </w:p>
     <w:p>
       <w:pPr>
@@ -13940,7 +14174,7 @@
         </w:rPr>
         <w:t xml:space="preserve">Astah Community, </w:t>
       </w:r>
-      <w:hyperlink r:id="rId52" w:history="1">
+      <w:hyperlink r:id="rId55" w:history="1">
         <w:r>
           <w:rPr>
             <w:rStyle w:val="Hiperveza"/>
@@ -13966,7 +14200,7 @@
         </w:rPr>
         <w:t xml:space="preserve">SourceTree tool, </w:t>
       </w:r>
-      <w:hyperlink r:id="rId53" w:history="1">
+      <w:hyperlink r:id="rId56" w:history="1">
         <w:r>
           <w:rPr>
             <w:rStyle w:val="Hiperveza"/>
@@ -13975,7 +14209,7 @@
           <w:t>https://www.sourcetreeapp.com/</w:t>
         </w:r>
       </w:hyperlink>
-      <w:hyperlink r:id="rId54"/>
+      <w:hyperlink r:id="rId57"/>
     </w:p>
     <w:p/>
     <w:p/>
@@ -17349,7 +17583,7 @@
                     <pic:cNvPicPr/>
                   </pic:nvPicPr>
                   <pic:blipFill>
-                    <a:blip r:embed="rId55" cstate="print"/>
+                    <a:blip r:embed="rId58" cstate="print"/>
                     <a:stretch>
                       <a:fillRect/>
                     </a:stretch>
@@ -17442,7 +17676,7 @@
                     <pic:cNvPicPr/>
                   </pic:nvPicPr>
                   <pic:blipFill>
-                    <a:blip r:embed="rId56" cstate="print"/>
+                    <a:blip r:embed="rId59" cstate="print"/>
                     <a:stretch>
                       <a:fillRect/>
                     </a:stretch>
@@ -17536,7 +17770,7 @@
                     <pic:cNvPicPr/>
                   </pic:nvPicPr>
                   <pic:blipFill>
-                    <a:blip r:embed="rId57"/>
+                    <a:blip r:embed="rId60"/>
                     <a:stretch>
                       <a:fillRect/>
                     </a:stretch>
@@ -17605,7 +17839,7 @@
                     <pic:cNvPicPr/>
                   </pic:nvPicPr>
                   <pic:blipFill>
-                    <a:blip r:embed="rId58"/>
+                    <a:blip r:embed="rId61"/>
                     <a:stretch>
                       <a:fillRect/>
                     </a:stretch>
@@ -18273,8 +18507,8 @@
       </w:r>
     </w:p>
     <w:sectPr>
-      <w:footerReference w:type="default" r:id="rId59"/>
-      <w:footerReference w:type="first" r:id="rId60"/>
+      <w:footerReference w:type="default" r:id="rId62"/>
+      <w:footerReference w:type="first" r:id="rId63"/>
       <w:pgSz w:w="11906" w:h="16838"/>
       <w:pgMar w:top="1417" w:right="1417" w:bottom="1417" w:left="1417" w:header="708" w:footer="709" w:gutter="0"/>
       <w:pgNumType w:start="1"/>
@@ -19038,7 +19272,7 @@
   <w:abstractNum w:abstractNumId="7" w15:restartNumberingAfterBreak="0">
     <w:nsid w:val="02DC50A0"/>
     <w:multiLevelType w:val="hybridMultilevel"/>
-    <w:tmpl w:val="B0DEE880"/>
+    <w:tmpl w:val="0B26F7D8"/>
     <w:lvl w:ilvl="0" w:tplc="041A0001">
       <w:start w:val="1"/>
       <w:numFmt w:val="bullet"/>
@@ -24204,7 +24438,7 @@
 </file>
 
 <file path=customXml/itemProps1.xml><?xml version="1.0" encoding="utf-8"?>
-<ds:datastoreItem xmlns:ds="http://schemas.openxmlformats.org/officeDocument/2006/customXml" ds:itemID="{F3B00EB9-2126-4BA0-9606-4728E2C32F17}">
+<ds:datastoreItem xmlns:ds="http://schemas.openxmlformats.org/officeDocument/2006/customXml" ds:itemID="{5211BF3F-FDC2-4833-B82B-887B14C6B9F4}">
   <ds:schemaRefs>
     <ds:schemaRef ds:uri="http://schemas.openxmlformats.org/officeDocument/2006/bibliography"/>
   </ds:schemaRefs>

</xml_diff>

<commit_message>
nove upute za obicnog korisnika
</commit_message>
<xml_diff>
--- a/Dokumentacija/OPP_2018_BrainStorm_v2_0.docx
+++ b/Dokumentacija/OPP_2018_BrainStorm_v2_0.docx
@@ -3733,21 +3733,7 @@
                 <w:rStyle w:val="Hyperlink"/>
                 <w:noProof/>
               </w:rPr>
-              <w:t>Dijagram aktivnosti – pre</w:t>
-            </w:r>
-            <w:r>
-              <w:rPr>
-                <w:rStyle w:val="Hyperlink"/>
-                <w:noProof/>
-              </w:rPr>
-              <w:t>g</w:t>
-            </w:r>
-            <w:r>
-              <w:rPr>
-                <w:rStyle w:val="Hyperlink"/>
-                <w:noProof/>
-              </w:rPr>
-              <w:t>led korisnika</w:t>
+              <w:t>Dijagram aktivnosti – pregled korisnika</w:t>
             </w:r>
             <w:r>
               <w:rPr>
@@ -12489,7 +12475,6 @@
       </w:r>
     </w:p>
     <w:p/>
-    <w:p/>
     <w:p>
       <w:pPr>
         <w:jc w:val="center"/>
@@ -12541,98 +12526,20 @@
         <w:t xml:space="preserve">Od korisnika se traži da upiše email i lozinku kojom je već registriran u sustav. Ukoliko pogriješi email ili lozinku ili jednostavno korisnik s tom kombinacijom emaila i lozinke ne postoji u bazi podataka, aplikacija izbacuje upozorenje za nepostojanje takve kombinacije : </w:t>
       </w:r>
     </w:p>
+    <w:p/>
     <w:p>
       <w:pPr>
         <w:jc w:val="center"/>
       </w:pPr>
-      <w:bookmarkStart w:id="57" w:name="_GoBack"/>
-      <w:bookmarkEnd w:id="57"/>
-    </w:p>
-    <w:p/>
-    <w:p/>
-    <w:p/>
-    <w:p>
-      <w:r>
-        <w:t>Ovisno o vrsti korisnika (je li on „običan“ korisnik, serviser ili administrator), usmjeruje ga se na odgovarajuću stranicu za njegovu ulogu.</w:t>
-      </w:r>
-    </w:p>
-    <w:p/>
-    <w:p>
-      <w:pPr>
-        <w:rPr>
-          <w:b/>
-          <w:sz w:val="24"/>
-          <w:szCs w:val="24"/>
-        </w:rPr>
-      </w:pPr>
-      <w:r>
-        <w:rPr>
-          <w:b/>
-          <w:sz w:val="24"/>
-          <w:szCs w:val="24"/>
-        </w:rPr>
-        <w:t xml:space="preserve">Početna stranica za </w:t>
-      </w:r>
-      <w:r>
-        <w:rPr>
-          <w:b/>
-          <w:sz w:val="24"/>
-          <w:szCs w:val="24"/>
-        </w:rPr>
-        <w:t>„običnog“</w:t>
-      </w:r>
-      <w:r>
-        <w:rPr>
-          <w:b/>
-          <w:sz w:val="24"/>
-          <w:szCs w:val="24"/>
-        </w:rPr>
-        <w:t xml:space="preserve"> korisnika : </w:t>
-      </w:r>
-    </w:p>
-    <w:p>
-      <w:pPr>
-        <w:rPr>
-          <w:szCs w:val="24"/>
-        </w:rPr>
-      </w:pPr>
-    </w:p>
-    <w:p>
-      <w:pPr>
-        <w:rPr>
-          <w:szCs w:val="24"/>
-        </w:rPr>
-      </w:pPr>
-      <w:r>
-        <w:rPr>
-          <w:szCs w:val="24"/>
-        </w:rPr>
-        <w:t xml:space="preserve">Ukoliko se korisnik aplikacije uspješno ulogirao te je u bazi podataka obilježen kao „običan“ korisnik, korisniku se prikazuje stranica s popisom svih njegovih zahtjeva za popravak : </w:t>
-      </w:r>
-    </w:p>
-    <w:p>
-      <w:pPr>
-        <w:rPr>
-          <w:szCs w:val="24"/>
-        </w:rPr>
-      </w:pPr>
-    </w:p>
-    <w:p>
-      <w:pPr>
-        <w:rPr>
-          <w:szCs w:val="24"/>
-        </w:rPr>
-      </w:pPr>
       <w:r>
         <w:rPr>
           <w:noProof/>
         </w:rPr>
-        <w:lastRenderedPageBreak/>
         <w:drawing>
-          <wp:inline distT="0" distB="0" distL="0" distR="0" wp14:anchorId="613011D7" wp14:editId="0C2947CA">
-            <wp:extent cx="5760720" cy="3706495"/>
+          <wp:inline distT="0" distB="0" distL="0" distR="0" wp14:anchorId="060422BA" wp14:editId="21BA8542">
+            <wp:extent cx="2130405" cy="2446020"/>
             <wp:effectExtent l="0" t="0" r="0" b="0"/>
-            <wp:docPr id="48" name="Picture 48"/>
+            <wp:docPr id="25" name="Picture 25"/>
             <wp:cNvGraphicFramePr>
               <a:graphicFrameLocks xmlns:a="http://schemas.openxmlformats.org/drawingml/2006/main" noChangeAspect="1"/>
             </wp:cNvGraphicFramePr>
@@ -12652,7 +12559,7 @@
                   <pic:spPr>
                     <a:xfrm>
                       <a:off x="0" y="0"/>
-                      <a:ext cx="5760720" cy="3706495"/>
+                      <a:ext cx="2143631" cy="2461205"/>
                     </a:xfrm>
                     <a:prstGeom prst="rect">
                       <a:avLst/>
@@ -12667,29 +12574,14 @@
     </w:p>
     <w:p/>
     <w:p/>
-    <w:p>
-      <w:r>
-        <w:t xml:space="preserve">Tri boje predstavljaju tri stanja u kojem se određeni zahtjev može nalaziti. </w:t>
-      </w:r>
-    </w:p>
-    <w:p>
-      <w:r>
-        <w:t>Plava boja predstavlja zahtjeve koji su završeni, odnosno aute koji su uspješno popravljeni.</w:t>
-      </w:r>
-    </w:p>
-    <w:p>
-      <w:r>
-        <w:t>Tamno siva boja predstavlja zahtjeve koji su preuzeti od strane servisera, ali su auti s navedenom registarskom oznakom još u procesu popravka.</w:t>
-      </w:r>
-    </w:p>
-    <w:p/>
-    <w:p/>
-    <w:p/>
-    <w:p>
-      <w:r>
-        <w:t>Siva boja predstavlja da zahtjev za popravkom još nije preuzet od strane servisera, a ni završen. Pored takvih prijava nalazi se gumb za uređivanje. Budući da prijava još nije potvrđena, a samim time ni završena, uređivanje je omogućeno. Klikom na taj gumb, otvara se nova stranica :</w:t>
-      </w:r>
-    </w:p>
+    <w:p/>
+    <w:p/>
+    <w:p>
+      <w:r>
+        <w:t>Ovisno o vrsti korisnika (je li on „običan“ korisnik, serviser ili administrator), usmjeruje ga se na odgovarajuću stranicu za njegovu ulogu.</w:t>
+      </w:r>
+    </w:p>
+    <w:p/>
     <w:p>
       <w:pPr>
         <w:rPr>
@@ -12704,46 +12596,67 @@
           <w:sz w:val="24"/>
           <w:szCs w:val="24"/>
         </w:rPr>
-        <w:t>Stranica za izmjenu podataka prijave :</w:t>
-      </w:r>
-    </w:p>
-    <w:p>
-      <w:pPr>
+        <w:t xml:space="preserve">Početna stranica za </w:t>
+      </w:r>
+      <w:r>
         <w:rPr>
           <w:b/>
           <w:sz w:val="24"/>
           <w:szCs w:val="24"/>
         </w:rPr>
-      </w:pPr>
-    </w:p>
-    <w:p>
-      <w:r>
-        <w:t>Na ovoj stranici omogućuje se promjena dolaska u narednih 10 dana kada postoji serviser koji radi ujutro, dodavanje novih usluga ili ukidanje prethodno označenih, dodavanje dodatnih usluga te slobodni unos nekih dodatnih usluga.</w:t>
-      </w:r>
-    </w:p>
-    <w:p>
-      <w:pPr>
+        <w:t>„običnog“</w:t>
+      </w:r>
+      <w:r>
         <w:rPr>
           <w:b/>
           <w:sz w:val="24"/>
           <w:szCs w:val="24"/>
         </w:rPr>
-      </w:pPr>
-    </w:p>
-    <w:p>
-      <w:pPr>
-        <w:jc w:val="center"/>
+        <w:t xml:space="preserve"> korisnika : </w:t>
+      </w:r>
+    </w:p>
+    <w:p>
+      <w:pPr>
+        <w:rPr>
+          <w:szCs w:val="24"/>
+        </w:rPr>
+      </w:pPr>
+    </w:p>
+    <w:p>
+      <w:pPr>
+        <w:rPr>
+          <w:szCs w:val="24"/>
+        </w:rPr>
+      </w:pPr>
+      <w:r>
+        <w:rPr>
+          <w:szCs w:val="24"/>
+        </w:rPr>
+        <w:t xml:space="preserve">Ukoliko se korisnik aplikacije uspješno ulogirao te je u bazi podataka obilježen kao „običan“ korisnik, korisniku se prikazuje stranica s popisom svih njegovih zahtjeva za popravak : </w:t>
+      </w:r>
+    </w:p>
+    <w:p>
+      <w:pPr>
+        <w:rPr>
+          <w:szCs w:val="24"/>
+        </w:rPr>
+      </w:pPr>
+    </w:p>
+    <w:p>
+      <w:pPr>
+        <w:rPr>
+          <w:szCs w:val="24"/>
+        </w:rPr>
       </w:pPr>
       <w:r>
         <w:rPr>
           <w:noProof/>
         </w:rPr>
-        <w:lastRenderedPageBreak/>
         <w:drawing>
-          <wp:inline distT="0" distB="0" distL="0" distR="0" wp14:anchorId="26B3CC54" wp14:editId="5AB271FB">
-            <wp:extent cx="5242560" cy="5318841"/>
+          <wp:inline distT="0" distB="0" distL="0" distR="0" wp14:anchorId="623205D9" wp14:editId="4E8BC943">
+            <wp:extent cx="5760720" cy="3708400"/>
             <wp:effectExtent l="0" t="0" r="0" b="0"/>
-            <wp:docPr id="49" name="Picture 49"/>
+            <wp:docPr id="26" name="Picture 26"/>
             <wp:cNvGraphicFramePr>
               <a:graphicFrameLocks xmlns:a="http://schemas.openxmlformats.org/drawingml/2006/main" noChangeAspect="1"/>
             </wp:cNvGraphicFramePr>
@@ -12763,7 +12676,7 @@
                   <pic:spPr>
                     <a:xfrm>
                       <a:off x="0" y="0"/>
-                      <a:ext cx="5252025" cy="5328444"/>
+                      <a:ext cx="5760720" cy="3708400"/>
                     </a:xfrm>
                     <a:prstGeom prst="rect">
                       <a:avLst/>
@@ -12775,37 +12688,64 @@
           </wp:inline>
         </w:drawing>
       </w:r>
-    </w:p>
-    <w:p/>
-    <w:p/>
-    <w:p/>
-    <w:p/>
-    <w:p>
-      <w:r>
-        <w:t>Početna stranica za „običnog korisnika“ također sadrži i dva gumba : „Prijavi vozilo“ i „Odjava“. Pritiskom na gumb „Odjava“, korisnik se odjavljuje i vraća na početnu stranicu, a pritiskom na gumb „Prijavi vozilo“ otvara se stranica za odabir servisera tog popravka.</w:t>
-      </w:r>
-    </w:p>
-    <w:p/>
+      <w:bookmarkStart w:id="57" w:name="_GoBack"/>
+      <w:bookmarkEnd w:id="57"/>
+    </w:p>
+    <w:p/>
+    <w:p/>
+    <w:p>
+      <w:r>
+        <w:t xml:space="preserve">Tri boje predstavljaju tri stanja u kojem se određeni zahtjev može nalaziti. </w:t>
+      </w:r>
+    </w:p>
+    <w:p>
+      <w:r>
+        <w:t>Plava boja predstavlja zahtjeve koji su završeni, odnosno aute koji su uspješno popravljeni.</w:t>
+      </w:r>
+    </w:p>
+    <w:p>
+      <w:r>
+        <w:t>Tamno siva boja predstavlja zahtjeve koji su preuzeti od strane servisera, ali su auti s navedenom registarskom oznakom još u procesu popravka.</w:t>
+      </w:r>
+    </w:p>
+    <w:p/>
+    <w:p/>
+    <w:p/>
+    <w:p>
+      <w:r>
+        <w:lastRenderedPageBreak/>
+        <w:t>Siva boja predstavlja da zahtjev za popravkom još nije preuzet od strane servisera, a ni završen. Pored takvih prijava nalazi se gumb za uređivanje. Budući da prijava još nije potvrđena, a samim time ni završena, uređivanje je omogućeno. Klikom na taj gumb, otvara se nova stranica :</w:t>
+      </w:r>
+    </w:p>
     <w:p>
       <w:pPr>
         <w:rPr>
           <w:b/>
           <w:sz w:val="24"/>
+          <w:szCs w:val="24"/>
         </w:rPr>
       </w:pPr>
       <w:r>
         <w:rPr>
           <w:b/>
           <w:sz w:val="24"/>
-        </w:rPr>
-        <w:t>Stranica za odabir servisera novog zahtjeva</w:t>
-      </w:r>
-      <w:r>
+          <w:szCs w:val="24"/>
+        </w:rPr>
+        <w:t>Stranica za izmjenu podataka prijave :</w:t>
+      </w:r>
+    </w:p>
+    <w:p>
+      <w:pPr>
         <w:rPr>
           <w:b/>
           <w:sz w:val="24"/>
-        </w:rPr>
-        <w:t xml:space="preserve"> :</w:t>
+          <w:szCs w:val="24"/>
+        </w:rPr>
+      </w:pPr>
+    </w:p>
+    <w:p>
+      <w:r>
+        <w:t>Na ovoj stranici omogućuje se promjena dolaska u narednih 10 dana kada postoji serviser koji radi ujutro, dodavanje novih usluga ili ukidanje prethodno označenih, dodavanje dodatnih usluga te slobodni unos nekih dodatnih usluga.</w:t>
       </w:r>
     </w:p>
     <w:p>
@@ -12813,34 +12753,23 @@
         <w:rPr>
           <w:b/>
           <w:sz w:val="24"/>
-        </w:rPr>
-      </w:pPr>
-    </w:p>
-    <w:p>
-      <w:pPr>
-        <w:rPr>
-          <w:b/>
-          <w:sz w:val="24"/>
-        </w:rPr>
-      </w:pPr>
-    </w:p>
-    <w:p>
-      <w:pPr>
-        <w:rPr>
-          <w:b/>
-          <w:sz w:val="24"/>
-        </w:rPr>
+          <w:szCs w:val="24"/>
+        </w:rPr>
+      </w:pPr>
+    </w:p>
+    <w:p>
+      <w:pPr>
+        <w:jc w:val="center"/>
       </w:pPr>
       <w:r>
         <w:rPr>
           <w:noProof/>
         </w:rPr>
-        <w:lastRenderedPageBreak/>
         <w:drawing>
-          <wp:inline distT="0" distB="0" distL="0" distR="0" wp14:anchorId="0ACB7E42" wp14:editId="3BB755CF">
-            <wp:extent cx="5760720" cy="3749040"/>
+          <wp:inline distT="0" distB="0" distL="0" distR="0" wp14:anchorId="26B3CC54" wp14:editId="5AB271FB">
+            <wp:extent cx="5242560" cy="5318841"/>
             <wp:effectExtent l="0" t="0" r="0" b="0"/>
-            <wp:docPr id="50" name="Picture 50"/>
+            <wp:docPr id="49" name="Picture 49"/>
             <wp:cNvGraphicFramePr>
               <a:graphicFrameLocks xmlns:a="http://schemas.openxmlformats.org/drawingml/2006/main" noChangeAspect="1"/>
             </wp:cNvGraphicFramePr>
@@ -12860,7 +12789,7 @@
                   <pic:spPr>
                     <a:xfrm>
                       <a:off x="0" y="0"/>
-                      <a:ext cx="5760720" cy="3749040"/>
+                      <a:ext cx="5252025" cy="5328444"/>
                     </a:xfrm>
                     <a:prstGeom prst="rect">
                       <a:avLst/>
@@ -12873,6 +12802,17 @@
         </w:drawing>
       </w:r>
     </w:p>
+    <w:p/>
+    <w:p/>
+    <w:p/>
+    <w:p/>
+    <w:p>
+      <w:r>
+        <w:lastRenderedPageBreak/>
+        <w:t>Početna stranica za „običnog korisnika“ također sadrži i dva gumba : „Prijavi vozilo“ i „Odjava“. Pritiskom na gumb „Odjava“, korisnik se odjavljuje i vraća na početnu stranicu, a pritiskom na gumb „Prijavi vozilo“ otvara se stranica za odabir servisera tog popravka.</w:t>
+      </w:r>
+    </w:p>
+    <w:p/>
     <w:p>
       <w:pPr>
         <w:rPr>
@@ -12880,49 +12820,36 @@
           <w:sz w:val="24"/>
         </w:rPr>
       </w:pPr>
-    </w:p>
-    <w:p>
-      <w:pPr>
+      <w:r>
         <w:rPr>
           <w:b/>
           <w:sz w:val="24"/>
         </w:rPr>
-      </w:pPr>
-    </w:p>
-    <w:p>
-      <w:r>
-        <w:t>Korisnik na ovoj stranici može odabrati određenog servisera, a ukoliko to ne odluči učiniti, sustav će mu nasumično sam to odrediti. Klikom na gumb „nastavi prijavu“, korisnika se preusmjerava na stranicu za dodatne specifikacije zahtjeva.</w:t>
-      </w:r>
-    </w:p>
-    <w:p/>
-    <w:p/>
-    <w:p/>
-    <w:p/>
-    <w:p/>
-    <w:p/>
-    <w:p/>
-    <w:p/>
-    <w:p>
-      <w:pPr>
+        <w:t>Stranica za odabir servisera novog zahtjeva</w:t>
+      </w:r>
+      <w:r>
         <w:rPr>
           <w:b/>
           <w:sz w:val="24"/>
         </w:rPr>
-      </w:pPr>
-      <w:r>
+        <w:t xml:space="preserve"> :</w:t>
+      </w:r>
+    </w:p>
+    <w:p>
+      <w:pPr>
         <w:rPr>
           <w:b/>
           <w:sz w:val="24"/>
         </w:rPr>
-        <w:t>Stranica za specifikaciju novog zahtjeva</w:t>
-      </w:r>
-      <w:r>
+      </w:pPr>
+    </w:p>
+    <w:p>
+      <w:pPr>
         <w:rPr>
           <w:b/>
           <w:sz w:val="24"/>
         </w:rPr>
-        <w:t xml:space="preserve"> : </w:t>
-      </w:r>
+      </w:pPr>
     </w:p>
     <w:p>
       <w:pPr>
@@ -12931,25 +12858,15 @@
           <w:sz w:val="24"/>
         </w:rPr>
       </w:pPr>
-    </w:p>
-    <w:p>
-      <w:pPr>
-        <w:jc w:val="center"/>
-        <w:rPr>
-          <w:b/>
-          <w:sz w:val="24"/>
-        </w:rPr>
-      </w:pPr>
       <w:r>
         <w:rPr>
           <w:noProof/>
         </w:rPr>
-        <w:lastRenderedPageBreak/>
         <w:drawing>
-          <wp:inline distT="0" distB="0" distL="0" distR="0" wp14:anchorId="0363CA02" wp14:editId="2649601B">
-            <wp:extent cx="3820058" cy="5928360"/>
+          <wp:inline distT="0" distB="0" distL="0" distR="0" wp14:anchorId="0ACB7E42" wp14:editId="3BB755CF">
+            <wp:extent cx="5760720" cy="3749040"/>
             <wp:effectExtent l="0" t="0" r="0" b="0"/>
-            <wp:docPr id="51" name="Picture 51"/>
+            <wp:docPr id="50" name="Picture 50"/>
             <wp:cNvGraphicFramePr>
               <a:graphicFrameLocks xmlns:a="http://schemas.openxmlformats.org/drawingml/2006/main" noChangeAspect="1"/>
             </wp:cNvGraphicFramePr>
@@ -12969,7 +12886,7 @@
                   <pic:spPr>
                     <a:xfrm>
                       <a:off x="0" y="0"/>
-                      <a:ext cx="3831373" cy="5945919"/>
+                      <a:ext cx="5760720" cy="3749040"/>
                     </a:xfrm>
                     <a:prstGeom prst="rect">
                       <a:avLst/>
@@ -12983,49 +12900,70 @@
       </w:r>
     </w:p>
     <w:p>
-      <w:r>
-        <w:t xml:space="preserve">Na ovoj stranici potrebno je navesti vrijeme dolaska te odabir usluge, dok se opcionalne usluge pišu u tekstualni okvir „Dodatne usluge“. Također, moguće je odabrati rezervno vozilo ukoliko korisnik želi jedno. </w:t>
-      </w:r>
-    </w:p>
-    <w:p>
-      <w:r>
-        <w:t xml:space="preserve">Klikom na gumb „Završi prijavu vozila“, prijava se pohranjuje te će se prikazati na stranici servisera koji je zadužen za istu. </w:t>
-      </w:r>
-    </w:p>
-    <w:p/>
-    <w:p/>
-    <w:p/>
-    <w:p/>
-    <w:p/>
-    <w:p>
-      <w:r>
-        <w:t>Ukoliko je ulogirani korisnik serviser, nakon prijavljivanja, otvara mu se početna stranica servisera.</w:t>
-      </w:r>
-    </w:p>
-    <w:p/>
-    <w:p>
       <w:pPr>
         <w:rPr>
           <w:b/>
           <w:sz w:val="24"/>
-          <w:szCs w:val="24"/>
-        </w:rPr>
-      </w:pPr>
-      <w:r>
+        </w:rPr>
+      </w:pPr>
+    </w:p>
+    <w:p>
+      <w:pPr>
         <w:rPr>
           <w:b/>
           <w:sz w:val="24"/>
-          <w:szCs w:val="24"/>
-        </w:rPr>
-        <w:t>Početna stranica servisera :</w:t>
-      </w:r>
-    </w:p>
+        </w:rPr>
+      </w:pPr>
+    </w:p>
+    <w:p>
+      <w:r>
+        <w:t>Korisnik na ovoj stranici može odabrati određenog servisera, a ukoliko to ne odluči učiniti, sustav će mu nasumično sam to odrediti. Klikom na gumb „nastavi prijavu“, korisnika se preusmjerava na stranicu za dodatne specifikacije zahtjeva.</w:t>
+      </w:r>
+    </w:p>
+    <w:p/>
+    <w:p/>
+    <w:p/>
+    <w:p/>
+    <w:p/>
+    <w:p/>
+    <w:p/>
+    <w:p/>
     <w:p>
       <w:pPr>
         <w:rPr>
           <w:b/>
           <w:sz w:val="24"/>
-          <w:szCs w:val="24"/>
+        </w:rPr>
+      </w:pPr>
+      <w:r>
+        <w:rPr>
+          <w:b/>
+          <w:sz w:val="24"/>
+        </w:rPr>
+        <w:t>Stranica za specifikaciju novog zahtjeva</w:t>
+      </w:r>
+      <w:r>
+        <w:rPr>
+          <w:b/>
+          <w:sz w:val="24"/>
+        </w:rPr>
+        <w:t xml:space="preserve"> : </w:t>
+      </w:r>
+    </w:p>
+    <w:p>
+      <w:pPr>
+        <w:rPr>
+          <w:b/>
+          <w:sz w:val="24"/>
+        </w:rPr>
+      </w:pPr>
+    </w:p>
+    <w:p>
+      <w:pPr>
+        <w:jc w:val="center"/>
+        <w:rPr>
+          <w:b/>
+          <w:sz w:val="24"/>
         </w:rPr>
       </w:pPr>
       <w:r>
@@ -13033,10 +12971,10 @@
           <w:noProof/>
         </w:rPr>
         <w:drawing>
-          <wp:inline distT="0" distB="0" distL="0" distR="0" wp14:anchorId="67F8BA2E" wp14:editId="4C0B76C3">
-            <wp:extent cx="5760720" cy="2605405"/>
+          <wp:inline distT="0" distB="0" distL="0" distR="0" wp14:anchorId="0363CA02" wp14:editId="2649601B">
+            <wp:extent cx="3820058" cy="5928360"/>
             <wp:effectExtent l="0" t="0" r="0" b="0"/>
-            <wp:docPr id="52" name="Picture 52"/>
+            <wp:docPr id="51" name="Picture 51"/>
             <wp:cNvGraphicFramePr>
               <a:graphicFrameLocks xmlns:a="http://schemas.openxmlformats.org/drawingml/2006/main" noChangeAspect="1"/>
             </wp:cNvGraphicFramePr>
@@ -13056,7 +12994,7 @@
                   <pic:spPr>
                     <a:xfrm>
                       <a:off x="0" y="0"/>
-                      <a:ext cx="5760720" cy="2605405"/>
+                      <a:ext cx="3831373" cy="5945919"/>
                     </a:xfrm>
                     <a:prstGeom prst="rect">
                       <a:avLst/>
@@ -13070,85 +13008,26 @@
       </w:r>
     </w:p>
     <w:p>
-      <w:pPr>
-        <w:rPr>
-          <w:szCs w:val="24"/>
-        </w:rPr>
-      </w:pPr>
-    </w:p>
-    <w:p>
-      <w:pPr>
-        <w:rPr>
-          <w:szCs w:val="24"/>
-        </w:rPr>
-      </w:pPr>
-      <w:r>
-        <w:rPr>
-          <w:szCs w:val="24"/>
-        </w:rPr>
-        <w:t xml:space="preserve">Slično kao kod „običnog“ korisnika, serviseru su prikazane prijave kojima su korisnici zatražili da točno taj serviser njima popravlja auto.  </w:t>
-      </w:r>
-    </w:p>
-    <w:p>
-      <w:pPr>
-        <w:rPr>
-          <w:szCs w:val="24"/>
-        </w:rPr>
-      </w:pPr>
-      <w:r>
-        <w:rPr>
-          <w:szCs w:val="24"/>
-        </w:rPr>
-        <w:t>Plava boja predstavlja zahtjeve koje su obradili (auta koja su popravili).</w:t>
-      </w:r>
-    </w:p>
-    <w:p>
-      <w:pPr>
-        <w:rPr>
-          <w:szCs w:val="24"/>
-        </w:rPr>
-      </w:pPr>
-      <w:r>
-        <w:rPr>
-          <w:szCs w:val="24"/>
-        </w:rPr>
-        <w:t>Tamno siva boja predstavlja zahtjeve koji su u procesu popravljanja te nudi opciju „Završi“, kojom će se korisnik koji je zatražio popravak obavijestiti o gotovom popravku.</w:t>
-      </w:r>
-    </w:p>
-    <w:p>
-      <w:pPr>
-        <w:rPr>
-          <w:szCs w:val="24"/>
-        </w:rPr>
-      </w:pPr>
-      <w:r>
-        <w:rPr>
-          <w:szCs w:val="24"/>
-        </w:rPr>
-        <w:t>Svijetlo siva boja predstavlja zahtjeve koje su korisnici poslali prema tom serviseru, a koje serviser još nije prihvatio što može ostvariti pritiskom na gumb „Prihvati“, čime će se taj zahtjev obojati u tamno sivu boju. Također, takve zahtjeve serviser može i mijenjati pritiskom na gumb „</w:t>
-      </w:r>
-      <w:proofErr w:type="spellStart"/>
-      <w:r>
-        <w:rPr>
-          <w:szCs w:val="24"/>
-        </w:rPr>
-        <w:t>Edit</w:t>
-      </w:r>
-      <w:proofErr w:type="spellEnd"/>
-      <w:r>
-        <w:rPr>
-          <w:szCs w:val="24"/>
-        </w:rPr>
-        <w:t>“, čime se otvara serviserova stranica za uređivanje zahtjeva, koja se razlikuje od korisnikove samo po manjku opcije za izmjenu datuma dolaska.</w:t>
-      </w:r>
-    </w:p>
-    <w:p>
-      <w:pPr>
-        <w:rPr>
-          <w:szCs w:val="24"/>
-        </w:rPr>
-      </w:pPr>
-    </w:p>
+      <w:r>
+        <w:t xml:space="preserve">Na ovoj stranici potrebno je navesti vrijeme dolaska te odabir usluge, dok se opcionalne usluge pišu u tekstualni okvir „Dodatne usluge“. Također, moguće je odabrati rezervno vozilo ukoliko korisnik želi jedno. </w:t>
+      </w:r>
+    </w:p>
+    <w:p>
+      <w:r>
+        <w:t xml:space="preserve">Klikom na gumb „Završi prijavu vozila“, prijava se pohranjuje te će se prikazati na stranici servisera koji je zadužen za istu. </w:t>
+      </w:r>
+    </w:p>
+    <w:p/>
+    <w:p/>
+    <w:p/>
+    <w:p/>
+    <w:p/>
+    <w:p>
+      <w:r>
+        <w:t>Ukoliko je ulogirani korisnik serviser, nakon prijavljivanja, otvara mu se početna stranica servisera.</w:t>
+      </w:r>
+    </w:p>
+    <w:p/>
     <w:p>
       <w:pPr>
         <w:rPr>
@@ -13157,15 +13036,14 @@
           <w:szCs w:val="24"/>
         </w:rPr>
       </w:pPr>
-    </w:p>
-    <w:p>
-      <w:pPr>
+      <w:r>
         <w:rPr>
           <w:b/>
           <w:sz w:val="24"/>
           <w:szCs w:val="24"/>
         </w:rPr>
-      </w:pPr>
+        <w:t>Početna stranica servisera :</w:t>
+      </w:r>
     </w:p>
     <w:p>
       <w:pPr>
@@ -13175,67 +13053,15 @@
           <w:szCs w:val="24"/>
         </w:rPr>
       </w:pPr>
-    </w:p>
-    <w:p>
-      <w:pPr>
-        <w:rPr>
-          <w:b/>
-          <w:sz w:val="24"/>
-          <w:szCs w:val="24"/>
-        </w:rPr>
-      </w:pPr>
-    </w:p>
-    <w:p>
-      <w:pPr>
-        <w:rPr>
-          <w:b/>
-          <w:sz w:val="24"/>
-          <w:szCs w:val="24"/>
-        </w:rPr>
-      </w:pPr>
-    </w:p>
-    <w:p/>
-    <w:p/>
-    <w:p>
-      <w:r>
-        <w:t>Ukoliko je ulogirani korisnik administrator, nakon prijavljivanja, otvara mu se početna stranica administratora.</w:t>
-      </w:r>
-    </w:p>
-    <w:p/>
-    <w:p>
-      <w:pPr>
-        <w:rPr>
-          <w:b/>
-          <w:sz w:val="24"/>
-        </w:rPr>
-      </w:pPr>
-      <w:r>
-        <w:rPr>
-          <w:b/>
-          <w:sz w:val="24"/>
-        </w:rPr>
-        <w:lastRenderedPageBreak/>
-        <w:t>Početna stranica administratora :</w:t>
-      </w:r>
-    </w:p>
-    <w:p>
-      <w:pPr>
-        <w:rPr>
-          <w:b/>
-          <w:sz w:val="24"/>
-        </w:rPr>
-      </w:pPr>
-    </w:p>
-    <w:p>
       <w:r>
         <w:rPr>
           <w:noProof/>
         </w:rPr>
         <w:drawing>
-          <wp:inline distT="0" distB="0" distL="0" distR="0" wp14:anchorId="6ED800F0" wp14:editId="6FA8D8D1">
-            <wp:extent cx="5760720" cy="3436620"/>
+          <wp:inline distT="0" distB="0" distL="0" distR="0" wp14:anchorId="67F8BA2E" wp14:editId="4C0B76C3">
+            <wp:extent cx="5760720" cy="2605405"/>
             <wp:effectExtent l="0" t="0" r="0" b="0"/>
-            <wp:docPr id="53" name="Picture 53"/>
+            <wp:docPr id="52" name="Picture 52"/>
             <wp:cNvGraphicFramePr>
               <a:graphicFrameLocks xmlns:a="http://schemas.openxmlformats.org/drawingml/2006/main" noChangeAspect="1"/>
             </wp:cNvGraphicFramePr>
@@ -13255,7 +13081,7 @@
                   <pic:spPr>
                     <a:xfrm>
                       <a:off x="0" y="0"/>
-                      <a:ext cx="5760720" cy="3436620"/>
+                      <a:ext cx="5760720" cy="2605405"/>
                     </a:xfrm>
                     <a:prstGeom prst="rect">
                       <a:avLst/>
@@ -13270,9 +13096,6 @@
     </w:p>
     <w:p>
       <w:pPr>
-        <w:tabs>
-          <w:tab w:val="left" w:pos="2748"/>
-        </w:tabs>
         <w:rPr>
           <w:szCs w:val="24"/>
         </w:rPr>
@@ -13288,7 +13111,46 @@
         <w:rPr>
           <w:szCs w:val="24"/>
         </w:rPr>
-        <w:t>Administrator preko svoje stranice može uređivati servisere. Klikom na gumb „Registriraj Servisera“, preusmjerava ga se na stranicu za dodavanje servisera, koja je zapravo jednaka stranici za uređivanje servisera koja se otvara klikom na gumb „</w:t>
+        <w:t xml:space="preserve">Slično kao kod „običnog“ korisnika, serviseru su prikazane prijave kojima su korisnici zatražili da točno taj serviser njima popravlja auto.  </w:t>
+      </w:r>
+    </w:p>
+    <w:p>
+      <w:pPr>
+        <w:rPr>
+          <w:szCs w:val="24"/>
+        </w:rPr>
+      </w:pPr>
+      <w:r>
+        <w:rPr>
+          <w:szCs w:val="24"/>
+        </w:rPr>
+        <w:t>Plava boja predstavlja zahtjeve koje su obradili (auta koja su popravili).</w:t>
+      </w:r>
+    </w:p>
+    <w:p>
+      <w:pPr>
+        <w:rPr>
+          <w:szCs w:val="24"/>
+        </w:rPr>
+      </w:pPr>
+      <w:r>
+        <w:rPr>
+          <w:szCs w:val="24"/>
+        </w:rPr>
+        <w:t>Tamno siva boja predstavlja zahtjeve koji su u procesu popravljanja te nudi opciju „Završi“, kojom će se korisnik koji je zatražio popravak obavijestiti o gotovom popravku.</w:t>
+      </w:r>
+    </w:p>
+    <w:p>
+      <w:pPr>
+        <w:rPr>
+          <w:szCs w:val="24"/>
+        </w:rPr>
+      </w:pPr>
+      <w:r>
+        <w:rPr>
+          <w:szCs w:val="24"/>
+        </w:rPr>
+        <w:t>Svijetlo siva boja predstavlja zahtjeve koje su korisnici poslali prema tom serviseru, a koje serviser još nije prihvatio što može ostvariti pritiskom na gumb „Prihvati“, čime će se taj zahtjev obojati u tamno sivu boju. Također, takve zahtjeve serviser može i mijenjati pritiskom na gumb „</w:t>
       </w:r>
       <w:proofErr w:type="spellStart"/>
       <w:r>
@@ -13302,8 +13164,15 @@
         <w:rPr>
           <w:szCs w:val="24"/>
         </w:rPr>
-        <w:t xml:space="preserve">“. </w:t>
-      </w:r>
+        <w:t>“, čime se otvara serviserova stranica za uređivanje zahtjeva, koja se razlikuje od korisnikove samo po manjku opcije za izmjenu datuma dolaska.</w:t>
+      </w:r>
+    </w:p>
+    <w:p>
+      <w:pPr>
+        <w:rPr>
+          <w:szCs w:val="24"/>
+        </w:rPr>
+      </w:pPr>
     </w:p>
     <w:p>
       <w:pPr>
@@ -13314,59 +13183,83 @@
         </w:rPr>
       </w:pPr>
     </w:p>
-    <w:p/>
-    <w:p/>
-    <w:p/>
-    <w:p/>
-    <w:p/>
-    <w:p/>
-    <w:p/>
-    <w:p/>
-    <w:p/>
     <w:p>
       <w:pPr>
         <w:rPr>
           <w:b/>
           <w:sz w:val="24"/>
-        </w:rPr>
-      </w:pPr>
-      <w:r>
+          <w:szCs w:val="24"/>
+        </w:rPr>
+      </w:pPr>
+    </w:p>
+    <w:p>
+      <w:pPr>
         <w:rPr>
           <w:b/>
           <w:sz w:val="24"/>
-        </w:rPr>
-        <w:t xml:space="preserve">Stranica za uređivanje servisera </w:t>
-      </w:r>
-      <w:r>
+          <w:szCs w:val="24"/>
+        </w:rPr>
+      </w:pPr>
+    </w:p>
+    <w:p>
+      <w:pPr>
         <w:rPr>
           <w:b/>
           <w:sz w:val="24"/>
-        </w:rPr>
-        <w:t>:</w:t>
-      </w:r>
+          <w:szCs w:val="24"/>
+        </w:rPr>
+      </w:pPr>
     </w:p>
     <w:p>
       <w:pPr>
         <w:rPr>
           <w:b/>
           <w:sz w:val="24"/>
-        </w:rPr>
-      </w:pPr>
-    </w:p>
-    <w:p>
-      <w:pPr>
-        <w:jc w:val="center"/>
-      </w:pPr>
+          <w:szCs w:val="24"/>
+        </w:rPr>
+      </w:pPr>
+    </w:p>
+    <w:p/>
+    <w:p/>
+    <w:p>
+      <w:r>
+        <w:t>Ukoliko je ulogirani korisnik administrator, nakon prijavljivanja, otvara mu se početna stranica administratora.</w:t>
+      </w:r>
+    </w:p>
+    <w:p/>
+    <w:p>
+      <w:pPr>
+        <w:rPr>
+          <w:b/>
+          <w:sz w:val="24"/>
+        </w:rPr>
+      </w:pPr>
+      <w:r>
+        <w:rPr>
+          <w:b/>
+          <w:sz w:val="24"/>
+        </w:rPr>
+        <w:t>Početna stranica administratora :</w:t>
+      </w:r>
+    </w:p>
+    <w:p>
+      <w:pPr>
+        <w:rPr>
+          <w:b/>
+          <w:sz w:val="24"/>
+        </w:rPr>
+      </w:pPr>
+    </w:p>
+    <w:p>
       <w:r>
         <w:rPr>
           <w:noProof/>
         </w:rPr>
-        <w:lastRenderedPageBreak/>
         <w:drawing>
-          <wp:inline distT="0" distB="0" distL="0" distR="0" wp14:anchorId="3B92BDD7" wp14:editId="0789BAF3">
-            <wp:extent cx="4199177" cy="5273040"/>
+          <wp:inline distT="0" distB="0" distL="0" distR="0" wp14:anchorId="6ED800F0" wp14:editId="6FA8D8D1">
+            <wp:extent cx="5760720" cy="3436620"/>
             <wp:effectExtent l="0" t="0" r="0" b="0"/>
-            <wp:docPr id="54" name="Picture 54"/>
+            <wp:docPr id="53" name="Picture 53"/>
             <wp:cNvGraphicFramePr>
               <a:graphicFrameLocks xmlns:a="http://schemas.openxmlformats.org/drawingml/2006/main" noChangeAspect="1"/>
             </wp:cNvGraphicFramePr>
@@ -13386,6 +13279,136 @@
                   <pic:spPr>
                     <a:xfrm>
                       <a:off x="0" y="0"/>
+                      <a:ext cx="5760720" cy="3436620"/>
+                    </a:xfrm>
+                    <a:prstGeom prst="rect">
+                      <a:avLst/>
+                    </a:prstGeom>
+                  </pic:spPr>
+                </pic:pic>
+              </a:graphicData>
+            </a:graphic>
+          </wp:inline>
+        </w:drawing>
+      </w:r>
+    </w:p>
+    <w:p>
+      <w:pPr>
+        <w:tabs>
+          <w:tab w:val="left" w:pos="2748"/>
+        </w:tabs>
+        <w:rPr>
+          <w:szCs w:val="24"/>
+        </w:rPr>
+      </w:pPr>
+    </w:p>
+    <w:p>
+      <w:pPr>
+        <w:rPr>
+          <w:szCs w:val="24"/>
+        </w:rPr>
+      </w:pPr>
+      <w:r>
+        <w:rPr>
+          <w:szCs w:val="24"/>
+        </w:rPr>
+        <w:t>Administrator preko svoje stranice može uređivati servisere. Klikom na gumb „Registriraj Servisera“, preusmjerava ga se na stranicu za dodavanje servisera, koja je zapravo jednaka stranici za uređivanje servisera koja se otvara klikom na gumb „</w:t>
+      </w:r>
+      <w:proofErr w:type="spellStart"/>
+      <w:r>
+        <w:rPr>
+          <w:szCs w:val="24"/>
+        </w:rPr>
+        <w:t>Edit</w:t>
+      </w:r>
+      <w:proofErr w:type="spellEnd"/>
+      <w:r>
+        <w:rPr>
+          <w:szCs w:val="24"/>
+        </w:rPr>
+        <w:t xml:space="preserve">“. </w:t>
+      </w:r>
+    </w:p>
+    <w:p>
+      <w:pPr>
+        <w:rPr>
+          <w:b/>
+          <w:sz w:val="24"/>
+          <w:szCs w:val="24"/>
+        </w:rPr>
+      </w:pPr>
+    </w:p>
+    <w:p/>
+    <w:p/>
+    <w:p/>
+    <w:p/>
+    <w:p/>
+    <w:p/>
+    <w:p/>
+    <w:p/>
+    <w:p/>
+    <w:p>
+      <w:pPr>
+        <w:rPr>
+          <w:b/>
+          <w:sz w:val="24"/>
+        </w:rPr>
+      </w:pPr>
+      <w:r>
+        <w:rPr>
+          <w:b/>
+          <w:sz w:val="24"/>
+        </w:rPr>
+        <w:t xml:space="preserve">Stranica za uređivanje servisera </w:t>
+      </w:r>
+      <w:r>
+        <w:rPr>
+          <w:b/>
+          <w:sz w:val="24"/>
+        </w:rPr>
+        <w:t>:</w:t>
+      </w:r>
+    </w:p>
+    <w:p>
+      <w:pPr>
+        <w:rPr>
+          <w:b/>
+          <w:sz w:val="24"/>
+        </w:rPr>
+      </w:pPr>
+    </w:p>
+    <w:p>
+      <w:pPr>
+        <w:jc w:val="center"/>
+      </w:pPr>
+      <w:r>
+        <w:rPr>
+          <w:noProof/>
+        </w:rPr>
+        <w:drawing>
+          <wp:inline distT="0" distB="0" distL="0" distR="0" wp14:anchorId="3B92BDD7" wp14:editId="0789BAF3">
+            <wp:extent cx="4199177" cy="5273040"/>
+            <wp:effectExtent l="0" t="0" r="0" b="0"/>
+            <wp:docPr id="54" name="Picture 54"/>
+            <wp:cNvGraphicFramePr>
+              <a:graphicFrameLocks xmlns:a="http://schemas.openxmlformats.org/drawingml/2006/main" noChangeAspect="1"/>
+            </wp:cNvGraphicFramePr>
+            <a:graphic xmlns:a="http://schemas.openxmlformats.org/drawingml/2006/main">
+              <a:graphicData uri="http://schemas.openxmlformats.org/drawingml/2006/picture">
+                <pic:pic xmlns:pic="http://schemas.openxmlformats.org/drawingml/2006/picture">
+                  <pic:nvPicPr>
+                    <pic:cNvPr id="1" name=""/>
+                    <pic:cNvPicPr/>
+                  </pic:nvPicPr>
+                  <pic:blipFill>
+                    <a:blip r:embed="rId45"/>
+                    <a:stretch>
+                      <a:fillRect/>
+                    </a:stretch>
+                  </pic:blipFill>
+                  <pic:spPr>
+                    <a:xfrm>
+                      <a:off x="0" y="0"/>
                       <a:ext cx="4204911" cy="5280240"/>
                     </a:xfrm>
                     <a:prstGeom prst="rect">
@@ -13425,6 +13448,7 @@
         <w:pStyle w:val="Heading2"/>
       </w:pPr>
       <w:r>
+        <w:lastRenderedPageBreak/>
         <w:t>Isječak programskog koda vezan za temeljnu funkcionalnost sustava</w:t>
       </w:r>
     </w:p>
@@ -13434,7 +13458,6 @@
         <w:rPr>
           <w:noProof/>
         </w:rPr>
-        <w:lastRenderedPageBreak/>
         <w:drawing>
           <wp:inline distT="0" distB="0" distL="0" distR="0" wp14:anchorId="69D17982" wp14:editId="242F6784">
             <wp:extent cx="5731510" cy="4447540"/>
@@ -13451,7 +13474,7 @@
                     <pic:cNvPicPr/>
                   </pic:nvPicPr>
                   <pic:blipFill>
-                    <a:blip r:embed="rId45">
+                    <a:blip r:embed="rId46">
                       <a:extLst>
                         <a:ext uri="{28A0092B-C50C-407E-A947-70E740481C1C}">
                           <a14:useLocalDpi xmlns:a14="http://schemas.microsoft.com/office/drawing/2010/main" val="0"/>
@@ -13545,7 +13568,7 @@
                     <pic:cNvPicPr/>
                   </pic:nvPicPr>
                   <pic:blipFill>
-                    <a:blip r:embed="rId46">
+                    <a:blip r:embed="rId47">
                       <a:extLst>
                         <a:ext uri="{28A0092B-C50C-407E-A947-70E740481C1C}">
                           <a14:useLocalDpi xmlns:a14="http://schemas.microsoft.com/office/drawing/2010/main" val="0"/>
@@ -13591,7 +13614,7 @@
                     <pic:cNvPicPr/>
                   </pic:nvPicPr>
                   <pic:blipFill>
-                    <a:blip r:embed="rId47">
+                    <a:blip r:embed="rId48">
                       <a:extLst>
                         <a:ext uri="{28A0092B-C50C-407E-A947-70E740481C1C}">
                           <a14:useLocalDpi xmlns:a14="http://schemas.microsoft.com/office/drawing/2010/main" val="0"/>
@@ -13702,7 +13725,7 @@
                     <pic:cNvPicPr/>
                   </pic:nvPicPr>
                   <pic:blipFill>
-                    <a:blip r:embed="rId48">
+                    <a:blip r:embed="rId49">
                       <a:extLst>
                         <a:ext uri="{28A0092B-C50C-407E-A947-70E740481C1C}">
                           <a14:useLocalDpi xmlns:a14="http://schemas.microsoft.com/office/drawing/2010/main" val="0"/>
@@ -13881,7 +13904,7 @@
                     <pic:cNvPicPr/>
                   </pic:nvPicPr>
                   <pic:blipFill>
-                    <a:blip r:embed="rId49">
+                    <a:blip r:embed="rId50">
                       <a:extLst>
                         <a:ext uri="{28A0092B-C50C-407E-A947-70E740481C1C}">
                           <a14:useLocalDpi xmlns:a14="http://schemas.microsoft.com/office/drawing/2010/main" val="0"/>
@@ -13970,7 +13993,7 @@
                     <pic:cNvPicPr/>
                   </pic:nvPicPr>
                   <pic:blipFill>
-                    <a:blip r:embed="rId50">
+                    <a:blip r:embed="rId51">
                       <a:extLst>
                         <a:ext uri="{28A0092B-C50C-407E-A947-70E740481C1C}">
                           <a14:useLocalDpi xmlns:a14="http://schemas.microsoft.com/office/drawing/2010/main" val="0"/>
@@ -14060,7 +14083,7 @@
                     <pic:cNvPicPr/>
                   </pic:nvPicPr>
                   <pic:blipFill>
-                    <a:blip r:embed="rId51">
+                    <a:blip r:embed="rId52">
                       <a:extLst>
                         <a:ext uri="{28A0092B-C50C-407E-A947-70E740481C1C}">
                           <a14:useLocalDpi xmlns:a14="http://schemas.microsoft.com/office/drawing/2010/main" val="0"/>
@@ -14343,7 +14366,7 @@
                     <pic:cNvPicPr/>
                   </pic:nvPicPr>
                   <pic:blipFill>
-                    <a:blip r:embed="rId52">
+                    <a:blip r:embed="rId53">
                       <a:extLst>
                         <a:ext uri="{28A0092B-C50C-407E-A947-70E740481C1C}">
                           <a14:useLocalDpi xmlns:a14="http://schemas.microsoft.com/office/drawing/2010/main" val="0"/>
@@ -14391,7 +14414,7 @@
                     <pic:cNvPicPr/>
                   </pic:nvPicPr>
                   <pic:blipFill>
-                    <a:blip r:embed="rId53">
+                    <a:blip r:embed="rId54">
                       <a:extLst>
                         <a:ext uri="{28A0092B-C50C-407E-A947-70E740481C1C}">
                           <a14:useLocalDpi xmlns:a14="http://schemas.microsoft.com/office/drawing/2010/main" val="0"/>
@@ -14575,7 +14598,7 @@
                     <pic:cNvPicPr/>
                   </pic:nvPicPr>
                   <pic:blipFill>
-                    <a:blip r:embed="rId54">
+                    <a:blip r:embed="rId55">
                       <a:extLst>
                         <a:ext uri="{28A0092B-C50C-407E-A947-70E740481C1C}">
                           <a14:useLocalDpi xmlns:a14="http://schemas.microsoft.com/office/drawing/2010/main" val="0"/>
@@ -14631,7 +14654,7 @@
                     <pic:cNvPicPr/>
                   </pic:nvPicPr>
                   <pic:blipFill>
-                    <a:blip r:embed="rId55">
+                    <a:blip r:embed="rId56">
                       <a:extLst>
                         <a:ext uri="{28A0092B-C50C-407E-A947-70E740481C1C}">
                           <a14:useLocalDpi xmlns:a14="http://schemas.microsoft.com/office/drawing/2010/main" val="0"/>
@@ -14811,7 +14834,7 @@
                     <pic:cNvPicPr/>
                   </pic:nvPicPr>
                   <pic:blipFill>
-                    <a:blip r:embed="rId56">
+                    <a:blip r:embed="rId57">
                       <a:extLst>
                         <a:ext uri="{28A0092B-C50C-407E-A947-70E740481C1C}">
                           <a14:useLocalDpi xmlns:a14="http://schemas.microsoft.com/office/drawing/2010/main" val="0"/>
@@ -14863,7 +14886,7 @@
                     <pic:cNvPicPr/>
                   </pic:nvPicPr>
                   <pic:blipFill>
-                    <a:blip r:embed="rId57">
+                    <a:blip r:embed="rId58">
                       <a:extLst>
                         <a:ext uri="{28A0092B-C50C-407E-A947-70E740481C1C}">
                           <a14:useLocalDpi xmlns:a14="http://schemas.microsoft.com/office/drawing/2010/main" val="0"/>
@@ -15003,7 +15026,7 @@
                     <pic:cNvPicPr/>
                   </pic:nvPicPr>
                   <pic:blipFill>
-                    <a:blip r:embed="rId58">
+                    <a:blip r:embed="rId59">
                       <a:extLst>
                         <a:ext uri="{28A0092B-C50C-407E-A947-70E740481C1C}">
                           <a14:useLocalDpi xmlns:a14="http://schemas.microsoft.com/office/drawing/2010/main" val="0"/>
@@ -15050,7 +15073,7 @@
                     <pic:cNvPicPr/>
                   </pic:nvPicPr>
                   <pic:blipFill>
-                    <a:blip r:embed="rId59">
+                    <a:blip r:embed="rId60">
                       <a:extLst>
                         <a:ext uri="{28A0092B-C50C-407E-A947-70E740481C1C}">
                           <a14:useLocalDpi xmlns:a14="http://schemas.microsoft.com/office/drawing/2010/main" val="0"/>
@@ -15097,7 +15120,7 @@
                     <pic:cNvPicPr/>
                   </pic:nvPicPr>
                   <pic:blipFill>
-                    <a:blip r:embed="rId60">
+                    <a:blip r:embed="rId61">
                       <a:extLst>
                         <a:ext uri="{28A0092B-C50C-407E-A947-70E740481C1C}">
                           <a14:useLocalDpi xmlns:a14="http://schemas.microsoft.com/office/drawing/2010/main" val="0"/>
@@ -15236,7 +15259,7 @@
         </w:rPr>
         <w:t xml:space="preserve">Oblikovanje programske potpore, FER ZEMRIS, </w:t>
       </w:r>
-      <w:hyperlink r:id="rId61">
+      <w:hyperlink r:id="rId62">
         <w:r>
           <w:rPr>
             <w:rFonts w:ascii="Arial" w:eastAsia="Arial" w:hAnsi="Arial" w:cs="Arial"/>
@@ -15246,7 +15269,7 @@
           <w:t>http://www.fer.hr/predmet/opp</w:t>
         </w:r>
       </w:hyperlink>
-      <w:hyperlink r:id="rId62"/>
+      <w:hyperlink r:id="rId63"/>
     </w:p>
     <w:p>
       <w:pPr>
@@ -15264,7 +15287,7 @@
         </w:rPr>
         <w:t xml:space="preserve">Astah Community, </w:t>
       </w:r>
-      <w:hyperlink r:id="rId63" w:history="1">
+      <w:hyperlink r:id="rId64" w:history="1">
         <w:r>
           <w:rPr>
             <w:rStyle w:val="Hyperlink"/>
@@ -15290,7 +15313,7 @@
         </w:rPr>
         <w:t xml:space="preserve">SourceTree tool, </w:t>
       </w:r>
-      <w:hyperlink r:id="rId64" w:history="1">
+      <w:hyperlink r:id="rId65" w:history="1">
         <w:r>
           <w:rPr>
             <w:rStyle w:val="Hyperlink"/>
@@ -15299,7 +15322,7 @@
           <w:t>https://www.sourcetreeapp.com/</w:t>
         </w:r>
       </w:hyperlink>
-      <w:hyperlink r:id="rId65"/>
+      <w:hyperlink r:id="rId66"/>
     </w:p>
     <w:p/>
     <w:p/>
@@ -18673,7 +18696,7 @@
                     <pic:cNvPicPr/>
                   </pic:nvPicPr>
                   <pic:blipFill>
-                    <a:blip r:embed="rId66" cstate="print"/>
+                    <a:blip r:embed="rId67" cstate="print"/>
                     <a:stretch>
                       <a:fillRect/>
                     </a:stretch>
@@ -18766,7 +18789,7 @@
                     <pic:cNvPicPr/>
                   </pic:nvPicPr>
                   <pic:blipFill>
-                    <a:blip r:embed="rId67" cstate="print"/>
+                    <a:blip r:embed="rId68" cstate="print"/>
                     <a:stretch>
                       <a:fillRect/>
                     </a:stretch>
@@ -18849,97 +18872,6 @@
             <wp:extent cx="5760720" cy="2180590"/>
             <wp:effectExtent l="0" t="0" r="0" b="0"/>
             <wp:docPr id="24" name="Picture 24"/>
-            <wp:cNvGraphicFramePr>
-              <a:graphicFrameLocks xmlns:a="http://schemas.openxmlformats.org/drawingml/2006/main" noChangeAspect="1"/>
-            </wp:cNvGraphicFramePr>
-            <a:graphic xmlns:a="http://schemas.openxmlformats.org/drawingml/2006/main">
-              <a:graphicData uri="http://schemas.openxmlformats.org/drawingml/2006/picture">
-                <pic:pic xmlns:pic="http://schemas.openxmlformats.org/drawingml/2006/picture">
-                  <pic:nvPicPr>
-                    <pic:cNvPr id="1" name=""/>
-                    <pic:cNvPicPr/>
-                  </pic:nvPicPr>
-                  <pic:blipFill>
-                    <a:blip r:embed="rId68"/>
-                    <a:stretch>
-                      <a:fillRect/>
-                    </a:stretch>
-                  </pic:blipFill>
-                  <pic:spPr>
-                    <a:xfrm>
-                      <a:off x="0" y="0"/>
-                      <a:ext cx="5760720" cy="2180590"/>
-                    </a:xfrm>
-                    <a:prstGeom prst="rect">
-                      <a:avLst/>
-                    </a:prstGeom>
-                  </pic:spPr>
-                </pic:pic>
-              </a:graphicData>
-            </a:graphic>
-          </wp:inline>
-        </w:drawing>
-      </w:r>
-    </w:p>
-    <w:p>
-      <w:pPr>
-        <w:pStyle w:val="Caption"/>
-        <w:jc w:val="center"/>
-      </w:pPr>
-      <w:r>
-        <w:t xml:space="preserve">Slika </w:t>
-      </w:r>
-      <w:r>
-        <w:rPr>
-          <w:noProof/>
-        </w:rPr>
-        <w:fldChar w:fldCharType="begin"/>
-      </w:r>
-      <w:r>
-        <w:rPr>
-          <w:noProof/>
-        </w:rPr>
-        <w:instrText xml:space="preserve"> SEQ Slika \* ARABIC </w:instrText>
-      </w:r>
-      <w:r>
-        <w:rPr>
-          <w:noProof/>
-        </w:rPr>
-        <w:fldChar w:fldCharType="separate"/>
-      </w:r>
-      <w:r>
-        <w:rPr>
-          <w:noProof/>
-        </w:rPr>
-        <w:t>19</w:t>
-      </w:r>
-      <w:r>
-        <w:rPr>
-          <w:noProof/>
-        </w:rPr>
-        <w:fldChar w:fldCharType="end"/>
-      </w:r>
-      <w:r>
-        <w:rPr>
-          <w:noProof/>
-        </w:rPr>
-        <w:t xml:space="preserve"> Aktivnost grupe u grani Dokumentacija za drugu verziju dokumentacije</w:t>
-      </w:r>
-    </w:p>
-    <w:p/>
-    <w:p>
-      <w:pPr>
-        <w:keepNext/>
-      </w:pPr>
-      <w:r>
-        <w:rPr>
-          <w:noProof/>
-        </w:rPr>
-        <w:drawing>
-          <wp:inline distT="0" distB="0" distL="0" distR="0" wp14:anchorId="65CD166A" wp14:editId="5E5D5344">
-            <wp:extent cx="5760720" cy="2200275"/>
-            <wp:effectExtent l="0" t="0" r="0" b="0"/>
-            <wp:docPr id="27" name="Picture 27"/>
             <wp:cNvGraphicFramePr>
               <a:graphicFrameLocks xmlns:a="http://schemas.openxmlformats.org/drawingml/2006/main" noChangeAspect="1"/>
             </wp:cNvGraphicFramePr>
@@ -18959,6 +18891,97 @@
                   <pic:spPr>
                     <a:xfrm>
                       <a:off x="0" y="0"/>
+                      <a:ext cx="5760720" cy="2180590"/>
+                    </a:xfrm>
+                    <a:prstGeom prst="rect">
+                      <a:avLst/>
+                    </a:prstGeom>
+                  </pic:spPr>
+                </pic:pic>
+              </a:graphicData>
+            </a:graphic>
+          </wp:inline>
+        </w:drawing>
+      </w:r>
+    </w:p>
+    <w:p>
+      <w:pPr>
+        <w:pStyle w:val="Caption"/>
+        <w:jc w:val="center"/>
+      </w:pPr>
+      <w:r>
+        <w:t xml:space="preserve">Slika </w:t>
+      </w:r>
+      <w:r>
+        <w:rPr>
+          <w:noProof/>
+        </w:rPr>
+        <w:fldChar w:fldCharType="begin"/>
+      </w:r>
+      <w:r>
+        <w:rPr>
+          <w:noProof/>
+        </w:rPr>
+        <w:instrText xml:space="preserve"> SEQ Slika \* ARABIC </w:instrText>
+      </w:r>
+      <w:r>
+        <w:rPr>
+          <w:noProof/>
+        </w:rPr>
+        <w:fldChar w:fldCharType="separate"/>
+      </w:r>
+      <w:r>
+        <w:rPr>
+          <w:noProof/>
+        </w:rPr>
+        <w:t>19</w:t>
+      </w:r>
+      <w:r>
+        <w:rPr>
+          <w:noProof/>
+        </w:rPr>
+        <w:fldChar w:fldCharType="end"/>
+      </w:r>
+      <w:r>
+        <w:rPr>
+          <w:noProof/>
+        </w:rPr>
+        <w:t xml:space="preserve"> Aktivnost grupe u grani Dokumentacija za drugu verziju dokumentacije</w:t>
+      </w:r>
+    </w:p>
+    <w:p/>
+    <w:p>
+      <w:pPr>
+        <w:keepNext/>
+      </w:pPr>
+      <w:r>
+        <w:rPr>
+          <w:noProof/>
+        </w:rPr>
+        <w:drawing>
+          <wp:inline distT="0" distB="0" distL="0" distR="0" wp14:anchorId="65CD166A" wp14:editId="5E5D5344">
+            <wp:extent cx="5760720" cy="2200275"/>
+            <wp:effectExtent l="0" t="0" r="0" b="0"/>
+            <wp:docPr id="27" name="Picture 27"/>
+            <wp:cNvGraphicFramePr>
+              <a:graphicFrameLocks xmlns:a="http://schemas.openxmlformats.org/drawingml/2006/main" noChangeAspect="1"/>
+            </wp:cNvGraphicFramePr>
+            <a:graphic xmlns:a="http://schemas.openxmlformats.org/drawingml/2006/main">
+              <a:graphicData uri="http://schemas.openxmlformats.org/drawingml/2006/picture">
+                <pic:pic xmlns:pic="http://schemas.openxmlformats.org/drawingml/2006/picture">
+                  <pic:nvPicPr>
+                    <pic:cNvPr id="1" name=""/>
+                    <pic:cNvPicPr/>
+                  </pic:nvPicPr>
+                  <pic:blipFill>
+                    <a:blip r:embed="rId70"/>
+                    <a:stretch>
+                      <a:fillRect/>
+                    </a:stretch>
+                  </pic:blipFill>
+                  <pic:spPr>
+                    <a:xfrm>
+                      <a:off x="0" y="0"/>
                       <a:ext cx="5760720" cy="2200275"/>
                     </a:xfrm>
                     <a:prstGeom prst="rect">
@@ -19641,8 +19664,8 @@
       </w:r>
     </w:p>
     <w:sectPr>
-      <w:footerReference w:type="default" r:id="rId70"/>
-      <w:footerReference w:type="first" r:id="rId71"/>
+      <w:footerReference w:type="default" r:id="rId71"/>
+      <w:footerReference w:type="first" r:id="rId72"/>
       <w:pgSz w:w="11906" w:h="16838"/>
       <w:pgMar w:top="1417" w:right="1417" w:bottom="1417" w:left="1417" w:header="708" w:footer="709" w:gutter="0"/>
       <w:pgNumType w:start="1"/>
@@ -25572,7 +25595,7 @@
 </file>
 
 <file path=customXml/itemProps1.xml><?xml version="1.0" encoding="utf-8"?>
-<ds:datastoreItem xmlns:ds="http://schemas.openxmlformats.org/officeDocument/2006/customXml" ds:itemID="{763E0649-F5DB-4349-90EA-3C7938EAAF76}">
+<ds:datastoreItem xmlns:ds="http://schemas.openxmlformats.org/officeDocument/2006/customXml" ds:itemID="{200004E5-8FC2-409B-863C-DE8D70560F9D}">
   <ds:schemaRefs>
     <ds:schemaRef ds:uri="http://schemas.openxmlformats.org/officeDocument/2006/bibliography"/>
   </ds:schemaRefs>

</xml_diff>

<commit_message>
Završene upute nove verzije.
</commit_message>
<xml_diff>
--- a/Dokumentacija/OPP_2018_BrainStorm_v2_0.docx
+++ b/Dokumentacija/OPP_2018_BrainStorm_v2_0.docx
@@ -13188,8 +13188,6 @@
           <w:szCs w:val="24"/>
         </w:rPr>
       </w:pPr>
-      <w:bookmarkStart w:id="57" w:name="_GoBack"/>
-      <w:bookmarkEnd w:id="57"/>
     </w:p>
     <w:p>
       <w:pPr>
@@ -13272,10 +13270,10 @@
           <w:noProof/>
         </w:rPr>
         <w:drawing>
-          <wp:inline distT="0" distB="0" distL="0" distR="0" wp14:anchorId="6ED800F0" wp14:editId="6FA8D8D1">
-            <wp:extent cx="5760720" cy="3436620"/>
+          <wp:inline distT="0" distB="0" distL="0" distR="0" wp14:anchorId="1D366DB8" wp14:editId="4849AC47">
+            <wp:extent cx="5760720" cy="3956050"/>
             <wp:effectExtent l="0" t="0" r="0" b="0"/>
-            <wp:docPr id="53" name="Picture 53"/>
+            <wp:docPr id="50" name="Picture 50"/>
             <wp:cNvGraphicFramePr>
               <a:graphicFrameLocks xmlns:a="http://schemas.openxmlformats.org/drawingml/2006/main" noChangeAspect="1"/>
             </wp:cNvGraphicFramePr>
@@ -13295,7 +13293,7 @@
                   <pic:spPr>
                     <a:xfrm>
                       <a:off x="0" y="0"/>
-                      <a:ext cx="5760720" cy="3436620"/>
+                      <a:ext cx="5760720" cy="3956050"/>
                     </a:xfrm>
                     <a:prstGeom prst="rect">
                       <a:avLst/>
@@ -13330,14 +13328,12 @@
         </w:rPr>
         <w:t>Administrator preko svoje stranice može uređivati servisere. Klikom na gumb „Registriraj Servisera“, preusmjerava ga se na stranicu za dodavanje servisera, koja je zapravo jednaka stranici za uređivanje servisera koja se otvara klikom na gumb „</w:t>
       </w:r>
-      <w:proofErr w:type="spellStart"/>
       <w:r>
         <w:rPr>
           <w:szCs w:val="24"/>
         </w:rPr>
-        <w:t>Edit</w:t>
-      </w:r>
-      <w:proofErr w:type="spellEnd"/>
+        <w:t>Uredi</w:t>
+      </w:r>
       <w:r>
         <w:rPr>
           <w:szCs w:val="24"/>
@@ -13437,6 +13433,8 @@
           </wp:inline>
         </w:drawing>
       </w:r>
+      <w:bookmarkStart w:id="57" w:name="_GoBack"/>
+      <w:bookmarkEnd w:id="57"/>
     </w:p>
     <w:p/>
     <w:p>
@@ -25610,7 +25608,7 @@
 </file>
 
 <file path=customXml/itemProps1.xml><?xml version="1.0" encoding="utf-8"?>
-<ds:datastoreItem xmlns:ds="http://schemas.openxmlformats.org/officeDocument/2006/customXml" ds:itemID="{099B7C26-DD42-4A55-9234-0E9AAF684D38}">
+<ds:datastoreItem xmlns:ds="http://schemas.openxmlformats.org/officeDocument/2006/customXml" ds:itemID="{1972134B-EE18-48D2-B3C7-8F3CA1BABDA6}">
   <ds:schemaRefs>
     <ds:schemaRef ds:uri="http://schemas.openxmlformats.org/officeDocument/2006/bibliography"/>
   </ds:schemaRefs>

</xml_diff>